<commit_message>
concluido diag ativ e imp pdf
</commit_message>
<xml_diff>
--- a/Documentação de negócio do projeto.docx
+++ b/Documentação de negócio do projeto.docx
@@ -120,7 +120,23 @@
         <w:rPr>
           <w:rFonts w:ascii="Verdana" w:hAnsi="Verdana"/>
         </w:rPr>
-        <w:t>Desenvolvimento de um software capaz de gerenciar o cadastro de produtos, controle de venda e estoque nos pontos de vendas, e emissão de relatórios de vendas e estoque quando solicitado, por item e por ponto de venda.Título do Projeto: Logística, controle de produtos e vendas.</w:t>
+        <w:t xml:space="preserve">Desenvolvimento de um software capaz de gerenciar o cadastro de produtos, controle de venda e estoque nos pontos de vendas, e emissão de relatórios de vendas e estoque quando solicitado, por item e por ponto de </w:t>
+      </w:r>
+      <w:proofErr w:type="spellStart"/>
+      <w:proofErr w:type="gramStart"/>
+      <w:r>
+        <w:rPr>
+          <w:rFonts w:ascii="Verdana" w:hAnsi="Verdana"/>
+        </w:rPr>
+        <w:t>venda.Título</w:t>
+      </w:r>
+      <w:proofErr w:type="spellEnd"/>
+      <w:proofErr w:type="gramEnd"/>
+      <w:r>
+        <w:rPr>
+          <w:rFonts w:ascii="Verdana" w:hAnsi="Verdana"/>
+        </w:rPr>
+        <w:t xml:space="preserve"> do Projeto: Logística, controle de produtos e vendas.</w:t>
       </w:r>
     </w:p>
     <w:p>
@@ -194,12 +210,21 @@
           <w:rFonts w:ascii="Verdana" w:hAnsi="Verdana"/>
         </w:rPr>
       </w:pPr>
+      <w:proofErr w:type="spellStart"/>
       <w:r>
         <w:rPr>
           <w:rFonts w:ascii="Verdana" w:hAnsi="Verdana"/>
           <w:b/>
         </w:rPr>
-        <w:t>Controller:</w:t>
+        <w:t>Controller</w:t>
+      </w:r>
+      <w:proofErr w:type="spellEnd"/>
+      <w:r>
+        <w:rPr>
+          <w:rFonts w:ascii="Verdana" w:hAnsi="Verdana"/>
+          <w:b/>
+        </w:rPr>
+        <w:t>:</w:t>
       </w:r>
       <w:r>
         <w:rPr>
@@ -227,7 +252,49 @@
         <w:rPr>
           <w:rFonts w:ascii="Verdana" w:hAnsi="Verdana"/>
         </w:rPr>
-        <w:t>: responsável em adequar a produção a demanda de vendas e administrar o negocio juntamente com o controller.</w:t>
+        <w:t xml:space="preserve">: responsável em adequar a produção </w:t>
+      </w:r>
+      <w:proofErr w:type="spellStart"/>
+      <w:r>
+        <w:rPr>
+          <w:rFonts w:ascii="Verdana" w:hAnsi="Verdana"/>
+        </w:rPr>
+        <w:t>a</w:t>
+      </w:r>
+      <w:proofErr w:type="spellEnd"/>
+      <w:r>
+        <w:rPr>
+          <w:rFonts w:ascii="Verdana" w:hAnsi="Verdana"/>
+        </w:rPr>
+        <w:t xml:space="preserve"> demanda de vendas e administrar o </w:t>
+      </w:r>
+      <w:proofErr w:type="spellStart"/>
+      <w:r>
+        <w:rPr>
+          <w:rFonts w:ascii="Verdana" w:hAnsi="Verdana"/>
+        </w:rPr>
+        <w:t>negocio</w:t>
+      </w:r>
+      <w:proofErr w:type="spellEnd"/>
+      <w:r>
+        <w:rPr>
+          <w:rFonts w:ascii="Verdana" w:hAnsi="Verdana"/>
+        </w:rPr>
+        <w:t xml:space="preserve"> juntamente com o </w:t>
+      </w:r>
+      <w:proofErr w:type="spellStart"/>
+      <w:r>
+        <w:rPr>
+          <w:rFonts w:ascii="Verdana" w:hAnsi="Verdana"/>
+        </w:rPr>
+        <w:t>controller</w:t>
+      </w:r>
+      <w:proofErr w:type="spellEnd"/>
+      <w:r>
+        <w:rPr>
+          <w:rFonts w:ascii="Verdana" w:hAnsi="Verdana"/>
+        </w:rPr>
+        <w:t>.</w:t>
       </w:r>
     </w:p>
     <w:p>
@@ -257,7 +324,21 @@
         <w:rPr>
           <w:rFonts w:ascii="Verdana" w:hAnsi="Verdana"/>
         </w:rPr>
-        <w:t>Vendedores, compradores e administradores (gerente de produção e controller)</w:t>
+        <w:t xml:space="preserve">Vendedores, compradores e administradores (gerente de produção e </w:t>
+      </w:r>
+      <w:proofErr w:type="spellStart"/>
+      <w:r>
+        <w:rPr>
+          <w:rFonts w:ascii="Verdana" w:hAnsi="Verdana"/>
+        </w:rPr>
+        <w:t>controller</w:t>
+      </w:r>
+      <w:proofErr w:type="spellEnd"/>
+      <w:r>
+        <w:rPr>
+          <w:rFonts w:ascii="Verdana" w:hAnsi="Verdana"/>
+        </w:rPr>
+        <w:t>)</w:t>
       </w:r>
     </w:p>
     <w:p>
@@ -347,16 +428,153 @@
       <w:r>
         <w:rPr>
           <w:rFonts w:ascii="Verdana" w:hAnsi="Verdana"/>
+          <w:noProof/>
+          <w:lang w:eastAsia="pt-BR"/>
+        </w:rPr>
+        <mc:AlternateContent>
+          <mc:Choice Requires="wps">
+            <w:drawing>
+              <wp:anchor distT="0" distB="0" distL="114300" distR="114300" simplePos="0" relativeHeight="251659264" behindDoc="0" locked="0" layoutInCell="1" allowOverlap="1" wp14:anchorId="1D55E719" wp14:editId="61E23AEC">
+                <wp:simplePos x="0" y="0"/>
+                <wp:positionH relativeFrom="column">
+                  <wp:posOffset>310515</wp:posOffset>
+                </wp:positionH>
+                <wp:positionV relativeFrom="paragraph">
+                  <wp:posOffset>249555</wp:posOffset>
+                </wp:positionV>
+                <wp:extent cx="914400" cy="612648"/>
+                <wp:effectExtent l="0" t="0" r="19050" b="16510"/>
+                <wp:wrapNone/>
+                <wp:docPr id="1" name="Fluxograma: Processo Alternativo 1"/>
+                <wp:cNvGraphicFramePr/>
+                <a:graphic xmlns:a="http://schemas.openxmlformats.org/drawingml/2006/main">
+                  <a:graphicData uri="http://schemas.microsoft.com/office/word/2010/wordprocessingShape">
+                    <wps:wsp>
+                      <wps:cNvSpPr/>
+                      <wps:spPr>
+                        <a:xfrm>
+                          <a:off x="0" y="0"/>
+                          <a:ext cx="914400" cy="612648"/>
+                        </a:xfrm>
+                        <a:prstGeom prst="flowChartAlternateProcess">
+                          <a:avLst/>
+                        </a:prstGeom>
+                      </wps:spPr>
+                      <wps:style>
+                        <a:lnRef idx="2">
+                          <a:schemeClr val="accent6"/>
+                        </a:lnRef>
+                        <a:fillRef idx="1">
+                          <a:schemeClr val="lt1"/>
+                        </a:fillRef>
+                        <a:effectRef idx="0">
+                          <a:schemeClr val="accent6"/>
+                        </a:effectRef>
+                        <a:fontRef idx="minor">
+                          <a:schemeClr val="dk1"/>
+                        </a:fontRef>
+                      </wps:style>
+                      <wps:bodyPr rot="0" spcFirstLastPara="0" vertOverflow="overflow" horzOverflow="overflow" vert="horz" wrap="square" lIns="91440" tIns="45720" rIns="91440" bIns="45720" numCol="1" spcCol="0" rtlCol="0" fromWordArt="0" anchor="ctr" anchorCtr="0" forceAA="0" compatLnSpc="1">
+                        <a:prstTxWarp prst="textNoShape">
+                          <a:avLst/>
+                        </a:prstTxWarp>
+                        <a:noAutofit/>
+                      </wps:bodyPr>
+                    </wps:wsp>
+                  </a:graphicData>
+                </a:graphic>
+              </wp:anchor>
+            </w:drawing>
+          </mc:Choice>
+          <mc:Fallback>
+            <w:pict>
+              <v:shapetype w14:anchorId="7113FDF2" id="_x0000_t176" coordsize="21600,21600" o:spt="176" adj="2700" path="m@0,qx0@0l0@2qy@0,21600l@1,21600qx21600@2l21600@0qy@1,xe">
+                <v:stroke joinstyle="miter"/>
+                <v:formulas>
+                  <v:f eqn="val #0"/>
+                  <v:f eqn="sum width 0 #0"/>
+                  <v:f eqn="sum height 0 #0"/>
+                  <v:f eqn="prod @0 2929 10000"/>
+                  <v:f eqn="sum width 0 @3"/>
+                  <v:f eqn="sum height 0 @3"/>
+                  <v:f eqn="val width"/>
+                  <v:f eqn="val height"/>
+                  <v:f eqn="prod width 1 2"/>
+                  <v:f eqn="prod height 1 2"/>
+                </v:formulas>
+                <v:path gradientshapeok="t" limo="10800,10800" o:connecttype="custom" o:connectlocs="@8,0;0,@9;@8,@7;@6,@9" textboxrect="@3,@3,@4,@5"/>
+              </v:shapetype>
+              <v:shape id="Fluxograma: Processo Alternativo 1" o:spid="_x0000_s1026" type="#_x0000_t176" style="position:absolute;margin-left:24.45pt;margin-top:19.65pt;width:1in;height:48.25pt;z-index:251659264;visibility:visible;mso-wrap-style:square;mso-wrap-distance-left:9pt;mso-wrap-distance-top:0;mso-wrap-distance-right:9pt;mso-wrap-distance-bottom:0;mso-position-horizontal:absolute;mso-position-horizontal-relative:text;mso-position-vertical:absolute;mso-position-vertical-relative:text;v-text-anchor:middle" o:gfxdata="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" fillcolor="white [3201]" strokecolor="#70ad47 [3209]" strokeweight="1pt"/>
+            </w:pict>
+          </mc:Fallback>
+        </mc:AlternateContent>
+      </w:r>
+    </w:p>
+    <w:p>
+      <w:pPr>
+        <w:spacing w:line="240" w:lineRule="auto"/>
+        <w:jc w:val="both"/>
+        <w:rPr>
+          <w:rFonts w:ascii="Verdana" w:hAnsi="Verdana"/>
+        </w:rPr>
+      </w:pPr>
+    </w:p>
+    <w:p>
+      <w:pPr>
+        <w:spacing w:line="240" w:lineRule="auto"/>
+        <w:jc w:val="both"/>
+        <w:rPr>
+          <w:rFonts w:ascii="Verdana" w:hAnsi="Verdana"/>
+        </w:rPr>
+      </w:pPr>
+      <w:bookmarkStart w:id="0" w:name="_GoBack"/>
+      <w:bookmarkEnd w:id="0"/>
+    </w:p>
+    <w:p>
+      <w:pPr>
+        <w:spacing w:line="240" w:lineRule="auto"/>
+        <w:jc w:val="both"/>
+        <w:rPr>
+          <w:rFonts w:ascii="Verdana" w:hAnsi="Verdana"/>
+        </w:rPr>
+      </w:pPr>
+    </w:p>
+    <w:p>
+      <w:pPr>
+        <w:spacing w:line="240" w:lineRule="auto"/>
+        <w:jc w:val="both"/>
+        <w:rPr>
+          <w:rFonts w:ascii="Verdana" w:hAnsi="Verdana"/>
+        </w:rPr>
+      </w:pPr>
+    </w:p>
+    <w:p>
+      <w:pPr>
+        <w:spacing w:line="240" w:lineRule="auto"/>
+        <w:jc w:val="both"/>
+        <w:rPr>
+          <w:rFonts w:ascii="Verdana" w:hAnsi="Verdana"/>
+        </w:rPr>
+      </w:pPr>
+    </w:p>
+    <w:p>
+      <w:pPr>
+        <w:spacing w:line="240" w:lineRule="auto"/>
+        <w:jc w:val="both"/>
+        <w:rPr>
+          <w:rFonts w:ascii="Verdana" w:hAnsi="Verdana"/>
+        </w:rPr>
+      </w:pPr>
+      <w:r>
+        <w:rPr>
+          <w:rFonts w:ascii="Verdana" w:hAnsi="Verdana"/>
         </w:rPr>
         <w:t>6- Algumas regras de negócio descritas.</w:t>
       </w:r>
     </w:p>
     <w:p/>
     <w:p/>
-    <w:p>
-      <w:bookmarkStart w:id="0" w:name="_GoBack"/>
-      <w:bookmarkEnd w:id="0"/>
-    </w:p>
+    <w:p/>
     <w:sectPr>
       <w:pgSz w:w="11906" w:h="16838"/>
       <w:pgMar w:top="1417" w:right="1701" w:bottom="1417" w:left="1701" w:header="708" w:footer="708" w:gutter="0"/>

</xml_diff>

<commit_message>
atendendo comentarios da aula de 23/08/16
</commit_message>
<xml_diff>
--- a/Documentação de negócio do projeto.docx
+++ b/Documentação de negócio do projeto.docx
@@ -79,7 +79,171 @@
         <w:rPr>
           <w:rFonts w:ascii="Verdana" w:hAnsi="Verdana"/>
         </w:rPr>
-        <w:t>Somos uma empresa que produz artefatos de cimento, são 100 itens diferentes com 5 pontos de vendas. Necessitamos de um software para controlar o estoque de cada item nestes pontos de vendas, com opção de acréscimo e exclusão de produtos e pontos de venda quando julgarmos necessário, bem como emissão de relatórios de vendas e controle de estoque por item e por ponto de venda.</w:t>
+        <w:t xml:space="preserve">Somos uma empresa que produz artefatos de cimento, são 100 itens diferentes com 5 pontos de vendas. </w:t>
+      </w:r>
+      <w:r>
+        <w:rPr>
+          <w:rFonts w:ascii="Verdana" w:hAnsi="Verdana"/>
+        </w:rPr>
+        <w:t>Temos dificuldade</w:t>
+      </w:r>
+      <w:r>
+        <w:rPr>
+          <w:rFonts w:ascii="Verdana" w:hAnsi="Verdana"/>
+        </w:rPr>
+        <w:t xml:space="preserve">s </w:t>
+      </w:r>
+      <w:r>
+        <w:rPr>
+          <w:rFonts w:ascii="Verdana" w:hAnsi="Verdana"/>
+        </w:rPr>
+        <w:t>n</w:t>
+      </w:r>
+      <w:r>
+        <w:rPr>
+          <w:rFonts w:ascii="Verdana" w:hAnsi="Verdana"/>
+        </w:rPr>
+        <w:t xml:space="preserve">as rotinas </w:t>
+      </w:r>
+      <w:proofErr w:type="gramStart"/>
+      <w:r>
+        <w:rPr>
+          <w:rFonts w:ascii="Verdana" w:hAnsi="Verdana"/>
+        </w:rPr>
+        <w:t xml:space="preserve">de </w:t>
+      </w:r>
+      <w:r>
+        <w:rPr>
+          <w:rFonts w:ascii="Verdana" w:hAnsi="Verdana"/>
+        </w:rPr>
+        <w:t xml:space="preserve"> controle</w:t>
+      </w:r>
+      <w:proofErr w:type="gramEnd"/>
+      <w:r>
+        <w:rPr>
+          <w:rFonts w:ascii="Verdana" w:hAnsi="Verdana"/>
+        </w:rPr>
+        <w:t>, verificação e redistribuição de estoque, n</w:t>
+      </w:r>
+      <w:r>
+        <w:rPr>
+          <w:rFonts w:ascii="Verdana" w:hAnsi="Verdana"/>
+        </w:rPr>
+        <w:t xml:space="preserve">ecessitamos </w:t>
+      </w:r>
+      <w:r>
+        <w:rPr>
+          <w:rFonts w:ascii="Verdana" w:hAnsi="Verdana"/>
+        </w:rPr>
+        <w:t>consulta</w:t>
+      </w:r>
+      <w:r>
+        <w:rPr>
+          <w:rFonts w:ascii="Verdana" w:hAnsi="Verdana"/>
+        </w:rPr>
+        <w:t>r disponibilidade</w:t>
+      </w:r>
+      <w:r>
+        <w:rPr>
+          <w:rFonts w:ascii="Verdana" w:hAnsi="Verdana"/>
+        </w:rPr>
+        <w:t xml:space="preserve">, </w:t>
+      </w:r>
+      <w:r>
+        <w:rPr>
+          <w:rFonts w:ascii="Verdana" w:hAnsi="Verdana"/>
+        </w:rPr>
+        <w:t xml:space="preserve">dar </w:t>
+      </w:r>
+      <w:r>
+        <w:rPr>
+          <w:rFonts w:ascii="Verdana" w:hAnsi="Verdana"/>
+        </w:rPr>
+        <w:t xml:space="preserve">baixa e </w:t>
+      </w:r>
+      <w:r>
+        <w:rPr>
+          <w:rFonts w:ascii="Verdana" w:hAnsi="Verdana"/>
+        </w:rPr>
+        <w:t xml:space="preserve">totalizar o </w:t>
+      </w:r>
+      <w:r>
+        <w:rPr>
+          <w:rFonts w:ascii="Verdana" w:hAnsi="Verdana"/>
+        </w:rPr>
+        <w:t>estoque</w:t>
+      </w:r>
+      <w:r>
+        <w:rPr>
+          <w:rFonts w:ascii="Verdana" w:hAnsi="Verdana"/>
+        </w:rPr>
+        <w:t xml:space="preserve"> no ponto de venda local e nos demais pontos de vendas. A emissão de </w:t>
+      </w:r>
+      <w:r>
+        <w:rPr>
+          <w:rFonts w:ascii="Verdana" w:hAnsi="Verdana"/>
+        </w:rPr>
+        <w:t>relatórios de vend</w:t>
+      </w:r>
+      <w:r>
+        <w:rPr>
+          <w:rFonts w:ascii="Verdana" w:hAnsi="Verdana"/>
+        </w:rPr>
+        <w:t>as por pontos de venda e total</w:t>
+      </w:r>
+      <w:r>
+        <w:rPr>
+          <w:rFonts w:ascii="Verdana" w:hAnsi="Verdana"/>
+        </w:rPr>
+        <w:t xml:space="preserve"> são necessárias </w:t>
+      </w:r>
+      <w:r>
+        <w:rPr>
+          <w:rFonts w:ascii="Verdana" w:hAnsi="Verdana"/>
+        </w:rPr>
+        <w:t>para definição d</w:t>
+      </w:r>
+      <w:r>
+        <w:rPr>
+          <w:rFonts w:ascii="Verdana" w:hAnsi="Verdana"/>
+        </w:rPr>
+        <w:t>a</w:t>
+      </w:r>
+      <w:r>
+        <w:rPr>
+          <w:rFonts w:ascii="Verdana" w:hAnsi="Verdana"/>
+        </w:rPr>
+        <w:t xml:space="preserve"> estratégia de produção e vendas e devem ser capazes de informar as tendências e projeções de venda,</w:t>
+      </w:r>
+      <w:r>
+        <w:rPr>
+          <w:rFonts w:ascii="Verdana" w:hAnsi="Verdana"/>
+        </w:rPr>
+        <w:t xml:space="preserve"> </w:t>
+      </w:r>
+      <w:r>
+        <w:rPr>
+          <w:rFonts w:ascii="Verdana" w:hAnsi="Verdana"/>
+        </w:rPr>
+        <w:t xml:space="preserve">eventualmente ocorrem </w:t>
+      </w:r>
+      <w:r>
+        <w:rPr>
+          <w:rFonts w:ascii="Verdana" w:hAnsi="Verdana"/>
+        </w:rPr>
+        <w:t>acréscimo e exclusão de produtos e pontos de vend</w:t>
+      </w:r>
+      <w:r>
+        <w:rPr>
+          <w:rFonts w:ascii="Verdana" w:hAnsi="Verdana"/>
+        </w:rPr>
+        <w:t>a</w:t>
+      </w:r>
+      <w:r>
+        <w:rPr>
+          <w:rFonts w:ascii="Verdana" w:hAnsi="Verdana"/>
+        </w:rPr>
+        <w:t xml:space="preserve">. </w:t>
       </w:r>
     </w:p>
     <w:p>
@@ -120,7 +284,19 @@
         <w:rPr>
           <w:rFonts w:ascii="Verdana" w:hAnsi="Verdana"/>
         </w:rPr>
-        <w:t>Desenvolvimento de um software capaz de gerenciar o cadastro de produtos, controle de venda e estoque nos pontos de vendas, e emissão de relatórios de vendas e estoque quando solicitado, por item e por ponto de venda.Título do Projeto: Logística, controle de produtos e vendas.</w:t>
+        <w:t xml:space="preserve">Para atender a necessidade do cliente devemos </w:t>
+      </w:r>
+      <w:r>
+        <w:rPr>
+          <w:rFonts w:ascii="Verdana" w:hAnsi="Verdana"/>
+        </w:rPr>
+        <w:t>controlar o estoque (saldo, entrada e saída de itens) localmente e nos pontos de venda</w:t>
+      </w:r>
+      <w:r>
+        <w:rPr>
+          <w:rFonts w:ascii="Verdana" w:hAnsi="Verdana"/>
+        </w:rPr>
+        <w:t>, produzir relatórios para definição de estratégia de produção e vendas. Tanto os itens produzidos, como os pontos de venda poderão ser alterados de acordo com as necessidades do cliente.</w:t>
       </w:r>
     </w:p>
     <w:p>
@@ -175,7 +351,7 @@
       <w:r>
         <w:rPr>
           <w:rFonts w:ascii="Verdana" w:hAnsi="Verdana"/>
-          <w:b/>
+          <w:i/>
         </w:rPr>
         <w:t>Vendedores:</w:t>
       </w:r>
@@ -197,7 +373,7 @@
       <w:r>
         <w:rPr>
           <w:rFonts w:ascii="Verdana" w:hAnsi="Verdana"/>
-          <w:b/>
+          <w:i/>
         </w:rPr>
         <w:t>Controller:</w:t>
       </w:r>
@@ -219,16 +395,37 @@
       <w:r>
         <w:rPr>
           <w:rFonts w:ascii="Verdana" w:hAnsi="Verdana"/>
-          <w:b/>
-        </w:rPr>
-        <w:t>Gerente de produção</w:t>
-      </w:r>
-      <w:r>
-        <w:rPr>
-          <w:rFonts w:ascii="Verdana" w:hAnsi="Verdana"/>
-        </w:rPr>
-        <w:t>: responsável em adequar a produção a demanda de vendas e administrar o negocio juntamente com o controller.</w:t>
-      </w:r>
+          <w:i/>
+        </w:rPr>
+        <w:t>Gerente de produção:</w:t>
+      </w:r>
+      <w:r>
+        <w:rPr>
+          <w:rFonts w:ascii="Verdana" w:hAnsi="Verdana"/>
+        </w:rPr>
+        <w:t xml:space="preserve"> responsável em adequar a produção a demanda de vendas e administrar o </w:t>
+      </w:r>
+      <w:r>
+        <w:rPr>
+          <w:rFonts w:ascii="Verdana" w:hAnsi="Verdana"/>
+        </w:rPr>
+        <w:t>negócio</w:t>
+      </w:r>
+      <w:r>
+        <w:rPr>
+          <w:rFonts w:ascii="Verdana" w:hAnsi="Verdana"/>
+        </w:rPr>
+        <w:t xml:space="preserve"> juntamente com o controller.</w:t>
+      </w:r>
+    </w:p>
+    <w:p>
+      <w:pPr>
+        <w:spacing w:line="240" w:lineRule="auto"/>
+        <w:jc w:val="both"/>
+        <w:rPr>
+          <w:rFonts w:ascii="Verdana" w:hAnsi="Verdana"/>
+        </w:rPr>
+      </w:pPr>
     </w:p>
     <w:p>
       <w:pPr>
@@ -256,22 +453,211 @@
       <w:r>
         <w:rPr>
           <w:rFonts w:ascii="Verdana" w:hAnsi="Verdana"/>
-        </w:rPr>
-        <w:t>Vendedores, compradores e administradores (gerente de produção e controller)</w:t>
-      </w:r>
-    </w:p>
-    <w:p>
-      <w:pPr>
-        <w:spacing w:line="240" w:lineRule="auto"/>
-        <w:jc w:val="both"/>
-        <w:rPr>
-          <w:rFonts w:ascii="Verdana" w:hAnsi="Verdana"/>
-        </w:rPr>
-      </w:pPr>
-      <w:r>
-        <w:rPr>
-          <w:rFonts w:ascii="Verdana" w:hAnsi="Verdana"/>
-        </w:rPr>
+          <w:i/>
+        </w:rPr>
+        <w:t>Vendedores:</w:t>
+      </w:r>
+      <w:r>
+        <w:rPr>
+          <w:rFonts w:ascii="Verdana" w:hAnsi="Verdana"/>
+        </w:rPr>
+        <w:t xml:space="preserve"> responsáveis em verificar </w:t>
+      </w:r>
+      <w:r>
+        <w:rPr>
+          <w:rFonts w:ascii="Verdana" w:hAnsi="Verdana"/>
+        </w:rPr>
+        <w:t xml:space="preserve">o </w:t>
+      </w:r>
+      <w:r>
+        <w:rPr>
+          <w:rFonts w:ascii="Verdana" w:hAnsi="Verdana"/>
+        </w:rPr>
+        <w:t>saldo, entrada e saída de itens</w:t>
+      </w:r>
+      <w:r>
+        <w:rPr>
+          <w:rFonts w:ascii="Verdana" w:hAnsi="Verdana"/>
+        </w:rPr>
+        <w:t xml:space="preserve"> </w:t>
+      </w:r>
+      <w:r>
+        <w:rPr>
+          <w:rFonts w:ascii="Verdana" w:hAnsi="Verdana"/>
+        </w:rPr>
+        <w:t>no seu ponto de venda e em outros pontos de venda</w:t>
+      </w:r>
+      <w:r>
+        <w:rPr>
+          <w:rFonts w:ascii="Verdana" w:hAnsi="Verdana"/>
+        </w:rPr>
+        <w:t xml:space="preserve"> se necessario</w:t>
+      </w:r>
+    </w:p>
+    <w:p>
+      <w:pPr>
+        <w:spacing w:line="240" w:lineRule="auto"/>
+        <w:jc w:val="both"/>
+        <w:rPr>
+          <w:rFonts w:ascii="Verdana" w:hAnsi="Verdana"/>
+        </w:rPr>
+      </w:pPr>
+      <w:r>
+        <w:rPr>
+          <w:rFonts w:ascii="Verdana" w:hAnsi="Verdana"/>
+          <w:i/>
+        </w:rPr>
+        <w:t>Controller:</w:t>
+      </w:r>
+      <w:r>
+        <w:rPr>
+          <w:rFonts w:ascii="Verdana" w:hAnsi="Verdana"/>
+        </w:rPr>
+        <w:t xml:space="preserve"> responsável em </w:t>
+      </w:r>
+      <w:r>
+        <w:rPr>
+          <w:rFonts w:ascii="Verdana" w:hAnsi="Verdana"/>
+        </w:rPr>
+        <w:t xml:space="preserve">produzir relatórios </w:t>
+      </w:r>
+      <w:r>
+        <w:rPr>
+          <w:rFonts w:ascii="Verdana" w:hAnsi="Verdana"/>
+        </w:rPr>
+        <w:t xml:space="preserve">de vendas por item e total </w:t>
+      </w:r>
+      <w:r>
+        <w:rPr>
+          <w:rFonts w:ascii="Verdana" w:hAnsi="Verdana"/>
+        </w:rPr>
+        <w:t>nos pontos</w:t>
+      </w:r>
+      <w:r>
+        <w:rPr>
+          <w:rFonts w:ascii="Verdana" w:hAnsi="Verdana"/>
+        </w:rPr>
+        <w:t xml:space="preserve"> de vendas </w:t>
+      </w:r>
+      <w:r>
+        <w:rPr>
+          <w:rFonts w:ascii="Verdana" w:hAnsi="Verdana"/>
+        </w:rPr>
+        <w:t>para definição de estratégia de produção</w:t>
+      </w:r>
+      <w:r>
+        <w:rPr>
+          <w:rFonts w:ascii="Verdana" w:hAnsi="Verdana"/>
+        </w:rPr>
+        <w:t>.</w:t>
+      </w:r>
+    </w:p>
+    <w:p>
+      <w:pPr>
+        <w:spacing w:line="240" w:lineRule="auto"/>
+        <w:jc w:val="both"/>
+        <w:rPr>
+          <w:rFonts w:ascii="Verdana" w:hAnsi="Verdana"/>
+        </w:rPr>
+      </w:pPr>
+      <w:r>
+        <w:rPr>
+          <w:rFonts w:ascii="Verdana" w:hAnsi="Verdana"/>
+          <w:i/>
+        </w:rPr>
+        <w:t>Gerente de produção:</w:t>
+      </w:r>
+      <w:r>
+        <w:rPr>
+          <w:rFonts w:ascii="Verdana" w:hAnsi="Verdana"/>
+        </w:rPr>
+        <w:t xml:space="preserve"> responsável </w:t>
+      </w:r>
+      <w:r>
+        <w:rPr>
+          <w:rFonts w:ascii="Verdana" w:hAnsi="Verdana"/>
+        </w:rPr>
+        <w:t xml:space="preserve">em analisar as projeções e tendências de vendas </w:t>
+      </w:r>
+      <w:r>
+        <w:rPr>
+          <w:rFonts w:ascii="Verdana" w:hAnsi="Verdana"/>
+        </w:rPr>
+        <w:t xml:space="preserve">e adequar a produção </w:t>
+      </w:r>
+      <w:r>
+        <w:rPr>
+          <w:rFonts w:ascii="Verdana" w:hAnsi="Verdana"/>
+        </w:rPr>
+        <w:t>à</w:t>
+      </w:r>
+      <w:r>
+        <w:rPr>
+          <w:rFonts w:ascii="Verdana" w:hAnsi="Verdana"/>
+        </w:rPr>
+        <w:t xml:space="preserve"> demanda</w:t>
+      </w:r>
+      <w:r>
+        <w:rPr>
+          <w:rFonts w:ascii="Verdana" w:hAnsi="Verdana"/>
+        </w:rPr>
+        <w:t xml:space="preserve">, </w:t>
+      </w:r>
+      <w:r>
+        <w:rPr>
+          <w:rFonts w:ascii="Verdana" w:hAnsi="Verdana"/>
+        </w:rPr>
+        <w:t xml:space="preserve">juntamente com o </w:t>
+      </w:r>
+      <w:proofErr w:type="spellStart"/>
+      <w:r>
+        <w:rPr>
+          <w:rFonts w:ascii="Verdana" w:hAnsi="Verdana"/>
+        </w:rPr>
+        <w:t>controller</w:t>
+      </w:r>
+      <w:proofErr w:type="spellEnd"/>
+      <w:r>
+        <w:rPr>
+          <w:rFonts w:ascii="Verdana" w:hAnsi="Verdana"/>
+        </w:rPr>
+        <w:t>.</w:t>
+      </w:r>
+    </w:p>
+    <w:p>
+      <w:pPr>
+        <w:spacing w:line="240" w:lineRule="auto"/>
+        <w:jc w:val="both"/>
+        <w:rPr>
+          <w:rFonts w:ascii="Verdana" w:hAnsi="Verdana"/>
+        </w:rPr>
+      </w:pPr>
+      <w:r>
+        <w:rPr>
+          <w:rFonts w:ascii="Verdana" w:hAnsi="Verdana"/>
+        </w:rPr>
+        <w:t>Clientes</w:t>
+      </w:r>
+      <w:r>
+        <w:rPr>
+          <w:rFonts w:ascii="Verdana" w:hAnsi="Verdana"/>
+        </w:rPr>
+        <w:t>: responsável pela aquisição de produtos.</w:t>
+      </w:r>
+    </w:p>
+    <w:p>
+      <w:pPr>
+        <w:spacing w:line="240" w:lineRule="auto"/>
+        <w:jc w:val="both"/>
+        <w:rPr>
+          <w:rFonts w:ascii="Verdana" w:hAnsi="Verdana"/>
+        </w:rPr>
+      </w:pPr>
+      <w:r>
+        <w:rPr>
+          <w:rFonts w:ascii="Verdana" w:hAnsi="Verdana"/>
+        </w:rPr>
+        <w:lastRenderedPageBreak/>
         <w:t>3- Quais são os principais dados descritivos do negócio;</w:t>
       </w:r>
     </w:p>
@@ -287,8 +673,35 @@
         <w:rPr>
           <w:rFonts w:ascii="Verdana" w:hAnsi="Verdana"/>
         </w:rPr>
-        <w:t>Produzir os artefatos de cimento em quantidade mínima suficiente para reposição do estoque, gerenciar a distribuição do estoque nos pontos de venda, gerenciar a redistribuição dos itens de estoque entre os pontos de venda.</w:t>
-      </w:r>
+        <w:t>Produzir os artefatos de cimento em quantidade mínima suficiente para reposição do estoque</w:t>
+      </w:r>
+      <w:r>
+        <w:rPr>
+          <w:rFonts w:ascii="Verdana" w:hAnsi="Verdana"/>
+        </w:rPr>
+        <w:t xml:space="preserve"> em todos os pontos de venda</w:t>
+      </w:r>
+      <w:r>
+        <w:rPr>
+          <w:rFonts w:ascii="Verdana" w:hAnsi="Verdana"/>
+        </w:rPr>
+        <w:t xml:space="preserve">, </w:t>
+      </w:r>
+      <w:r>
+        <w:rPr>
+          <w:rFonts w:ascii="Verdana" w:hAnsi="Verdana"/>
+        </w:rPr>
+        <w:t>garantindo a disponibilidade de produtos aos clientes.</w:t>
+      </w:r>
+    </w:p>
+    <w:p>
+      <w:pPr>
+        <w:spacing w:line="240" w:lineRule="auto"/>
+        <w:jc w:val="both"/>
+        <w:rPr>
+          <w:rFonts w:ascii="Verdana" w:hAnsi="Verdana"/>
+        </w:rPr>
+      </w:pPr>
     </w:p>
     <w:p>
       <w:pPr>
@@ -317,22 +730,36 @@
         <w:rPr>
           <w:rFonts w:ascii="Verdana" w:hAnsi="Verdana"/>
         </w:rPr>
-        <w:t>Produzir, distribuir e vender.</w:t>
-      </w:r>
-    </w:p>
-    <w:p>
-      <w:pPr>
-        <w:spacing w:line="240" w:lineRule="auto"/>
-        <w:jc w:val="both"/>
-        <w:rPr>
-          <w:rFonts w:ascii="Verdana" w:hAnsi="Verdana"/>
-        </w:rPr>
-      </w:pPr>
-      <w:r>
-        <w:rPr>
-          <w:rFonts w:ascii="Verdana" w:hAnsi="Verdana"/>
-        </w:rPr>
-        <w:lastRenderedPageBreak/>
+        <w:t>Produzir, distribuir</w:t>
+      </w:r>
+      <w:r>
+        <w:rPr>
+          <w:rFonts w:ascii="Verdana" w:hAnsi="Verdana"/>
+        </w:rPr>
+        <w:t>, vender, entregar o produto, receber do cliente, pagar os fornecedores.</w:t>
+      </w:r>
+    </w:p>
+    <w:p>
+      <w:pPr>
+        <w:spacing w:line="240" w:lineRule="auto"/>
+        <w:jc w:val="both"/>
+        <w:rPr>
+          <w:rFonts w:ascii="Verdana" w:hAnsi="Verdana"/>
+        </w:rPr>
+      </w:pPr>
+    </w:p>
+    <w:p>
+      <w:pPr>
+        <w:spacing w:line="240" w:lineRule="auto"/>
+        <w:jc w:val="both"/>
+        <w:rPr>
+          <w:rFonts w:ascii="Verdana" w:hAnsi="Verdana"/>
+        </w:rPr>
+      </w:pPr>
+      <w:r>
+        <w:rPr>
+          <w:rFonts w:ascii="Verdana" w:hAnsi="Verdana"/>
+        </w:rPr>
         <w:t>5- Ao menos uma atividade de negócio detalhada com um diagrama de atividades ou equivalente;</w:t>
       </w:r>
     </w:p>
@@ -348,37 +775,200 @@
         <w:rPr>
           <w:rFonts w:ascii="Verdana" w:hAnsi="Verdana"/>
         </w:rPr>
-        <w:t>OK, arquivo  JPWT_LOG_ASTA.asta  anexo a pasta de trabalho descreve uma atividade.</w:t>
-      </w:r>
-    </w:p>
-    <w:p>
-      <w:pPr>
-        <w:spacing w:line="240" w:lineRule="auto"/>
-        <w:jc w:val="both"/>
-        <w:rPr>
-          <w:rFonts w:ascii="Verdana" w:hAnsi="Verdana"/>
-        </w:rPr>
-      </w:pPr>
-    </w:p>
-    <w:p>
-      <w:pPr>
-        <w:spacing w:line="240" w:lineRule="auto"/>
-        <w:jc w:val="both"/>
-        <w:rPr>
-          <w:rFonts w:ascii="Verdana" w:hAnsi="Verdana"/>
-        </w:rPr>
-      </w:pPr>
+        <w:t xml:space="preserve">OK, </w:t>
+      </w:r>
+      <w:r>
+        <w:rPr>
+          <w:rFonts w:ascii="Verdana" w:hAnsi="Verdana"/>
+        </w:rPr>
+        <w:t xml:space="preserve">arquivo </w:t>
+      </w:r>
+      <w:proofErr w:type="spellStart"/>
+      <w:r>
+        <w:rPr>
+          <w:rFonts w:ascii="Verdana" w:hAnsi="Verdana"/>
+        </w:rPr>
+        <w:t>JPWT_</w:t>
+      </w:r>
+      <w:r>
+        <w:rPr>
+          <w:rFonts w:ascii="Verdana" w:hAnsi="Verdana"/>
+        </w:rPr>
+        <w:t>LOG_</w:t>
+      </w:r>
+      <w:proofErr w:type="gramStart"/>
+      <w:r>
+        <w:rPr>
+          <w:rFonts w:ascii="Verdana" w:hAnsi="Verdana"/>
+        </w:rPr>
+        <w:t>ASTA.asta</w:t>
+      </w:r>
+      <w:proofErr w:type="spellEnd"/>
+      <w:r>
+        <w:rPr>
+          <w:rFonts w:ascii="Verdana" w:hAnsi="Verdana"/>
+        </w:rPr>
+        <w:t xml:space="preserve">  </w:t>
+      </w:r>
+      <w:r>
+        <w:rPr>
+          <w:rFonts w:ascii="Verdana" w:hAnsi="Verdana"/>
+        </w:rPr>
+        <w:t>disponível</w:t>
+      </w:r>
+      <w:proofErr w:type="gramEnd"/>
+      <w:r>
+        <w:rPr>
+          <w:rFonts w:ascii="Verdana" w:hAnsi="Verdana"/>
+        </w:rPr>
+        <w:t xml:space="preserve"> no </w:t>
+      </w:r>
+      <w:r>
+        <w:rPr>
+          <w:rFonts w:ascii="Verdana" w:hAnsi="Verdana"/>
+        </w:rPr>
+        <w:t>repositório descreve</w:t>
+      </w:r>
+      <w:r>
+        <w:rPr>
+          <w:rFonts w:ascii="Verdana" w:hAnsi="Verdana"/>
+        </w:rPr>
+        <w:t xml:space="preserve"> uma atividade.</w:t>
+      </w:r>
+    </w:p>
+    <w:p>
+      <w:pPr>
+        <w:spacing w:line="240" w:lineRule="auto"/>
+        <w:jc w:val="both"/>
+        <w:rPr>
+          <w:rFonts w:ascii="Verdana" w:hAnsi="Verdana"/>
+        </w:rPr>
+      </w:pPr>
+    </w:p>
+    <w:p>
+      <w:pPr>
+        <w:spacing w:line="240" w:lineRule="auto"/>
+        <w:jc w:val="both"/>
+        <w:rPr>
+          <w:rFonts w:ascii="Verdana" w:hAnsi="Verdana"/>
+        </w:rPr>
+      </w:pPr>
+      <w:r>
+        <w:rPr>
+          <w:rFonts w:ascii="Verdana" w:hAnsi="Verdana"/>
+        </w:rPr>
+        <w:t>6- Algumas regras de negócio descritas.</w:t>
+      </w:r>
+    </w:p>
+    <w:p>
+      <w:pPr>
+        <w:pStyle w:val="PargrafodaLista"/>
+        <w:numPr>
+          <w:ilvl w:val="0"/>
+          <w:numId w:val="1"/>
+        </w:numPr>
+        <w:spacing w:line="240" w:lineRule="auto"/>
+        <w:jc w:val="both"/>
+        <w:rPr>
+          <w:rFonts w:ascii="Verdana" w:hAnsi="Verdana"/>
+        </w:rPr>
+      </w:pPr>
+      <w:r>
+        <w:rPr>
+          <w:rFonts w:ascii="Verdana" w:hAnsi="Verdana"/>
+        </w:rPr>
+        <w:t xml:space="preserve">Itens vendidos, receberão baixa no estoque correspondente e </w:t>
+      </w:r>
+      <w:r>
+        <w:rPr>
+          <w:rFonts w:ascii="Verdana" w:hAnsi="Verdana"/>
+        </w:rPr>
+        <w:t>entrarão na programação de produção para reposição de estoque.</w:t>
+      </w:r>
+    </w:p>
+    <w:p>
+      <w:pPr>
+        <w:pStyle w:val="PargrafodaLista"/>
+        <w:numPr>
+          <w:ilvl w:val="0"/>
+          <w:numId w:val="1"/>
+        </w:numPr>
+        <w:spacing w:line="240" w:lineRule="auto"/>
+        <w:jc w:val="both"/>
+        <w:rPr>
+          <w:rFonts w:ascii="Verdana" w:hAnsi="Verdana"/>
+        </w:rPr>
+      </w:pPr>
+      <w:r>
+        <w:rPr>
+          <w:rFonts w:ascii="Verdana" w:hAnsi="Verdana"/>
+        </w:rPr>
+        <w:t>Itens disponíveis em um ponto de venda poderão ser remanejados para outro ponto de venda conforme necessidade</w:t>
+      </w:r>
+      <w:r>
+        <w:rPr>
+          <w:rFonts w:ascii="Verdana" w:hAnsi="Verdana"/>
+        </w:rPr>
+        <w:t xml:space="preserve"> para atendimento de </w:t>
+      </w:r>
+      <w:r>
+        <w:rPr>
+          <w:rFonts w:ascii="Verdana" w:hAnsi="Verdana"/>
+        </w:rPr>
+        <w:t>cliente</w:t>
+      </w:r>
+      <w:r>
+        <w:rPr>
+          <w:rFonts w:ascii="Verdana" w:hAnsi="Verdana"/>
+        </w:rPr>
+        <w:t>s</w:t>
+      </w:r>
+      <w:r>
+        <w:rPr>
+          <w:rFonts w:ascii="Verdana" w:hAnsi="Verdana"/>
+        </w:rPr>
+        <w:t>.</w:t>
+      </w:r>
+    </w:p>
+    <w:p>
+      <w:pPr>
+        <w:pStyle w:val="PargrafodaLista"/>
+        <w:numPr>
+          <w:ilvl w:val="0"/>
+          <w:numId w:val="1"/>
+        </w:numPr>
+        <w:spacing w:line="240" w:lineRule="auto"/>
+        <w:jc w:val="both"/>
+        <w:rPr>
+          <w:rFonts w:ascii="Verdana" w:hAnsi="Verdana"/>
+        </w:rPr>
+      </w:pPr>
+      <w:r>
+        <w:rPr>
+          <w:rFonts w:ascii="Verdana" w:hAnsi="Verdana"/>
+        </w:rPr>
+        <w:t xml:space="preserve">Para fechar o pedido o cliente </w:t>
+      </w:r>
+      <w:proofErr w:type="spellStart"/>
+      <w:r>
+        <w:rPr>
+          <w:rFonts w:ascii="Verdana" w:hAnsi="Verdana"/>
+        </w:rPr>
+        <w:t>devera</w:t>
+      </w:r>
+      <w:proofErr w:type="spellEnd"/>
+      <w:r>
+        <w:rPr>
+          <w:rFonts w:ascii="Verdana" w:hAnsi="Verdana"/>
+        </w:rPr>
+        <w:t xml:space="preserve"> informar dados para preenchimento do cadastro</w:t>
+      </w:r>
+    </w:p>
+    <w:p/>
+    <w:p>
       <w:bookmarkStart w:id="0" w:name="_GoBack"/>
       <w:bookmarkEnd w:id="0"/>
-      <w:r>
-        <w:rPr>
-          <w:rFonts w:ascii="Verdana" w:hAnsi="Verdana"/>
-        </w:rPr>
-        <w:t>6- Algumas regras de negócio descritas.</w:t>
-      </w:r>
-    </w:p>
-    <w:p/>
-    <w:p/>
+    </w:p>
     <w:p/>
     <w:sectPr>
       <w:pgSz w:w="11906" w:h="16838"/>
@@ -388,6 +978,103 @@
     </w:sectPr>
   </w:body>
 </w:document>
+</file>
+
+<file path=word/numbering.xml><?xml version="1.0" encoding="utf-8"?>
+<w:numbering xmlns:wpc="http://schemas.microsoft.com/office/word/2010/wordprocessingCanvas" xmlns:cx="http://schemas.microsoft.com/office/drawing/2014/chartex" xmlns:cx1="http://schemas.microsoft.com/office/drawing/2015/9/8/chartex" xmlns:cx2="http://schemas.microsoft.com/office/drawing/2015/10/21/chartex" xmlns:mc="http://schemas.openxmlformats.org/markup-compatibility/2006" xmlns:o="urn:schemas-microsoft-com:office:office" xmlns:r="http://schemas.openxmlformats.org/officeDocument/2006/relationships" xmlns:m="http://schemas.openxmlformats.org/officeDocument/2006/math" xmlns:v="urn:schemas-microsoft-com:vml" xmlns:wp14="http://schemas.microsoft.com/office/word/2010/wordprocessingDrawing" xmlns:wp="http://schemas.openxmlformats.org/drawingml/2006/wordprocessingDrawing" xmlns:w10="urn:schemas-microsoft-com:office:word" xmlns:w="http://schemas.openxmlformats.org/wordprocessingml/2006/main" xmlns:w14="http://schemas.microsoft.com/office/word/2010/wordml" xmlns:w15="http://schemas.microsoft.com/office/word/2012/wordml" xmlns:w16se="http://schemas.microsoft.com/office/word/2015/wordml/symex" xmlns:wpg="http://schemas.microsoft.com/office/word/2010/wordprocessingGroup" xmlns:wpi="http://schemas.microsoft.com/office/word/2010/wordprocessingInk" xmlns:wne="http://schemas.microsoft.com/office/word/2006/wordml" xmlns:wps="http://schemas.microsoft.com/office/word/2010/wordprocessingShape" mc:Ignorable="w14 w15 w16se wp14">
+  <w:abstractNum w:abstractNumId="0" w15:restartNumberingAfterBreak="0">
+    <w:nsid w:val="09357848"/>
+    <w:multiLevelType w:val="hybridMultilevel"/>
+    <w:tmpl w:val="C0C85FB6"/>
+    <w:lvl w:ilvl="0" w:tplc="5DBED2FC">
+      <w:start w:val="1"/>
+      <w:numFmt w:val="decimal"/>
+      <w:lvlText w:val="%1-"/>
+      <w:lvlJc w:val="left"/>
+      <w:pPr>
+        <w:ind w:left="720" w:hanging="360"/>
+      </w:pPr>
+      <w:rPr>
+        <w:rFonts w:hint="default"/>
+      </w:rPr>
+    </w:lvl>
+    <w:lvl w:ilvl="1" w:tplc="04160019" w:tentative="1">
+      <w:start w:val="1"/>
+      <w:numFmt w:val="lowerLetter"/>
+      <w:lvlText w:val="%2."/>
+      <w:lvlJc w:val="left"/>
+      <w:pPr>
+        <w:ind w:left="1440" w:hanging="360"/>
+      </w:pPr>
+    </w:lvl>
+    <w:lvl w:ilvl="2" w:tplc="0416001B" w:tentative="1">
+      <w:start w:val="1"/>
+      <w:numFmt w:val="lowerRoman"/>
+      <w:lvlText w:val="%3."/>
+      <w:lvlJc w:val="right"/>
+      <w:pPr>
+        <w:ind w:left="2160" w:hanging="180"/>
+      </w:pPr>
+    </w:lvl>
+    <w:lvl w:ilvl="3" w:tplc="0416000F" w:tentative="1">
+      <w:start w:val="1"/>
+      <w:numFmt w:val="decimal"/>
+      <w:lvlText w:val="%4."/>
+      <w:lvlJc w:val="left"/>
+      <w:pPr>
+        <w:ind w:left="2880" w:hanging="360"/>
+      </w:pPr>
+    </w:lvl>
+    <w:lvl w:ilvl="4" w:tplc="04160019" w:tentative="1">
+      <w:start w:val="1"/>
+      <w:numFmt w:val="lowerLetter"/>
+      <w:lvlText w:val="%5."/>
+      <w:lvlJc w:val="left"/>
+      <w:pPr>
+        <w:ind w:left="3600" w:hanging="360"/>
+      </w:pPr>
+    </w:lvl>
+    <w:lvl w:ilvl="5" w:tplc="0416001B" w:tentative="1">
+      <w:start w:val="1"/>
+      <w:numFmt w:val="lowerRoman"/>
+      <w:lvlText w:val="%6."/>
+      <w:lvlJc w:val="right"/>
+      <w:pPr>
+        <w:ind w:left="4320" w:hanging="180"/>
+      </w:pPr>
+    </w:lvl>
+    <w:lvl w:ilvl="6" w:tplc="0416000F" w:tentative="1">
+      <w:start w:val="1"/>
+      <w:numFmt w:val="decimal"/>
+      <w:lvlText w:val="%7."/>
+      <w:lvlJc w:val="left"/>
+      <w:pPr>
+        <w:ind w:left="5040" w:hanging="360"/>
+      </w:pPr>
+    </w:lvl>
+    <w:lvl w:ilvl="7" w:tplc="04160019" w:tentative="1">
+      <w:start w:val="1"/>
+      <w:numFmt w:val="lowerLetter"/>
+      <w:lvlText w:val="%8."/>
+      <w:lvlJc w:val="left"/>
+      <w:pPr>
+        <w:ind w:left="5760" w:hanging="360"/>
+      </w:pPr>
+    </w:lvl>
+    <w:lvl w:ilvl="8" w:tplc="0416001B" w:tentative="1">
+      <w:start w:val="1"/>
+      <w:numFmt w:val="lowerRoman"/>
+      <w:lvlText w:val="%9."/>
+      <w:lvlJc w:val="right"/>
+      <w:pPr>
+        <w:ind w:left="6480" w:hanging="180"/>
+      </w:pPr>
+    </w:lvl>
+  </w:abstractNum>
+  <w:num w:numId="1">
+    <w:abstractNumId w:val="0"/>
+  </w:num>
+</w:numbering>
 </file>
 
 <file path=word/styles.xml><?xml version="1.0" encoding="utf-8"?>
@@ -911,6 +1598,17 @@
       <w:szCs w:val="18"/>
     </w:rPr>
   </w:style>
+  <w:style w:type="paragraph" w:styleId="PargrafodaLista">
+    <w:name w:val="List Paragraph"/>
+    <w:basedOn w:val="Normal"/>
+    <w:uiPriority w:val="34"/>
+    <w:qFormat/>
+    <w:rsid w:val="00534523"/>
+    <w:pPr>
+      <w:ind w:left="720"/>
+      <w:contextualSpacing/>
+    </w:pPr>
+  </w:style>
 </w:styles>
 </file>
 

</xml_diff>

<commit_message>
adicionada tabela de requisitos
</commit_message>
<xml_diff>
--- a/Documentação de negócio do projeto.docx
+++ b/Documentação de negócio do projeto.docx
@@ -105,20 +105,12 @@
         </w:rPr>
         <w:t xml:space="preserve">as rotinas </w:t>
       </w:r>
-      <w:proofErr w:type="gramStart"/>
-      <w:r>
-        <w:rPr>
-          <w:rFonts w:ascii="Verdana" w:hAnsi="Verdana"/>
-        </w:rPr>
-        <w:t xml:space="preserve">de </w:t>
-      </w:r>
-      <w:r>
-        <w:rPr>
-          <w:rFonts w:ascii="Verdana" w:hAnsi="Verdana"/>
-        </w:rPr>
-        <w:t xml:space="preserve"> controle</w:t>
-      </w:r>
-      <w:proofErr w:type="gramEnd"/>
+      <w:r>
+        <w:rPr>
+          <w:rFonts w:ascii="Verdana" w:hAnsi="Verdana"/>
+        </w:rPr>
+        <w:t>de controle</w:t>
+      </w:r>
       <w:r>
         <w:rPr>
           <w:rFonts w:ascii="Verdana" w:hAnsi="Verdana"/>
@@ -467,13 +459,7 @@
         <w:rPr>
           <w:rFonts w:ascii="Verdana" w:hAnsi="Verdana"/>
         </w:rPr>
-        <w:t xml:space="preserve">o </w:t>
-      </w:r>
-      <w:r>
-        <w:rPr>
-          <w:rFonts w:ascii="Verdana" w:hAnsi="Verdana"/>
-        </w:rPr>
-        <w:t>saldo, entrada e saída de itens</w:t>
+        <w:t>o saldo, entrada e saída de itens</w:t>
       </w:r>
       <w:r>
         <w:rPr>
@@ -519,13 +505,7 @@
         <w:rPr>
           <w:rFonts w:ascii="Verdana" w:hAnsi="Verdana"/>
         </w:rPr>
-        <w:t xml:space="preserve">produzir relatórios </w:t>
-      </w:r>
-      <w:r>
-        <w:rPr>
-          <w:rFonts w:ascii="Verdana" w:hAnsi="Verdana"/>
-        </w:rPr>
-        <w:t xml:space="preserve">de vendas por item e total </w:t>
+        <w:t xml:space="preserve">produzir relatórios de vendas por item e total </w:t>
       </w:r>
       <w:r>
         <w:rPr>
@@ -537,19 +517,7 @@
         <w:rPr>
           <w:rFonts w:ascii="Verdana" w:hAnsi="Verdana"/>
         </w:rPr>
-        <w:t xml:space="preserve"> de vendas </w:t>
-      </w:r>
-      <w:r>
-        <w:rPr>
-          <w:rFonts w:ascii="Verdana" w:hAnsi="Verdana"/>
-        </w:rPr>
-        <w:t>para definição de estratégia de produção</w:t>
-      </w:r>
-      <w:r>
-        <w:rPr>
-          <w:rFonts w:ascii="Verdana" w:hAnsi="Verdana"/>
-        </w:rPr>
-        <w:t>.</w:t>
+        <w:t xml:space="preserve"> de vendas para definição de estratégia de produção.</w:t>
       </w:r>
     </w:p>
     <w:p>
@@ -607,21 +575,7 @@
         <w:rPr>
           <w:rFonts w:ascii="Verdana" w:hAnsi="Verdana"/>
         </w:rPr>
-        <w:t xml:space="preserve">juntamente com o </w:t>
-      </w:r>
-      <w:proofErr w:type="spellStart"/>
-      <w:r>
-        <w:rPr>
-          <w:rFonts w:ascii="Verdana" w:hAnsi="Verdana"/>
-        </w:rPr>
-        <w:t>controller</w:t>
-      </w:r>
-      <w:proofErr w:type="spellEnd"/>
-      <w:r>
-        <w:rPr>
-          <w:rFonts w:ascii="Verdana" w:hAnsi="Verdana"/>
-        </w:rPr>
-        <w:t>.</w:t>
+        <w:t>juntamente com o controller.</w:t>
       </w:r>
     </w:p>
     <w:p>
@@ -796,7 +750,6 @@
         </w:rPr>
         <w:t>LOG_</w:t>
       </w:r>
-      <w:proofErr w:type="gramStart"/>
       <w:r>
         <w:rPr>
           <w:rFonts w:ascii="Verdana" w:hAnsi="Verdana"/>
@@ -808,15 +761,8 @@
         <w:rPr>
           <w:rFonts w:ascii="Verdana" w:hAnsi="Verdana"/>
         </w:rPr>
-        <w:t xml:space="preserve">  </w:t>
-      </w:r>
-      <w:r>
-        <w:rPr>
-          <w:rFonts w:ascii="Verdana" w:hAnsi="Verdana"/>
-        </w:rPr>
-        <w:t>disponível</w:t>
-      </w:r>
-      <w:proofErr w:type="gramEnd"/>
+        <w:t xml:space="preserve"> disponível</w:t>
+      </w:r>
       <w:r>
         <w:rPr>
           <w:rFonts w:ascii="Verdana" w:hAnsi="Verdana"/>
@@ -844,15 +790,6 @@
           <w:rFonts w:ascii="Verdana" w:hAnsi="Verdana"/>
         </w:rPr>
       </w:pPr>
-    </w:p>
-    <w:p>
-      <w:pPr>
-        <w:spacing w:line="240" w:lineRule="auto"/>
-        <w:jc w:val="both"/>
-        <w:rPr>
-          <w:rFonts w:ascii="Verdana" w:hAnsi="Verdana"/>
-        </w:rPr>
-      </w:pPr>
       <w:r>
         <w:rPr>
           <w:rFonts w:ascii="Verdana" w:hAnsi="Verdana"/>
@@ -862,54 +799,199 @@
     </w:p>
     <w:p>
       <w:pPr>
+        <w:spacing w:after="0" w:line="240" w:lineRule="auto"/>
+        <w:rPr>
+          <w:rFonts w:ascii="Verdana" w:hAnsi="Verdana"/>
+        </w:rPr>
+      </w:pPr>
+      <w:r>
+        <w:rPr>
+          <w:rFonts w:ascii="Verdana" w:hAnsi="Verdana"/>
+        </w:rPr>
+        <w:t>RN01</w:t>
+      </w:r>
+      <w:r>
+        <w:rPr>
+          <w:rFonts w:ascii="Verdana" w:hAnsi="Verdana"/>
+        </w:rPr>
+        <w:t xml:space="preserve">- </w:t>
+      </w:r>
+      <w:r>
+        <w:rPr>
+          <w:rFonts w:ascii="Verdana" w:hAnsi="Verdana"/>
+        </w:rPr>
+        <w:t>Itens vendidos</w:t>
+      </w:r>
+      <w:r>
+        <w:rPr>
+          <w:rFonts w:ascii="Verdana" w:hAnsi="Verdana"/>
+        </w:rPr>
+        <w:t xml:space="preserve"> </w:t>
+      </w:r>
+      <w:r>
+        <w:rPr>
+          <w:rFonts w:ascii="Verdana" w:hAnsi="Verdana"/>
+        </w:rPr>
+        <w:t>receberão baixa no estoque</w:t>
+      </w:r>
+      <w:r>
+        <w:rPr>
+          <w:rFonts w:ascii="Verdana" w:hAnsi="Verdana"/>
+        </w:rPr>
+        <w:t xml:space="preserve"> imediatamente.</w:t>
+      </w:r>
+    </w:p>
+    <w:p>
+      <w:pPr>
+        <w:spacing w:after="0" w:line="240" w:lineRule="auto"/>
+        <w:rPr>
+          <w:rFonts w:ascii="Verdana" w:hAnsi="Verdana"/>
+        </w:rPr>
+      </w:pPr>
+    </w:p>
+    <w:p>
+      <w:pPr>
+        <w:spacing w:after="0" w:line="240" w:lineRule="auto"/>
+        <w:rPr>
+          <w:rFonts w:ascii="Verdana" w:hAnsi="Verdana"/>
+        </w:rPr>
+      </w:pPr>
+      <w:r>
+        <w:rPr>
+          <w:rFonts w:ascii="Verdana" w:hAnsi="Verdana"/>
+        </w:rPr>
+        <w:t>RN02</w:t>
+      </w:r>
+      <w:r>
+        <w:rPr>
+          <w:rFonts w:ascii="Verdana" w:hAnsi="Verdana"/>
+        </w:rPr>
+        <w:t xml:space="preserve">- </w:t>
+      </w:r>
+      <w:r>
+        <w:rPr>
+          <w:rFonts w:ascii="Verdana" w:hAnsi="Verdana"/>
+        </w:rPr>
+        <w:t>O vendedor é o responsável pela baixa no estoque.</w:t>
+      </w:r>
+    </w:p>
+    <w:p>
+      <w:pPr>
+        <w:spacing w:after="0" w:line="240" w:lineRule="auto"/>
+        <w:rPr>
+          <w:rFonts w:ascii="Verdana" w:hAnsi="Verdana"/>
+        </w:rPr>
+      </w:pPr>
+    </w:p>
+    <w:p>
+      <w:pPr>
         <w:pStyle w:val="PargrafodaLista"/>
-        <w:numPr>
-          <w:ilvl w:val="0"/>
-          <w:numId w:val="1"/>
-        </w:numPr>
-        <w:spacing w:line="240" w:lineRule="auto"/>
-        <w:jc w:val="both"/>
-        <w:rPr>
-          <w:rFonts w:ascii="Verdana" w:hAnsi="Verdana"/>
-        </w:rPr>
-      </w:pPr>
-      <w:r>
-        <w:rPr>
-          <w:rFonts w:ascii="Verdana" w:hAnsi="Verdana"/>
-        </w:rPr>
-        <w:t xml:space="preserve">Itens vendidos, receberão baixa no estoque correspondente e </w:t>
-      </w:r>
-      <w:r>
-        <w:rPr>
-          <w:rFonts w:ascii="Verdana" w:hAnsi="Verdana"/>
-        </w:rPr>
-        <w:t>entrarão na programação de produção para reposição de estoque.</w:t>
+        <w:spacing w:after="0" w:line="240" w:lineRule="auto"/>
+        <w:ind w:left="0"/>
+        <w:rPr>
+          <w:rFonts w:ascii="Verdana" w:hAnsi="Verdana"/>
+        </w:rPr>
+      </w:pPr>
+      <w:r>
+        <w:rPr>
+          <w:rFonts w:ascii="Verdana" w:hAnsi="Verdana"/>
+        </w:rPr>
+        <w:t>RN03</w:t>
+      </w:r>
+      <w:r>
+        <w:rPr>
+          <w:rFonts w:ascii="Verdana" w:hAnsi="Verdana"/>
+        </w:rPr>
+        <w:t xml:space="preserve">- </w:t>
+      </w:r>
+      <w:r>
+        <w:rPr>
+          <w:rFonts w:ascii="Verdana" w:hAnsi="Verdana"/>
+        </w:rPr>
+        <w:t xml:space="preserve">Itens vendidos devem entrar na </w:t>
+      </w:r>
+      <w:r>
+        <w:rPr>
+          <w:rFonts w:ascii="Verdana" w:hAnsi="Verdana"/>
+        </w:rPr>
+        <w:t>programação de produção</w:t>
+      </w:r>
+      <w:r>
+        <w:rPr>
+          <w:rFonts w:ascii="Verdana" w:hAnsi="Verdana"/>
+        </w:rPr>
+        <w:t>.</w:t>
       </w:r>
     </w:p>
     <w:p>
       <w:pPr>
         <w:pStyle w:val="PargrafodaLista"/>
-        <w:numPr>
-          <w:ilvl w:val="0"/>
-          <w:numId w:val="1"/>
-        </w:numPr>
-        <w:spacing w:line="240" w:lineRule="auto"/>
-        <w:jc w:val="both"/>
-        <w:rPr>
-          <w:rFonts w:ascii="Verdana" w:hAnsi="Verdana"/>
-        </w:rPr>
-      </w:pPr>
-      <w:r>
-        <w:rPr>
-          <w:rFonts w:ascii="Verdana" w:hAnsi="Verdana"/>
-        </w:rPr>
-        <w:t>Itens disponíveis em um ponto de venda poderão ser remanejados para outro ponto de venda conforme necessidade</w:t>
-      </w:r>
-      <w:r>
-        <w:rPr>
-          <w:rFonts w:ascii="Verdana" w:hAnsi="Verdana"/>
-        </w:rPr>
-        <w:t xml:space="preserve"> para atendimento de </w:t>
+        <w:spacing w:after="0" w:line="240" w:lineRule="auto"/>
+        <w:ind w:left="0"/>
+        <w:rPr>
+          <w:rFonts w:ascii="Verdana" w:hAnsi="Verdana"/>
+        </w:rPr>
+      </w:pPr>
+    </w:p>
+    <w:p>
+      <w:pPr>
+        <w:pStyle w:val="PargrafodaLista"/>
+        <w:spacing w:after="0" w:line="240" w:lineRule="auto"/>
+        <w:ind w:left="0"/>
+        <w:rPr>
+          <w:rFonts w:ascii="Verdana" w:hAnsi="Verdana"/>
+        </w:rPr>
+      </w:pPr>
+      <w:r>
+        <w:rPr>
+          <w:rFonts w:ascii="Verdana" w:hAnsi="Verdana"/>
+        </w:rPr>
+        <w:t>RN04</w:t>
+      </w:r>
+      <w:r>
+        <w:rPr>
+          <w:rFonts w:ascii="Verdana" w:hAnsi="Verdana"/>
+        </w:rPr>
+        <w:t xml:space="preserve">- </w:t>
+      </w:r>
+      <w:r>
+        <w:rPr>
+          <w:rFonts w:ascii="Verdana" w:hAnsi="Verdana"/>
+        </w:rPr>
+        <w:t xml:space="preserve">Itens disponíveis em um ponto de venda poderão ser remanejados </w:t>
+      </w:r>
+    </w:p>
+    <w:p>
+      <w:pPr>
+        <w:spacing w:after="0" w:line="240" w:lineRule="auto"/>
+        <w:ind w:left="708"/>
+        <w:rPr>
+          <w:rFonts w:ascii="Verdana" w:hAnsi="Verdana"/>
+        </w:rPr>
+      </w:pPr>
+      <w:r>
+        <w:rPr>
+          <w:rFonts w:ascii="Verdana" w:hAnsi="Verdana"/>
+        </w:rPr>
+        <w:t>para outro ponto de venda conforme necessidade</w:t>
+      </w:r>
+      <w:r>
+        <w:rPr>
+          <w:rFonts w:ascii="Verdana" w:hAnsi="Verdana"/>
+        </w:rPr>
+        <w:t xml:space="preserve"> para atendimento </w:t>
+      </w:r>
+      <w:r>
+        <w:rPr>
+          <w:rFonts w:ascii="Verdana" w:hAnsi="Verdana"/>
+        </w:rPr>
+        <w:t xml:space="preserve">     </w:t>
+      </w:r>
+      <w:r>
+        <w:rPr>
+          <w:rFonts w:ascii="Verdana" w:hAnsi="Verdana"/>
+        </w:rPr>
+        <w:t xml:space="preserve">de </w:t>
       </w:r>
       <w:r>
         <w:rPr>
@@ -933,41 +1015,956 @@
     <w:p>
       <w:pPr>
         <w:pStyle w:val="PargrafodaLista"/>
-        <w:numPr>
-          <w:ilvl w:val="0"/>
-          <w:numId w:val="1"/>
-        </w:numPr>
-        <w:spacing w:line="240" w:lineRule="auto"/>
-        <w:jc w:val="both"/>
-        <w:rPr>
-          <w:rFonts w:ascii="Verdana" w:hAnsi="Verdana"/>
-        </w:rPr>
-      </w:pPr>
-      <w:r>
-        <w:rPr>
-          <w:rFonts w:ascii="Verdana" w:hAnsi="Verdana"/>
-        </w:rPr>
-        <w:t xml:space="preserve">Para fechar o pedido o cliente </w:t>
-      </w:r>
-      <w:proofErr w:type="spellStart"/>
-      <w:r>
-        <w:rPr>
-          <w:rFonts w:ascii="Verdana" w:hAnsi="Verdana"/>
-        </w:rPr>
-        <w:t>devera</w:t>
-      </w:r>
-      <w:proofErr w:type="spellEnd"/>
-      <w:r>
-        <w:rPr>
-          <w:rFonts w:ascii="Verdana" w:hAnsi="Verdana"/>
-        </w:rPr>
-        <w:t xml:space="preserve"> informar dados para preenchimento do cadastro</w:t>
-      </w:r>
-    </w:p>
-    <w:p/>
-    <w:p>
-      <w:bookmarkStart w:id="0" w:name="_GoBack"/>
-      <w:bookmarkEnd w:id="0"/>
+        <w:spacing w:after="0" w:line="240" w:lineRule="auto"/>
+        <w:ind w:left="858"/>
+        <w:rPr>
+          <w:rFonts w:ascii="Verdana" w:hAnsi="Verdana"/>
+        </w:rPr>
+      </w:pPr>
+    </w:p>
+    <w:p>
+      <w:pPr>
+        <w:pStyle w:val="PargrafodaLista"/>
+        <w:spacing w:after="0" w:line="240" w:lineRule="auto"/>
+        <w:ind w:left="855" w:hanging="855"/>
+        <w:rPr>
+          <w:rFonts w:ascii="Verdana" w:hAnsi="Verdana"/>
+        </w:rPr>
+      </w:pPr>
+      <w:r>
+        <w:rPr>
+          <w:rFonts w:ascii="Verdana" w:hAnsi="Verdana"/>
+        </w:rPr>
+        <w:t xml:space="preserve">RN05- </w:t>
+      </w:r>
+      <w:r>
+        <w:rPr>
+          <w:rFonts w:ascii="Verdana" w:hAnsi="Verdana"/>
+        </w:rPr>
+        <w:t>Para fech</w:t>
+      </w:r>
+      <w:r>
+        <w:rPr>
+          <w:rFonts w:ascii="Verdana" w:hAnsi="Verdana"/>
+        </w:rPr>
+        <w:t>a</w:t>
+      </w:r>
+      <w:r>
+        <w:rPr>
+          <w:rFonts w:ascii="Verdana" w:hAnsi="Verdana"/>
+        </w:rPr>
+        <w:t>r o pedido o cli</w:t>
+      </w:r>
+      <w:r>
+        <w:rPr>
+          <w:rFonts w:ascii="Verdana" w:hAnsi="Verdana"/>
+        </w:rPr>
+        <w:t xml:space="preserve">ente </w:t>
+      </w:r>
+      <w:r>
+        <w:rPr>
+          <w:rFonts w:ascii="Verdana" w:hAnsi="Verdana"/>
+        </w:rPr>
+        <w:t>deverá</w:t>
+      </w:r>
+      <w:r>
+        <w:rPr>
+          <w:rFonts w:ascii="Verdana" w:hAnsi="Verdana"/>
+        </w:rPr>
+        <w:t xml:space="preserve"> informar dados para pr</w:t>
+      </w:r>
+      <w:r>
+        <w:rPr>
+          <w:rFonts w:ascii="Verdana" w:hAnsi="Verdana"/>
+        </w:rPr>
+        <w:t>eenchimento do cadastro</w:t>
+      </w:r>
+      <w:r>
+        <w:rPr>
+          <w:rFonts w:ascii="Verdana" w:hAnsi="Verdana"/>
+        </w:rPr>
+        <w:t>.</w:t>
+      </w:r>
+    </w:p>
+    <w:p>
+      <w:pPr>
+        <w:pStyle w:val="PargrafodaLista"/>
+        <w:spacing w:after="0" w:line="240" w:lineRule="auto"/>
+        <w:ind w:left="855" w:hanging="855"/>
+        <w:rPr>
+          <w:rFonts w:ascii="Verdana" w:hAnsi="Verdana"/>
+        </w:rPr>
+      </w:pPr>
+    </w:p>
+    <w:p>
+      <w:pPr>
+        <w:pStyle w:val="PargrafodaLista"/>
+        <w:spacing w:after="0" w:line="240" w:lineRule="auto"/>
+        <w:ind w:left="855" w:hanging="855"/>
+        <w:rPr>
+          <w:rFonts w:ascii="Verdana" w:hAnsi="Verdana"/>
+        </w:rPr>
+      </w:pPr>
+    </w:p>
+    <w:p>
+      <w:pPr>
+        <w:pStyle w:val="PargrafodaLista"/>
+        <w:spacing w:after="0" w:line="240" w:lineRule="auto"/>
+        <w:ind w:left="855" w:hanging="855"/>
+        <w:rPr>
+          <w:rFonts w:ascii="Verdana" w:hAnsi="Verdana"/>
+        </w:rPr>
+      </w:pPr>
+      <w:r>
+        <w:rPr>
+          <w:rFonts w:ascii="Verdana" w:hAnsi="Verdana"/>
+        </w:rPr>
+        <w:t>7- Requisitos</w:t>
+      </w:r>
+    </w:p>
+    <w:p>
+      <w:pPr>
+        <w:pStyle w:val="PargrafodaLista"/>
+        <w:spacing w:after="0" w:line="240" w:lineRule="auto"/>
+        <w:ind w:left="855" w:hanging="855"/>
+        <w:rPr>
+          <w:rFonts w:ascii="Verdana" w:hAnsi="Verdana"/>
+        </w:rPr>
+      </w:pPr>
+    </w:p>
+    <w:p>
+      <w:pPr>
+        <w:pStyle w:val="PargrafodaLista"/>
+        <w:spacing w:after="0" w:line="240" w:lineRule="auto"/>
+        <w:ind w:left="855" w:hanging="855"/>
+        <w:rPr>
+          <w:rFonts w:ascii="Verdana" w:hAnsi="Verdana"/>
+        </w:rPr>
+      </w:pPr>
+    </w:p>
+    <w:p>
+      <w:pPr>
+        <w:pStyle w:val="PargrafodaLista"/>
+        <w:spacing w:after="0" w:line="240" w:lineRule="auto"/>
+        <w:ind w:left="855" w:hanging="855"/>
+        <w:rPr>
+          <w:rFonts w:ascii="Verdana" w:hAnsi="Verdana"/>
+        </w:rPr>
+      </w:pPr>
+    </w:p>
+    <w:tbl>
+      <w:tblPr>
+        <w:tblStyle w:val="Tabelacomgrade"/>
+        <w:tblW w:w="0" w:type="auto"/>
+        <w:jc w:val="center"/>
+        <w:tblLayout w:type="fixed"/>
+        <w:tblLook w:val="04A0" w:firstRow="1" w:lastRow="0" w:firstColumn="1" w:lastColumn="0" w:noHBand="0" w:noVBand="1"/>
+      </w:tblPr>
+      <w:tblGrid>
+        <w:gridCol w:w="704"/>
+        <w:gridCol w:w="709"/>
+        <w:gridCol w:w="992"/>
+        <w:gridCol w:w="6089"/>
+      </w:tblGrid>
+      <w:tr>
+        <w:trPr>
+          <w:trHeight w:val="482"/>
+          <w:jc w:val="center"/>
+        </w:trPr>
+        <w:tc>
+          <w:tcPr>
+            <w:tcW w:w="1413" w:type="dxa"/>
+            <w:gridSpan w:val="2"/>
+            <w:vAlign w:val="center"/>
+          </w:tcPr>
+          <w:p>
+            <w:pPr>
+              <w:pStyle w:val="PargrafodaLista"/>
+              <w:ind w:left="0"/>
+              <w:jc w:val="center"/>
+              <w:rPr>
+                <w:rFonts w:ascii="Verdana" w:hAnsi="Verdana"/>
+              </w:rPr>
+            </w:pPr>
+            <w:r>
+              <w:rPr>
+                <w:rFonts w:ascii="Verdana" w:hAnsi="Verdana"/>
+              </w:rPr>
+              <w:t>Requisitos</w:t>
+            </w:r>
+          </w:p>
+        </w:tc>
+        <w:tc>
+          <w:tcPr>
+            <w:tcW w:w="992" w:type="dxa"/>
+            <w:vAlign w:val="center"/>
+          </w:tcPr>
+          <w:p>
+            <w:pPr>
+              <w:pStyle w:val="PargrafodaLista"/>
+              <w:ind w:left="0"/>
+              <w:rPr>
+                <w:rFonts w:ascii="Verdana" w:hAnsi="Verdana"/>
+              </w:rPr>
+            </w:pPr>
+          </w:p>
+        </w:tc>
+        <w:tc>
+          <w:tcPr>
+            <w:tcW w:w="6089" w:type="dxa"/>
+            <w:vAlign w:val="center"/>
+          </w:tcPr>
+          <w:p>
+            <w:pPr>
+              <w:pStyle w:val="PargrafodaLista"/>
+              <w:ind w:left="0"/>
+              <w:rPr>
+                <w:rFonts w:ascii="Verdana" w:hAnsi="Verdana"/>
+              </w:rPr>
+            </w:pPr>
+          </w:p>
+        </w:tc>
+      </w:tr>
+      <w:tr>
+        <w:trPr>
+          <w:cantSplit/>
+          <w:trHeight w:val="1638"/>
+          <w:jc w:val="center"/>
+        </w:trPr>
+        <w:tc>
+          <w:tcPr>
+            <w:tcW w:w="704" w:type="dxa"/>
+            <w:vMerge w:val="restart"/>
+            <w:textDirection w:val="btLr"/>
+            <w:vAlign w:val="center"/>
+          </w:tcPr>
+          <w:p>
+            <w:pPr>
+              <w:pStyle w:val="PargrafodaLista"/>
+              <w:ind w:left="113" w:right="113"/>
+              <w:jc w:val="center"/>
+              <w:rPr>
+                <w:rFonts w:ascii="Verdana" w:hAnsi="Verdana"/>
+              </w:rPr>
+            </w:pPr>
+            <w:r>
+              <w:rPr>
+                <w:rFonts w:ascii="Verdana" w:hAnsi="Verdana"/>
+              </w:rPr>
+              <w:t>Precisão</w:t>
+            </w:r>
+          </w:p>
+        </w:tc>
+        <w:tc>
+          <w:tcPr>
+            <w:tcW w:w="709" w:type="dxa"/>
+            <w:textDirection w:val="btLr"/>
+            <w:vAlign w:val="center"/>
+          </w:tcPr>
+          <w:p>
+            <w:pPr>
+              <w:pStyle w:val="PargrafodaLista"/>
+              <w:ind w:left="113" w:right="113"/>
+              <w:jc w:val="center"/>
+              <w:rPr>
+                <w:rFonts w:ascii="Verdana" w:hAnsi="Verdana"/>
+              </w:rPr>
+            </w:pPr>
+            <w:r>
+              <w:rPr>
+                <w:rFonts w:ascii="Verdana" w:hAnsi="Verdana"/>
+              </w:rPr>
+              <w:t>Usuários</w:t>
+            </w:r>
+          </w:p>
+        </w:tc>
+        <w:tc>
+          <w:tcPr>
+            <w:tcW w:w="992" w:type="dxa"/>
+            <w:vAlign w:val="center"/>
+          </w:tcPr>
+          <w:p>
+            <w:pPr>
+              <w:pStyle w:val="PargrafodaLista"/>
+              <w:ind w:left="0"/>
+              <w:rPr>
+                <w:rFonts w:ascii="Verdana" w:hAnsi="Verdana"/>
+              </w:rPr>
+            </w:pPr>
+          </w:p>
+        </w:tc>
+        <w:tc>
+          <w:tcPr>
+            <w:tcW w:w="6089" w:type="dxa"/>
+            <w:vAlign w:val="center"/>
+          </w:tcPr>
+          <w:p>
+            <w:pPr>
+              <w:pStyle w:val="PargrafodaLista"/>
+              <w:ind w:left="0"/>
+              <w:rPr>
+                <w:rFonts w:ascii="Verdana" w:hAnsi="Verdana"/>
+              </w:rPr>
+            </w:pPr>
+          </w:p>
+        </w:tc>
+      </w:tr>
+      <w:tr>
+        <w:trPr>
+          <w:cantSplit/>
+          <w:trHeight w:val="1686"/>
+          <w:jc w:val="center"/>
+        </w:trPr>
+        <w:tc>
+          <w:tcPr>
+            <w:tcW w:w="704" w:type="dxa"/>
+            <w:vMerge/>
+            <w:vAlign w:val="center"/>
+          </w:tcPr>
+          <w:p>
+            <w:pPr>
+              <w:pStyle w:val="PargrafodaLista"/>
+              <w:ind w:left="0"/>
+              <w:rPr>
+                <w:rFonts w:ascii="Verdana" w:hAnsi="Verdana"/>
+              </w:rPr>
+            </w:pPr>
+          </w:p>
+        </w:tc>
+        <w:tc>
+          <w:tcPr>
+            <w:tcW w:w="709" w:type="dxa"/>
+            <w:textDirection w:val="btLr"/>
+            <w:vAlign w:val="center"/>
+          </w:tcPr>
+          <w:p>
+            <w:pPr>
+              <w:pStyle w:val="PargrafodaLista"/>
+              <w:ind w:left="113" w:right="113"/>
+              <w:jc w:val="center"/>
+              <w:rPr>
+                <w:rFonts w:ascii="Verdana" w:hAnsi="Verdana"/>
+              </w:rPr>
+            </w:pPr>
+            <w:r>
+              <w:rPr>
+                <w:rFonts w:ascii="Verdana" w:hAnsi="Verdana"/>
+              </w:rPr>
+              <w:t>Sistema</w:t>
+            </w:r>
+          </w:p>
+        </w:tc>
+        <w:tc>
+          <w:tcPr>
+            <w:tcW w:w="992" w:type="dxa"/>
+            <w:vAlign w:val="center"/>
+          </w:tcPr>
+          <w:p>
+            <w:pPr>
+              <w:pStyle w:val="PargrafodaLista"/>
+              <w:ind w:left="0"/>
+              <w:rPr>
+                <w:rFonts w:ascii="Verdana" w:hAnsi="Verdana"/>
+              </w:rPr>
+            </w:pPr>
+          </w:p>
+        </w:tc>
+        <w:tc>
+          <w:tcPr>
+            <w:tcW w:w="6089" w:type="dxa"/>
+            <w:vAlign w:val="center"/>
+          </w:tcPr>
+          <w:p>
+            <w:pPr>
+              <w:pStyle w:val="PargrafodaLista"/>
+              <w:ind w:left="0"/>
+              <w:rPr>
+                <w:rFonts w:ascii="Verdana" w:hAnsi="Verdana"/>
+              </w:rPr>
+            </w:pPr>
+          </w:p>
+        </w:tc>
+      </w:tr>
+      <w:tr>
+        <w:trPr>
+          <w:cantSplit/>
+          <w:trHeight w:val="4663"/>
+          <w:jc w:val="center"/>
+        </w:trPr>
+        <w:tc>
+          <w:tcPr>
+            <w:tcW w:w="704" w:type="dxa"/>
+            <w:vMerge w:val="restart"/>
+            <w:textDirection w:val="btLr"/>
+            <w:vAlign w:val="center"/>
+          </w:tcPr>
+          <w:p>
+            <w:pPr>
+              <w:pStyle w:val="PargrafodaLista"/>
+              <w:ind w:left="113" w:right="113"/>
+              <w:jc w:val="center"/>
+              <w:rPr>
+                <w:rFonts w:ascii="Verdana" w:hAnsi="Verdana"/>
+              </w:rPr>
+            </w:pPr>
+            <w:r>
+              <w:rPr>
+                <w:rFonts w:ascii="Verdana" w:hAnsi="Verdana"/>
+              </w:rPr>
+              <w:lastRenderedPageBreak/>
+              <w:t>Finalidade</w:t>
+            </w:r>
+          </w:p>
+        </w:tc>
+        <w:tc>
+          <w:tcPr>
+            <w:tcW w:w="1701" w:type="dxa"/>
+            <w:gridSpan w:val="2"/>
+            <w:textDirection w:val="btLr"/>
+            <w:vAlign w:val="center"/>
+          </w:tcPr>
+          <w:p>
+            <w:pPr>
+              <w:pStyle w:val="PargrafodaLista"/>
+              <w:ind w:left="0"/>
+              <w:jc w:val="center"/>
+              <w:rPr>
+                <w:rFonts w:ascii="Verdana" w:hAnsi="Verdana"/>
+              </w:rPr>
+            </w:pPr>
+            <w:r>
+              <w:rPr>
+                <w:rFonts w:ascii="Verdana" w:hAnsi="Verdana"/>
+              </w:rPr>
+              <w:t xml:space="preserve">Funcionais – </w:t>
+            </w:r>
+            <w:r>
+              <w:rPr>
+                <w:rFonts w:ascii="Verdana" w:hAnsi="Verdana"/>
+              </w:rPr>
+              <w:t>F (</w:t>
+            </w:r>
+            <w:proofErr w:type="spellStart"/>
+            <w:r>
+              <w:rPr>
+                <w:rFonts w:ascii="Verdana" w:hAnsi="Verdana"/>
+              </w:rPr>
+              <w:t>Functionality</w:t>
+            </w:r>
+            <w:proofErr w:type="spellEnd"/>
+            <w:r>
+              <w:rPr>
+                <w:rFonts w:ascii="Verdana" w:hAnsi="Verdana"/>
+              </w:rPr>
+              <w:t>):</w:t>
+            </w:r>
+          </w:p>
+        </w:tc>
+        <w:tc>
+          <w:tcPr>
+            <w:tcW w:w="6089" w:type="dxa"/>
+            <w:vAlign w:val="center"/>
+          </w:tcPr>
+          <w:p>
+            <w:pPr>
+              <w:pStyle w:val="PargrafodaLista"/>
+              <w:ind w:left="0"/>
+              <w:rPr>
+                <w:rFonts w:ascii="Verdana" w:hAnsi="Verdana"/>
+              </w:rPr>
+            </w:pPr>
+            <w:bookmarkStart w:id="0" w:name="_GoBack"/>
+            <w:bookmarkEnd w:id="0"/>
+          </w:p>
+        </w:tc>
+      </w:tr>
+      <w:tr>
+        <w:trPr>
+          <w:cantSplit/>
+          <w:trHeight w:val="1979"/>
+          <w:jc w:val="center"/>
+        </w:trPr>
+        <w:tc>
+          <w:tcPr>
+            <w:tcW w:w="704" w:type="dxa"/>
+            <w:vMerge/>
+            <w:textDirection w:val="btLr"/>
+            <w:vAlign w:val="center"/>
+          </w:tcPr>
+          <w:p>
+            <w:pPr>
+              <w:pStyle w:val="PargrafodaLista"/>
+              <w:ind w:left="113" w:right="113"/>
+              <w:rPr>
+                <w:rFonts w:ascii="Verdana" w:hAnsi="Verdana"/>
+              </w:rPr>
+            </w:pPr>
+          </w:p>
+        </w:tc>
+        <w:tc>
+          <w:tcPr>
+            <w:tcW w:w="709" w:type="dxa"/>
+            <w:vMerge w:val="restart"/>
+            <w:textDirection w:val="btLr"/>
+            <w:vAlign w:val="center"/>
+          </w:tcPr>
+          <w:p>
+            <w:pPr>
+              <w:pStyle w:val="PargrafodaLista"/>
+              <w:ind w:left="113" w:right="113"/>
+              <w:jc w:val="center"/>
+              <w:rPr>
+                <w:rFonts w:ascii="Verdana" w:hAnsi="Verdana"/>
+              </w:rPr>
+            </w:pPr>
+            <w:r>
+              <w:rPr>
+                <w:rFonts w:ascii="Verdana" w:hAnsi="Verdana"/>
+              </w:rPr>
+              <w:t>Não Funcionais</w:t>
+            </w:r>
+          </w:p>
+        </w:tc>
+        <w:tc>
+          <w:tcPr>
+            <w:tcW w:w="992" w:type="dxa"/>
+            <w:textDirection w:val="btLr"/>
+            <w:vAlign w:val="center"/>
+          </w:tcPr>
+          <w:p>
+            <w:pPr>
+              <w:pStyle w:val="PargrafodaLista"/>
+              <w:ind w:left="113" w:right="113"/>
+              <w:rPr>
+                <w:rFonts w:ascii="Verdana" w:hAnsi="Verdana"/>
+              </w:rPr>
+            </w:pPr>
+            <w:r>
+              <w:rPr>
+                <w:rFonts w:ascii="Verdana" w:hAnsi="Verdana"/>
+              </w:rPr>
+              <w:t>U (Usability):</w:t>
+            </w:r>
+            <w:r>
+              <w:rPr>
+                <w:rFonts w:ascii="Verdana" w:hAnsi="Verdana"/>
+              </w:rPr>
+              <w:t xml:space="preserve"> </w:t>
+            </w:r>
+            <w:r>
+              <w:rPr>
+                <w:rFonts w:ascii="Verdana" w:hAnsi="Verdana"/>
+              </w:rPr>
+              <w:t>usabilidade</w:t>
+            </w:r>
+          </w:p>
+        </w:tc>
+        <w:tc>
+          <w:tcPr>
+            <w:tcW w:w="6089" w:type="dxa"/>
+            <w:vAlign w:val="center"/>
+          </w:tcPr>
+          <w:p>
+            <w:pPr>
+              <w:pStyle w:val="PargrafodaLista"/>
+              <w:ind w:left="0"/>
+              <w:rPr>
+                <w:rFonts w:ascii="Verdana" w:hAnsi="Verdana"/>
+              </w:rPr>
+            </w:pPr>
+          </w:p>
+        </w:tc>
+      </w:tr>
+      <w:tr>
+        <w:trPr>
+          <w:cantSplit/>
+          <w:trHeight w:val="1838"/>
+          <w:jc w:val="center"/>
+        </w:trPr>
+        <w:tc>
+          <w:tcPr>
+            <w:tcW w:w="704" w:type="dxa"/>
+            <w:vMerge/>
+            <w:textDirection w:val="btLr"/>
+            <w:vAlign w:val="center"/>
+          </w:tcPr>
+          <w:p>
+            <w:pPr>
+              <w:pStyle w:val="PargrafodaLista"/>
+              <w:ind w:left="113" w:right="113"/>
+              <w:rPr>
+                <w:rFonts w:ascii="Verdana" w:hAnsi="Verdana"/>
+              </w:rPr>
+            </w:pPr>
+          </w:p>
+        </w:tc>
+        <w:tc>
+          <w:tcPr>
+            <w:tcW w:w="709" w:type="dxa"/>
+            <w:vMerge/>
+            <w:textDirection w:val="btLr"/>
+            <w:vAlign w:val="center"/>
+          </w:tcPr>
+          <w:p>
+            <w:pPr>
+              <w:pStyle w:val="PargrafodaLista"/>
+              <w:ind w:left="113" w:right="113"/>
+              <w:rPr>
+                <w:rFonts w:ascii="Verdana" w:hAnsi="Verdana"/>
+              </w:rPr>
+            </w:pPr>
+          </w:p>
+        </w:tc>
+        <w:tc>
+          <w:tcPr>
+            <w:tcW w:w="992" w:type="dxa"/>
+            <w:textDirection w:val="btLr"/>
+            <w:vAlign w:val="center"/>
+          </w:tcPr>
+          <w:p>
+            <w:pPr>
+              <w:pStyle w:val="PargrafodaLista"/>
+              <w:ind w:left="113" w:right="113"/>
+              <w:rPr>
+                <w:rFonts w:ascii="Verdana" w:hAnsi="Verdana"/>
+              </w:rPr>
+            </w:pPr>
+            <w:r>
+              <w:rPr>
+                <w:rFonts w:ascii="Verdana" w:hAnsi="Verdana"/>
+              </w:rPr>
+              <w:t>R (Reliability</w:t>
+            </w:r>
+            <w:r>
+              <w:rPr>
+                <w:rFonts w:ascii="Verdana" w:hAnsi="Verdana"/>
+              </w:rPr>
+              <w:t>):</w:t>
+            </w:r>
+            <w:r>
+              <w:rPr>
+                <w:rFonts w:ascii="Verdana" w:hAnsi="Verdana"/>
+              </w:rPr>
+              <w:t xml:space="preserve"> </w:t>
+            </w:r>
+            <w:r>
+              <w:rPr>
+                <w:rFonts w:ascii="Verdana" w:hAnsi="Verdana"/>
+              </w:rPr>
+              <w:t>confiabilidade</w:t>
+            </w:r>
+          </w:p>
+        </w:tc>
+        <w:tc>
+          <w:tcPr>
+            <w:tcW w:w="6089" w:type="dxa"/>
+            <w:vAlign w:val="center"/>
+          </w:tcPr>
+          <w:p>
+            <w:pPr>
+              <w:pStyle w:val="PargrafodaLista"/>
+              <w:ind w:left="0"/>
+              <w:rPr>
+                <w:rFonts w:ascii="Verdana" w:hAnsi="Verdana"/>
+              </w:rPr>
+            </w:pPr>
+          </w:p>
+        </w:tc>
+      </w:tr>
+      <w:tr>
+        <w:trPr>
+          <w:cantSplit/>
+          <w:trHeight w:val="2246"/>
+          <w:jc w:val="center"/>
+        </w:trPr>
+        <w:tc>
+          <w:tcPr>
+            <w:tcW w:w="704" w:type="dxa"/>
+            <w:vMerge/>
+            <w:textDirection w:val="btLr"/>
+            <w:vAlign w:val="center"/>
+          </w:tcPr>
+          <w:p>
+            <w:pPr>
+              <w:pStyle w:val="PargrafodaLista"/>
+              <w:ind w:left="113" w:right="113"/>
+              <w:rPr>
+                <w:rFonts w:ascii="Verdana" w:hAnsi="Verdana"/>
+              </w:rPr>
+            </w:pPr>
+          </w:p>
+        </w:tc>
+        <w:tc>
+          <w:tcPr>
+            <w:tcW w:w="709" w:type="dxa"/>
+            <w:vMerge/>
+            <w:textDirection w:val="btLr"/>
+            <w:vAlign w:val="center"/>
+          </w:tcPr>
+          <w:p>
+            <w:pPr>
+              <w:pStyle w:val="PargrafodaLista"/>
+              <w:ind w:left="113" w:right="113"/>
+              <w:rPr>
+                <w:rFonts w:ascii="Verdana" w:hAnsi="Verdana"/>
+              </w:rPr>
+            </w:pPr>
+          </w:p>
+        </w:tc>
+        <w:tc>
+          <w:tcPr>
+            <w:tcW w:w="992" w:type="dxa"/>
+            <w:textDirection w:val="btLr"/>
+            <w:vAlign w:val="center"/>
+          </w:tcPr>
+          <w:p>
+            <w:pPr>
+              <w:pStyle w:val="PargrafodaLista"/>
+              <w:ind w:left="113" w:right="113"/>
+              <w:rPr>
+                <w:rFonts w:ascii="Verdana" w:hAnsi="Verdana"/>
+              </w:rPr>
+            </w:pPr>
+            <w:r>
+              <w:rPr>
+                <w:rFonts w:ascii="Verdana" w:hAnsi="Verdana"/>
+              </w:rPr>
+              <w:t>P (Performance)</w:t>
+            </w:r>
+            <w:r>
+              <w:rPr>
+                <w:rFonts w:ascii="Verdana" w:hAnsi="Verdana"/>
+              </w:rPr>
+              <w:t>:</w:t>
+            </w:r>
+            <w:r>
+              <w:rPr>
+                <w:rFonts w:ascii="Verdana" w:hAnsi="Verdana"/>
+              </w:rPr>
+              <w:t xml:space="preserve"> </w:t>
+            </w:r>
+            <w:r>
+              <w:rPr>
+                <w:rFonts w:ascii="Verdana" w:hAnsi="Verdana"/>
+              </w:rPr>
+              <w:t>desempenho</w:t>
+            </w:r>
+          </w:p>
+        </w:tc>
+        <w:tc>
+          <w:tcPr>
+            <w:tcW w:w="6089" w:type="dxa"/>
+            <w:vAlign w:val="center"/>
+          </w:tcPr>
+          <w:p>
+            <w:pPr>
+              <w:pStyle w:val="PargrafodaLista"/>
+              <w:ind w:left="0"/>
+              <w:rPr>
+                <w:rFonts w:ascii="Verdana" w:hAnsi="Verdana"/>
+              </w:rPr>
+            </w:pPr>
+          </w:p>
+        </w:tc>
+      </w:tr>
+      <w:tr>
+        <w:trPr>
+          <w:cantSplit/>
+          <w:trHeight w:val="2265"/>
+          <w:jc w:val="center"/>
+        </w:trPr>
+        <w:tc>
+          <w:tcPr>
+            <w:tcW w:w="704" w:type="dxa"/>
+            <w:vMerge/>
+            <w:textDirection w:val="btLr"/>
+            <w:vAlign w:val="center"/>
+          </w:tcPr>
+          <w:p>
+            <w:pPr>
+              <w:pStyle w:val="PargrafodaLista"/>
+              <w:ind w:left="113" w:right="113"/>
+              <w:rPr>
+                <w:rFonts w:ascii="Verdana" w:hAnsi="Verdana"/>
+              </w:rPr>
+            </w:pPr>
+          </w:p>
+        </w:tc>
+        <w:tc>
+          <w:tcPr>
+            <w:tcW w:w="709" w:type="dxa"/>
+            <w:vMerge/>
+            <w:textDirection w:val="btLr"/>
+            <w:vAlign w:val="center"/>
+          </w:tcPr>
+          <w:p>
+            <w:pPr>
+              <w:pStyle w:val="PargrafodaLista"/>
+              <w:ind w:left="113" w:right="113"/>
+              <w:rPr>
+                <w:rFonts w:ascii="Verdana" w:hAnsi="Verdana"/>
+              </w:rPr>
+            </w:pPr>
+          </w:p>
+        </w:tc>
+        <w:tc>
+          <w:tcPr>
+            <w:tcW w:w="992" w:type="dxa"/>
+            <w:textDirection w:val="btLr"/>
+            <w:vAlign w:val="center"/>
+          </w:tcPr>
+          <w:p>
+            <w:pPr>
+              <w:pStyle w:val="PargrafodaLista"/>
+              <w:ind w:left="113" w:right="113"/>
+              <w:rPr>
+                <w:rFonts w:ascii="Verdana" w:hAnsi="Verdana"/>
+              </w:rPr>
+            </w:pPr>
+            <w:r>
+              <w:rPr>
+                <w:rFonts w:ascii="Verdana" w:hAnsi="Verdana"/>
+              </w:rPr>
+              <w:t>S (Supportability</w:t>
+            </w:r>
+            <w:r>
+              <w:rPr>
+                <w:rFonts w:ascii="Verdana" w:hAnsi="Verdana"/>
+              </w:rPr>
+              <w:t>):</w:t>
+            </w:r>
+            <w:r>
+              <w:rPr>
+                <w:rFonts w:ascii="Verdana" w:hAnsi="Verdana"/>
+              </w:rPr>
+              <w:t xml:space="preserve"> </w:t>
+            </w:r>
+            <w:r>
+              <w:rPr>
+                <w:rFonts w:ascii="Verdana" w:hAnsi="Verdana"/>
+              </w:rPr>
+              <w:t>manutenibilidade</w:t>
+            </w:r>
+          </w:p>
+        </w:tc>
+        <w:tc>
+          <w:tcPr>
+            <w:tcW w:w="6089" w:type="dxa"/>
+            <w:vAlign w:val="center"/>
+          </w:tcPr>
+          <w:p>
+            <w:pPr>
+              <w:pStyle w:val="PargrafodaLista"/>
+              <w:ind w:left="0"/>
+              <w:rPr>
+                <w:rFonts w:ascii="Verdana" w:hAnsi="Verdana"/>
+              </w:rPr>
+            </w:pPr>
+          </w:p>
+        </w:tc>
+      </w:tr>
+      <w:tr>
+        <w:trPr>
+          <w:cantSplit/>
+          <w:trHeight w:val="1686"/>
+          <w:jc w:val="center"/>
+        </w:trPr>
+        <w:tc>
+          <w:tcPr>
+            <w:tcW w:w="704" w:type="dxa"/>
+            <w:vMerge/>
+            <w:textDirection w:val="btLr"/>
+            <w:vAlign w:val="center"/>
+          </w:tcPr>
+          <w:p>
+            <w:pPr>
+              <w:pStyle w:val="PargrafodaLista"/>
+              <w:ind w:left="113" w:right="113"/>
+              <w:rPr>
+                <w:rFonts w:ascii="Verdana" w:hAnsi="Verdana"/>
+              </w:rPr>
+            </w:pPr>
+          </w:p>
+        </w:tc>
+        <w:tc>
+          <w:tcPr>
+            <w:tcW w:w="709" w:type="dxa"/>
+            <w:vMerge/>
+            <w:textDirection w:val="btLr"/>
+            <w:vAlign w:val="center"/>
+          </w:tcPr>
+          <w:p>
+            <w:pPr>
+              <w:pStyle w:val="PargrafodaLista"/>
+              <w:ind w:left="113" w:right="113"/>
+              <w:rPr>
+                <w:rFonts w:ascii="Verdana" w:hAnsi="Verdana"/>
+              </w:rPr>
+            </w:pPr>
+          </w:p>
+        </w:tc>
+        <w:tc>
+          <w:tcPr>
+            <w:tcW w:w="992" w:type="dxa"/>
+            <w:textDirection w:val="btLr"/>
+            <w:vAlign w:val="center"/>
+          </w:tcPr>
+          <w:p>
+            <w:pPr>
+              <w:ind w:left="113" w:right="113"/>
+              <w:rPr>
+                <w:rFonts w:ascii="Verdana" w:hAnsi="Verdana"/>
+              </w:rPr>
+            </w:pPr>
+            <w:r>
+              <w:rPr>
+                <w:rFonts w:ascii="Verdana" w:hAnsi="Verdana"/>
+              </w:rPr>
+              <w:t xml:space="preserve">+: </w:t>
+            </w:r>
+            <w:r>
+              <w:rPr>
+                <w:rFonts w:ascii="Verdana" w:hAnsi="Verdana"/>
+              </w:rPr>
+              <w:t>Outros.</w:t>
+            </w:r>
+          </w:p>
+          <w:p>
+            <w:pPr>
+              <w:pStyle w:val="PargrafodaLista"/>
+              <w:ind w:left="113" w:right="113"/>
+              <w:rPr>
+                <w:rFonts w:ascii="Verdana" w:hAnsi="Verdana"/>
+              </w:rPr>
+            </w:pPr>
+          </w:p>
+        </w:tc>
+        <w:tc>
+          <w:tcPr>
+            <w:tcW w:w="6089" w:type="dxa"/>
+            <w:vAlign w:val="center"/>
+          </w:tcPr>
+          <w:p>
+            <w:pPr>
+              <w:pStyle w:val="PargrafodaLista"/>
+              <w:ind w:left="0"/>
+              <w:rPr>
+                <w:rFonts w:ascii="Verdana" w:hAnsi="Verdana"/>
+              </w:rPr>
+            </w:pPr>
+          </w:p>
+        </w:tc>
+      </w:tr>
+    </w:tbl>
+    <w:p>
+      <w:pPr>
+        <w:pStyle w:val="PargrafodaLista"/>
+        <w:spacing w:after="0" w:line="240" w:lineRule="auto"/>
+        <w:ind w:left="855" w:hanging="855"/>
+        <w:rPr>
+          <w:rFonts w:ascii="Verdana" w:hAnsi="Verdana"/>
+        </w:rPr>
+      </w:pPr>
     </w:p>
     <w:p/>
     <w:sectPr>
@@ -1609,6 +2606,25 @@
       <w:contextualSpacing/>
     </w:pPr>
   </w:style>
+  <w:style w:type="table" w:styleId="Tabelacomgrade">
+    <w:name w:val="Table Grid"/>
+    <w:basedOn w:val="Tabelanormal"/>
+    <w:uiPriority w:val="39"/>
+    <w:rsid w:val="000E27F1"/>
+    <w:pPr>
+      <w:spacing w:after="0" w:line="240" w:lineRule="auto"/>
+    </w:pPr>
+    <w:tblPr>
+      <w:tblBorders>
+        <w:top w:val="single" w:sz="4" w:space="0" w:color="auto"/>
+        <w:left w:val="single" w:sz="4" w:space="0" w:color="auto"/>
+        <w:bottom w:val="single" w:sz="4" w:space="0" w:color="auto"/>
+        <w:right w:val="single" w:sz="4" w:space="0" w:color="auto"/>
+        <w:insideH w:val="single" w:sz="4" w:space="0" w:color="auto"/>
+        <w:insideV w:val="single" w:sz="4" w:space="0" w:color="auto"/>
+      </w:tblBorders>
+    </w:tblPr>
+  </w:style>
 </w:styles>
 </file>
 

</xml_diff>

<commit_message>
tabela de requsitos parcilamente preenchida
</commit_message>
<xml_diff>
--- a/Documentação de negócio do projeto.docx
+++ b/Documentação de negócio do projeto.docx
@@ -1115,12 +1115,6 @@
           <w:rFonts w:ascii="Verdana" w:hAnsi="Verdana"/>
         </w:rPr>
       </w:pPr>
-      <w:r>
-        <w:rPr>
-          <w:rFonts w:ascii="Verdana" w:hAnsi="Verdana"/>
-        </w:rPr>
-        <w:t>7- Requisitos</w:t>
-      </w:r>
     </w:p>
     <w:p>
       <w:pPr>
@@ -1152,28 +1146,220 @@
         </w:rPr>
       </w:pPr>
     </w:p>
+    <w:p>
+      <w:pPr>
+        <w:pStyle w:val="PargrafodaLista"/>
+        <w:spacing w:after="0" w:line="240" w:lineRule="auto"/>
+        <w:ind w:left="855" w:hanging="855"/>
+        <w:rPr>
+          <w:rFonts w:ascii="Verdana" w:hAnsi="Verdana"/>
+        </w:rPr>
+      </w:pPr>
+    </w:p>
+    <w:p>
+      <w:pPr>
+        <w:pStyle w:val="PargrafodaLista"/>
+        <w:spacing w:after="0" w:line="240" w:lineRule="auto"/>
+        <w:ind w:left="855" w:hanging="855"/>
+        <w:rPr>
+          <w:rFonts w:ascii="Verdana" w:hAnsi="Verdana"/>
+        </w:rPr>
+      </w:pPr>
+    </w:p>
+    <w:p>
+      <w:pPr>
+        <w:pStyle w:val="PargrafodaLista"/>
+        <w:spacing w:after="0" w:line="240" w:lineRule="auto"/>
+        <w:ind w:left="855" w:hanging="855"/>
+        <w:rPr>
+          <w:rFonts w:ascii="Verdana" w:hAnsi="Verdana"/>
+        </w:rPr>
+      </w:pPr>
+    </w:p>
+    <w:p>
+      <w:pPr>
+        <w:pStyle w:val="PargrafodaLista"/>
+        <w:spacing w:after="0" w:line="240" w:lineRule="auto"/>
+        <w:ind w:left="855" w:hanging="855"/>
+        <w:rPr>
+          <w:rFonts w:ascii="Verdana" w:hAnsi="Verdana"/>
+        </w:rPr>
+      </w:pPr>
+    </w:p>
+    <w:p>
+      <w:pPr>
+        <w:pStyle w:val="PargrafodaLista"/>
+        <w:spacing w:after="0" w:line="240" w:lineRule="auto"/>
+        <w:ind w:left="855" w:hanging="855"/>
+        <w:rPr>
+          <w:rFonts w:ascii="Verdana" w:hAnsi="Verdana"/>
+        </w:rPr>
+      </w:pPr>
+    </w:p>
+    <w:p>
+      <w:pPr>
+        <w:pStyle w:val="PargrafodaLista"/>
+        <w:spacing w:after="0" w:line="240" w:lineRule="auto"/>
+        <w:ind w:left="855" w:hanging="855"/>
+        <w:rPr>
+          <w:rFonts w:ascii="Verdana" w:hAnsi="Verdana"/>
+        </w:rPr>
+      </w:pPr>
+    </w:p>
+    <w:p>
+      <w:pPr>
+        <w:pStyle w:val="PargrafodaLista"/>
+        <w:spacing w:after="0" w:line="240" w:lineRule="auto"/>
+        <w:ind w:left="855" w:hanging="855"/>
+        <w:rPr>
+          <w:rFonts w:ascii="Verdana" w:hAnsi="Verdana"/>
+        </w:rPr>
+      </w:pPr>
+    </w:p>
+    <w:p>
+      <w:pPr>
+        <w:pStyle w:val="PargrafodaLista"/>
+        <w:spacing w:after="0" w:line="240" w:lineRule="auto"/>
+        <w:ind w:left="855" w:hanging="855"/>
+        <w:rPr>
+          <w:rFonts w:ascii="Verdana" w:hAnsi="Verdana"/>
+        </w:rPr>
+      </w:pPr>
+    </w:p>
+    <w:p>
+      <w:pPr>
+        <w:pStyle w:val="PargrafodaLista"/>
+        <w:spacing w:after="0" w:line="240" w:lineRule="auto"/>
+        <w:ind w:left="855" w:hanging="855"/>
+        <w:rPr>
+          <w:rFonts w:ascii="Verdana" w:hAnsi="Verdana"/>
+        </w:rPr>
+      </w:pPr>
+    </w:p>
+    <w:p>
+      <w:pPr>
+        <w:pStyle w:val="PargrafodaLista"/>
+        <w:spacing w:after="0" w:line="240" w:lineRule="auto"/>
+        <w:ind w:left="855" w:hanging="855"/>
+        <w:rPr>
+          <w:rFonts w:ascii="Verdana" w:hAnsi="Verdana"/>
+        </w:rPr>
+      </w:pPr>
+    </w:p>
+    <w:p>
+      <w:pPr>
+        <w:pStyle w:val="PargrafodaLista"/>
+        <w:spacing w:after="0" w:line="240" w:lineRule="auto"/>
+        <w:ind w:left="855" w:hanging="855"/>
+        <w:rPr>
+          <w:rFonts w:ascii="Verdana" w:hAnsi="Verdana"/>
+        </w:rPr>
+      </w:pPr>
+    </w:p>
+    <w:p>
+      <w:pPr>
+        <w:pStyle w:val="PargrafodaLista"/>
+        <w:spacing w:after="0" w:line="240" w:lineRule="auto"/>
+        <w:ind w:left="855" w:hanging="855"/>
+        <w:rPr>
+          <w:rFonts w:ascii="Verdana" w:hAnsi="Verdana"/>
+        </w:rPr>
+      </w:pPr>
+    </w:p>
+    <w:p>
+      <w:pPr>
+        <w:pStyle w:val="PargrafodaLista"/>
+        <w:spacing w:after="0" w:line="240" w:lineRule="auto"/>
+        <w:ind w:left="855" w:hanging="855"/>
+        <w:rPr>
+          <w:rFonts w:ascii="Verdana" w:hAnsi="Verdana"/>
+        </w:rPr>
+      </w:pPr>
+    </w:p>
+    <w:p>
+      <w:pPr>
+        <w:pStyle w:val="PargrafodaLista"/>
+        <w:spacing w:after="0" w:line="240" w:lineRule="auto"/>
+        <w:ind w:left="855" w:hanging="855"/>
+        <w:rPr>
+          <w:rFonts w:ascii="Verdana" w:hAnsi="Verdana"/>
+        </w:rPr>
+      </w:pPr>
+    </w:p>
+    <w:p>
+      <w:pPr>
+        <w:pStyle w:val="PargrafodaLista"/>
+        <w:spacing w:after="0" w:line="240" w:lineRule="auto"/>
+        <w:ind w:left="855" w:hanging="855"/>
+        <w:rPr>
+          <w:rFonts w:ascii="Verdana" w:hAnsi="Verdana"/>
+          <w:b/>
+          <w:sz w:val="20"/>
+          <w:szCs w:val="20"/>
+        </w:rPr>
+      </w:pPr>
+      <w:r>
+        <w:rPr>
+          <w:rFonts w:ascii="Verdana" w:hAnsi="Verdana"/>
+          <w:b/>
+          <w:sz w:val="20"/>
+          <w:szCs w:val="20"/>
+        </w:rPr>
+        <w:t>Requisitos</w:t>
+      </w:r>
+    </w:p>
     <w:tbl>
       <w:tblPr>
         <w:tblStyle w:val="Tabelacomgrade"/>
-        <w:tblW w:w="0" w:type="auto"/>
-        <w:jc w:val="center"/>
+        <w:tblpPr w:leftFromText="141" w:rightFromText="141" w:vertAnchor="page" w:horzAnchor="page" w:tblpX="807" w:tblpY="743"/>
+        <w:tblW w:w="10343" w:type="dxa"/>
         <w:tblLayout w:type="fixed"/>
         <w:tblLook w:val="04A0" w:firstRow="1" w:lastRow="0" w:firstColumn="1" w:lastColumn="0" w:noHBand="0" w:noVBand="1"/>
       </w:tblPr>
       <w:tblGrid>
-        <w:gridCol w:w="704"/>
-        <w:gridCol w:w="709"/>
-        <w:gridCol w:w="992"/>
-        <w:gridCol w:w="6089"/>
+        <w:gridCol w:w="425"/>
+        <w:gridCol w:w="421"/>
+        <w:gridCol w:w="425"/>
+        <w:gridCol w:w="1134"/>
+        <w:gridCol w:w="3119"/>
+        <w:gridCol w:w="4819"/>
       </w:tblGrid>
       <w:tr>
         <w:trPr>
-          <w:trHeight w:val="482"/>
-          <w:jc w:val="center"/>
+          <w:cantSplit/>
+          <w:trHeight w:val="1833"/>
         </w:trPr>
         <w:tc>
           <w:tcPr>
-            <w:tcW w:w="1413" w:type="dxa"/>
+            <w:tcW w:w="2405" w:type="dxa"/>
+            <w:gridSpan w:val="4"/>
+            <w:textDirection w:val="btLr"/>
+            <w:vAlign w:val="center"/>
+          </w:tcPr>
+          <w:p>
+            <w:pPr>
+              <w:pStyle w:val="PargrafodaLista"/>
+              <w:ind w:left="0"/>
+              <w:jc w:val="center"/>
+              <w:rPr>
+                <w:rFonts w:ascii="Courier New" w:hAnsi="Courier New" w:cs="Courier New"/>
+                <w:sz w:val="18"/>
+                <w:szCs w:val="18"/>
+              </w:rPr>
+            </w:pPr>
+            <w:r>
+              <w:rPr>
+                <w:rFonts w:ascii="Courier New" w:hAnsi="Courier New" w:cs="Courier New"/>
+                <w:b/>
+              </w:rPr>
+              <w:lastRenderedPageBreak/>
+              <w:t>Requisitos de Projeto</w:t>
+            </w:r>
+          </w:p>
+        </w:tc>
+        <w:tc>
+          <w:tcPr>
+            <w:tcW w:w="7938" w:type="dxa"/>
             <w:gridSpan w:val="2"/>
             <w:vAlign w:val="center"/>
           </w:tcPr>
@@ -1181,159 +1367,254 @@
             <w:pPr>
               <w:pStyle w:val="PargrafodaLista"/>
               <w:ind w:left="0"/>
-              <w:jc w:val="center"/>
-              <w:rPr>
-                <w:rFonts w:ascii="Verdana" w:hAnsi="Verdana"/>
-              </w:rPr>
-            </w:pPr>
-            <w:r>
-              <w:rPr>
-                <w:rFonts w:ascii="Verdana" w:hAnsi="Verdana"/>
-              </w:rPr>
-              <w:t>Requisitos</w:t>
-            </w:r>
-          </w:p>
-        </w:tc>
-        <w:tc>
-          <w:tcPr>
-            <w:tcW w:w="992" w:type="dxa"/>
-            <w:vAlign w:val="center"/>
-          </w:tcPr>
+              <w:rPr>
+                <w:rFonts w:ascii="Courier New" w:hAnsi="Courier New" w:cs="Courier New"/>
+                <w:sz w:val="18"/>
+                <w:szCs w:val="18"/>
+              </w:rPr>
+            </w:pPr>
+            <w:r>
+              <w:rPr>
+                <w:rFonts w:ascii="Courier New" w:hAnsi="Courier New" w:cs="Courier New"/>
+                <w:b/>
+                <w:sz w:val="18"/>
+                <w:szCs w:val="18"/>
+              </w:rPr>
+              <w:t>RP01</w:t>
+            </w:r>
+            <w:r>
+              <w:rPr>
+                <w:rFonts w:ascii="Courier New" w:hAnsi="Courier New" w:cs="Courier New"/>
+                <w:sz w:val="18"/>
+                <w:szCs w:val="18"/>
+              </w:rPr>
+              <w:t xml:space="preserve">- </w:t>
+            </w:r>
+            <w:r>
+              <w:rPr>
+                <w:rFonts w:ascii="Courier New" w:hAnsi="Courier New" w:cs="Courier New"/>
+                <w:sz w:val="18"/>
+                <w:szCs w:val="18"/>
+              </w:rPr>
+              <w:t>Os modelos da UML utilizados na documentação do software deverão ser produzidos com a ferramenta</w:t>
+            </w:r>
+            <w:r>
+              <w:rPr>
+                <w:rFonts w:ascii="Courier New" w:hAnsi="Courier New" w:cs="Courier New"/>
+                <w:sz w:val="18"/>
+                <w:szCs w:val="18"/>
+              </w:rPr>
+              <w:t xml:space="preserve"> </w:t>
+            </w:r>
+            <w:proofErr w:type="spellStart"/>
+            <w:r>
+              <w:rPr>
+                <w:rFonts w:ascii="Courier New" w:hAnsi="Courier New" w:cs="Courier New"/>
+                <w:sz w:val="18"/>
+                <w:szCs w:val="18"/>
+              </w:rPr>
+              <w:t>Astah</w:t>
+            </w:r>
+            <w:proofErr w:type="spellEnd"/>
+            <w:r>
+              <w:rPr>
+                <w:rFonts w:ascii="Courier New" w:hAnsi="Courier New" w:cs="Courier New"/>
+                <w:sz w:val="18"/>
+                <w:szCs w:val="18"/>
+              </w:rPr>
+              <w:t xml:space="preserve"> 7.</w:t>
+            </w:r>
+          </w:p>
           <w:p>
             <w:pPr>
               <w:pStyle w:val="PargrafodaLista"/>
               <w:ind w:left="0"/>
               <w:rPr>
-                <w:rFonts w:ascii="Verdana" w:hAnsi="Verdana"/>
-              </w:rPr>
-            </w:pPr>
-          </w:p>
-        </w:tc>
-        <w:tc>
-          <w:tcPr>
-            <w:tcW w:w="6089" w:type="dxa"/>
-            <w:vAlign w:val="center"/>
-          </w:tcPr>
-          <w:p>
-            <w:pPr>
-              <w:pStyle w:val="PargrafodaLista"/>
-              <w:ind w:left="0"/>
-              <w:rPr>
-                <w:rFonts w:ascii="Verdana" w:hAnsi="Verdana"/>
-              </w:rPr>
-            </w:pPr>
+                <w:rFonts w:ascii="Courier New" w:hAnsi="Courier New" w:cs="Courier New"/>
+                <w:sz w:val="18"/>
+                <w:szCs w:val="18"/>
+              </w:rPr>
+            </w:pPr>
+            <w:r>
+              <w:rPr>
+                <w:rFonts w:ascii="Courier New" w:hAnsi="Courier New" w:cs="Courier New"/>
+                <w:b/>
+                <w:sz w:val="18"/>
+                <w:szCs w:val="18"/>
+              </w:rPr>
+              <w:t>RP02</w:t>
+            </w:r>
+            <w:r>
+              <w:rPr>
+                <w:rFonts w:ascii="Courier New" w:hAnsi="Courier New" w:cs="Courier New"/>
+                <w:sz w:val="18"/>
+                <w:szCs w:val="18"/>
+              </w:rPr>
+              <w:t xml:space="preserve">- </w:t>
+            </w:r>
+            <w:r>
+              <w:rPr>
+                <w:rFonts w:ascii="Courier New" w:hAnsi="Courier New" w:cs="Courier New"/>
+                <w:sz w:val="18"/>
+                <w:szCs w:val="18"/>
+              </w:rPr>
+              <w:t>O gerenciamento do projeto deverá ser conduzido com base nas diretrizes encontradas n</w:t>
+            </w:r>
+            <w:r>
+              <w:rPr>
+                <w:rFonts w:ascii="Courier New" w:hAnsi="Courier New" w:cs="Courier New"/>
+                <w:sz w:val="18"/>
+                <w:szCs w:val="18"/>
+              </w:rPr>
+              <w:t>este documento.</w:t>
+            </w:r>
           </w:p>
         </w:tc>
       </w:tr>
       <w:tr>
         <w:trPr>
           <w:cantSplit/>
-          <w:trHeight w:val="1638"/>
-          <w:jc w:val="center"/>
+          <w:trHeight w:val="555"/>
         </w:trPr>
         <w:tc>
           <w:tcPr>
-            <w:tcW w:w="704" w:type="dxa"/>
-            <w:vMerge w:val="restart"/>
-            <w:textDirection w:val="btLr"/>
+            <w:tcW w:w="2405" w:type="dxa"/>
+            <w:gridSpan w:val="4"/>
             <w:vAlign w:val="center"/>
           </w:tcPr>
           <w:p>
             <w:pPr>
               <w:pStyle w:val="PargrafodaLista"/>
-              <w:ind w:left="113" w:right="113"/>
+              <w:ind w:left="0"/>
               <w:jc w:val="center"/>
               <w:rPr>
-                <w:rFonts w:ascii="Verdana" w:hAnsi="Verdana"/>
-              </w:rPr>
-            </w:pPr>
-            <w:r>
-              <w:rPr>
-                <w:rFonts w:ascii="Verdana" w:hAnsi="Verdana"/>
-              </w:rPr>
-              <w:t>Precisão</w:t>
-            </w:r>
-          </w:p>
-        </w:tc>
-        <w:tc>
-          <w:tcPr>
-            <w:tcW w:w="709" w:type="dxa"/>
-            <w:textDirection w:val="btLr"/>
+                <w:rFonts w:ascii="Courier New" w:hAnsi="Courier New" w:cs="Courier New"/>
+                <w:b/>
+                <w:sz w:val="20"/>
+                <w:szCs w:val="20"/>
+              </w:rPr>
+            </w:pPr>
+            <w:r>
+              <w:rPr>
+                <w:rFonts w:ascii="Courier New" w:hAnsi="Courier New" w:cs="Courier New"/>
+                <w:b/>
+                <w:sz w:val="20"/>
+                <w:szCs w:val="20"/>
+              </w:rPr>
+              <w:t xml:space="preserve">Precisão dos </w:t>
+            </w:r>
+            <w:r>
+              <w:rPr>
+                <w:rFonts w:ascii="Courier New" w:hAnsi="Courier New" w:cs="Courier New"/>
+                <w:b/>
+                <w:sz w:val="20"/>
+                <w:szCs w:val="20"/>
+              </w:rPr>
+              <w:t>R</w:t>
+            </w:r>
+            <w:r>
+              <w:rPr>
+                <w:rFonts w:ascii="Courier New" w:hAnsi="Courier New" w:cs="Courier New"/>
+                <w:b/>
+                <w:sz w:val="20"/>
+                <w:szCs w:val="20"/>
+              </w:rPr>
+              <w:t>equisitos</w:t>
+            </w:r>
+          </w:p>
+        </w:tc>
+        <w:tc>
+          <w:tcPr>
+            <w:tcW w:w="3119" w:type="dxa"/>
             <w:vAlign w:val="center"/>
           </w:tcPr>
           <w:p>
             <w:pPr>
               <w:pStyle w:val="PargrafodaLista"/>
-              <w:ind w:left="113" w:right="113"/>
+              <w:ind w:left="0"/>
               <w:jc w:val="center"/>
               <w:rPr>
-                <w:rFonts w:ascii="Verdana" w:hAnsi="Verdana"/>
-              </w:rPr>
-            </w:pPr>
-            <w:r>
-              <w:rPr>
-                <w:rFonts w:ascii="Verdana" w:hAnsi="Verdana"/>
-              </w:rPr>
-              <w:t>Usuários</w:t>
-            </w:r>
-          </w:p>
-        </w:tc>
-        <w:tc>
-          <w:tcPr>
-            <w:tcW w:w="992" w:type="dxa"/>
+                <w:rFonts w:ascii="Courier New" w:hAnsi="Courier New" w:cs="Courier New"/>
+                <w:b/>
+                <w:sz w:val="18"/>
+                <w:szCs w:val="18"/>
+              </w:rPr>
+            </w:pPr>
+            <w:r>
+              <w:rPr>
+                <w:rFonts w:ascii="Courier New" w:hAnsi="Courier New" w:cs="Courier New"/>
+                <w:b/>
+                <w:sz w:val="18"/>
+                <w:szCs w:val="18"/>
+              </w:rPr>
+              <w:t>Requisitos de Usuário</w:t>
+            </w:r>
+          </w:p>
+        </w:tc>
+        <w:tc>
+          <w:tcPr>
+            <w:tcW w:w="4819" w:type="dxa"/>
             <w:vAlign w:val="center"/>
           </w:tcPr>
           <w:p>
             <w:pPr>
               <w:pStyle w:val="PargrafodaLista"/>
               <w:ind w:left="0"/>
-              <w:rPr>
-                <w:rFonts w:ascii="Verdana" w:hAnsi="Verdana"/>
-              </w:rPr>
-            </w:pPr>
-          </w:p>
-        </w:tc>
-        <w:tc>
-          <w:tcPr>
-            <w:tcW w:w="6089" w:type="dxa"/>
-            <w:vAlign w:val="center"/>
-          </w:tcPr>
-          <w:p>
-            <w:pPr>
-              <w:pStyle w:val="PargrafodaLista"/>
-              <w:ind w:left="0"/>
-              <w:rPr>
-                <w:rFonts w:ascii="Verdana" w:hAnsi="Verdana"/>
-              </w:rPr>
-            </w:pPr>
+              <w:jc w:val="center"/>
+              <w:rPr>
+                <w:rFonts w:ascii="Courier New" w:hAnsi="Courier New" w:cs="Courier New"/>
+                <w:b/>
+                <w:sz w:val="18"/>
+                <w:szCs w:val="18"/>
+              </w:rPr>
+            </w:pPr>
+            <w:r>
+              <w:rPr>
+                <w:rFonts w:ascii="Courier New" w:hAnsi="Courier New" w:cs="Courier New"/>
+                <w:b/>
+                <w:sz w:val="18"/>
+                <w:szCs w:val="18"/>
+              </w:rPr>
+              <w:t>Requisitos de Sistema</w:t>
+            </w:r>
           </w:p>
         </w:tc>
       </w:tr>
       <w:tr>
         <w:trPr>
           <w:cantSplit/>
-          <w:trHeight w:val="1686"/>
-          <w:jc w:val="center"/>
+          <w:trHeight w:val="1837"/>
         </w:trPr>
         <w:tc>
           <w:tcPr>
-            <w:tcW w:w="704" w:type="dxa"/>
-            <w:vMerge/>
-            <w:vAlign w:val="center"/>
-          </w:tcPr>
-          <w:p>
-            <w:pPr>
-              <w:pStyle w:val="PargrafodaLista"/>
-              <w:ind w:left="0"/>
+            <w:tcW w:w="425" w:type="dxa"/>
+            <w:vMerge w:val="restart"/>
+            <w:textDirection w:val="btLr"/>
+          </w:tcPr>
+          <w:p>
+            <w:pPr>
+              <w:pStyle w:val="PargrafodaLista"/>
+              <w:ind w:left="113" w:right="113"/>
+              <w:jc w:val="center"/>
               <w:rPr>
                 <w:rFonts w:ascii="Verdana" w:hAnsi="Verdana"/>
               </w:rPr>
             </w:pPr>
-          </w:p>
-        </w:tc>
-        <w:tc>
-          <w:tcPr>
-            <w:tcW w:w="709" w:type="dxa"/>
+            <w:r>
+              <w:rPr>
+                <w:rFonts w:ascii="Courier New" w:hAnsi="Courier New" w:cs="Courier New"/>
+                <w:b/>
+                <w:sz w:val="24"/>
+                <w:szCs w:val="24"/>
+              </w:rPr>
+              <w:t>Requisitos de Software</w:t>
+            </w:r>
+          </w:p>
+        </w:tc>
+        <w:tc>
+          <w:tcPr>
+            <w:tcW w:w="421" w:type="dxa"/>
+            <w:vMerge w:val="restart"/>
             <w:textDirection w:val="btLr"/>
             <w:vAlign w:val="center"/>
           </w:tcPr>
@@ -1343,35 +1624,83 @@
               <w:ind w:left="113" w:right="113"/>
               <w:jc w:val="center"/>
               <w:rPr>
-                <w:rFonts w:ascii="Verdana" w:hAnsi="Verdana"/>
-              </w:rPr>
-            </w:pPr>
-            <w:r>
-              <w:rPr>
-                <w:rFonts w:ascii="Verdana" w:hAnsi="Verdana"/>
-              </w:rPr>
-              <w:t>Sistema</w:t>
-            </w:r>
-          </w:p>
-        </w:tc>
-        <w:tc>
-          <w:tcPr>
-            <w:tcW w:w="992" w:type="dxa"/>
+                <w:rFonts w:ascii="Courier New" w:hAnsi="Courier New" w:cs="Courier New"/>
+                <w:b/>
+              </w:rPr>
+            </w:pPr>
+            <w:r>
+              <w:rPr>
+                <w:rFonts w:ascii="Courier New" w:hAnsi="Courier New" w:cs="Courier New"/>
+                <w:b/>
+              </w:rPr>
+              <w:t>Finalidade</w:t>
+            </w:r>
+          </w:p>
+        </w:tc>
+        <w:tc>
+          <w:tcPr>
+            <w:tcW w:w="1559" w:type="dxa"/>
+            <w:gridSpan w:val="2"/>
+            <w:textDirection w:val="btLr"/>
             <w:vAlign w:val="center"/>
           </w:tcPr>
           <w:p>
             <w:pPr>
               <w:pStyle w:val="PargrafodaLista"/>
               <w:ind w:left="0"/>
-              <w:rPr>
-                <w:rFonts w:ascii="Verdana" w:hAnsi="Verdana"/>
-              </w:rPr>
-            </w:pPr>
-          </w:p>
-        </w:tc>
-        <w:tc>
-          <w:tcPr>
-            <w:tcW w:w="6089" w:type="dxa"/>
+              <w:jc w:val="center"/>
+              <w:rPr>
+                <w:rFonts w:ascii="Courier New" w:hAnsi="Courier New" w:cs="Courier New"/>
+                <w:b/>
+                <w:sz w:val="18"/>
+                <w:szCs w:val="18"/>
+              </w:rPr>
+            </w:pPr>
+            <w:proofErr w:type="gramStart"/>
+            <w:r>
+              <w:rPr>
+                <w:rFonts w:ascii="Courier New" w:hAnsi="Courier New" w:cs="Courier New"/>
+                <w:b/>
+                <w:sz w:val="18"/>
+                <w:szCs w:val="18"/>
+              </w:rPr>
+              <w:t>F  Funcionais</w:t>
+            </w:r>
+            <w:proofErr w:type="gramEnd"/>
+            <w:r>
+              <w:rPr>
+                <w:rFonts w:ascii="Courier New" w:hAnsi="Courier New" w:cs="Courier New"/>
+                <w:b/>
+                <w:sz w:val="18"/>
+                <w:szCs w:val="18"/>
+              </w:rPr>
+              <w:t xml:space="preserve"> (</w:t>
+            </w:r>
+            <w:proofErr w:type="spellStart"/>
+            <w:r>
+              <w:rPr>
+                <w:rFonts w:ascii="Courier New" w:hAnsi="Courier New" w:cs="Courier New"/>
+                <w:b/>
+                <w:sz w:val="18"/>
+                <w:szCs w:val="18"/>
+              </w:rPr>
+              <w:t>Functionality</w:t>
+            </w:r>
+            <w:proofErr w:type="spellEnd"/>
+            <w:r>
+              <w:rPr>
+                <w:rFonts w:ascii="Courier New" w:hAnsi="Courier New" w:cs="Courier New"/>
+                <w:b/>
+                <w:sz w:val="18"/>
+                <w:szCs w:val="18"/>
+              </w:rPr>
+              <w:t>):</w:t>
+            </w:r>
+          </w:p>
+        </w:tc>
+        <w:tc>
+          <w:tcPr>
+            <w:tcW w:w="3119" w:type="dxa"/>
             <w:vAlign w:val="center"/>
           </w:tcPr>
           <w:p>
@@ -1379,7 +1708,243 @@
               <w:pStyle w:val="PargrafodaLista"/>
               <w:ind w:left="0"/>
               <w:rPr>
-                <w:rFonts w:ascii="Verdana" w:hAnsi="Verdana"/>
+                <w:rFonts w:ascii="Courier New" w:hAnsi="Courier New" w:cs="Courier New"/>
+                <w:sz w:val="18"/>
+                <w:szCs w:val="18"/>
+              </w:rPr>
+            </w:pPr>
+            <w:r>
+              <w:rPr>
+                <w:rFonts w:ascii="Courier New" w:hAnsi="Courier New" w:cs="Courier New"/>
+                <w:b/>
+                <w:sz w:val="18"/>
+                <w:szCs w:val="18"/>
+              </w:rPr>
+              <w:t>RF01</w:t>
+            </w:r>
+            <w:r>
+              <w:rPr>
+                <w:rFonts w:ascii="Courier New" w:hAnsi="Courier New" w:cs="Courier New"/>
+                <w:sz w:val="18"/>
+                <w:szCs w:val="18"/>
+              </w:rPr>
+              <w:t xml:space="preserve">- Os clientes devem ser cadastrados no Sistema </w:t>
+            </w:r>
+          </w:p>
+        </w:tc>
+        <w:tc>
+          <w:tcPr>
+            <w:tcW w:w="4819" w:type="dxa"/>
+            <w:vAlign w:val="center"/>
+          </w:tcPr>
+          <w:p>
+            <w:pPr>
+              <w:pStyle w:val="PargrafodaLista"/>
+              <w:ind w:left="0"/>
+              <w:rPr>
+                <w:rFonts w:ascii="Courier New" w:hAnsi="Courier New" w:cs="Courier New"/>
+                <w:sz w:val="18"/>
+                <w:szCs w:val="18"/>
+              </w:rPr>
+            </w:pPr>
+            <w:r>
+              <w:rPr>
+                <w:rFonts w:ascii="Courier New" w:hAnsi="Courier New" w:cs="Courier New"/>
+                <w:b/>
+                <w:sz w:val="18"/>
+                <w:szCs w:val="18"/>
+              </w:rPr>
+              <w:t>RF01.1</w:t>
+            </w:r>
+            <w:r>
+              <w:rPr>
+                <w:rFonts w:ascii="Courier New" w:hAnsi="Courier New" w:cs="Courier New"/>
+                <w:sz w:val="18"/>
+                <w:szCs w:val="18"/>
+              </w:rPr>
+              <w:t>- O Sistema identifica o vendedor que efetua o cadastro na ficha do cliente, através</w:t>
+            </w:r>
+            <w:r>
+              <w:rPr>
+                <w:rFonts w:ascii="Courier New" w:hAnsi="Courier New" w:cs="Courier New"/>
+                <w:sz w:val="18"/>
+                <w:szCs w:val="18"/>
+              </w:rPr>
+              <w:t xml:space="preserve"> de senha e salva </w:t>
+            </w:r>
+            <w:r>
+              <w:rPr>
+                <w:rFonts w:ascii="Courier New" w:hAnsi="Courier New" w:cs="Courier New"/>
+                <w:sz w:val="18"/>
+                <w:szCs w:val="18"/>
+              </w:rPr>
+              <w:t>o</w:t>
+            </w:r>
+            <w:r>
+              <w:rPr>
+                <w:rFonts w:ascii="Courier New" w:hAnsi="Courier New" w:cs="Courier New"/>
+                <w:sz w:val="18"/>
+                <w:szCs w:val="18"/>
+              </w:rPr>
+              <w:t xml:space="preserve"> nome, data e hora do </w:t>
+            </w:r>
+            <w:r>
+              <w:rPr>
+                <w:rFonts w:ascii="Courier New" w:hAnsi="Courier New" w:cs="Courier New"/>
+                <w:sz w:val="18"/>
+                <w:szCs w:val="18"/>
+              </w:rPr>
+              <w:t>ú</w:t>
+            </w:r>
+            <w:r>
+              <w:rPr>
+                <w:rFonts w:ascii="Courier New" w:hAnsi="Courier New" w:cs="Courier New"/>
+                <w:sz w:val="18"/>
+                <w:szCs w:val="18"/>
+              </w:rPr>
+              <w:t>ltimo acesso</w:t>
+            </w:r>
+            <w:r>
+              <w:rPr>
+                <w:rFonts w:ascii="Courier New" w:hAnsi="Courier New" w:cs="Courier New"/>
+                <w:sz w:val="18"/>
+                <w:szCs w:val="18"/>
+              </w:rPr>
+              <w:t>.</w:t>
+            </w:r>
+          </w:p>
+          <w:p>
+            <w:pPr>
+              <w:pStyle w:val="PargrafodaLista"/>
+              <w:ind w:left="0"/>
+              <w:rPr>
+                <w:rFonts w:ascii="Courier New" w:hAnsi="Courier New" w:cs="Courier New"/>
+                <w:sz w:val="18"/>
+                <w:szCs w:val="18"/>
+              </w:rPr>
+            </w:pPr>
+            <w:r>
+              <w:rPr>
+                <w:rFonts w:ascii="Courier New" w:hAnsi="Courier New" w:cs="Courier New"/>
+                <w:b/>
+                <w:sz w:val="18"/>
+                <w:szCs w:val="18"/>
+              </w:rPr>
+              <w:t>RF01.</w:t>
+            </w:r>
+            <w:r>
+              <w:rPr>
+                <w:rFonts w:ascii="Courier New" w:hAnsi="Courier New" w:cs="Courier New"/>
+                <w:b/>
+                <w:sz w:val="18"/>
+                <w:szCs w:val="18"/>
+              </w:rPr>
+              <w:t>2</w:t>
+            </w:r>
+            <w:r>
+              <w:rPr>
+                <w:rFonts w:ascii="Courier New" w:hAnsi="Courier New" w:cs="Courier New"/>
+                <w:sz w:val="18"/>
+                <w:szCs w:val="18"/>
+              </w:rPr>
+              <w:t xml:space="preserve">- </w:t>
+            </w:r>
+            <w:r>
+              <w:rPr>
+                <w:rFonts w:ascii="Courier New" w:hAnsi="Courier New" w:cs="Courier New"/>
+                <w:sz w:val="18"/>
+                <w:szCs w:val="18"/>
+              </w:rPr>
+              <w:t>O sistema solicita os seguintes dados de cadastro do cliente: CPF ou CNPJ, e</w:t>
+            </w:r>
+            <w:r>
+              <w:rPr>
+                <w:rFonts w:ascii="Courier New" w:hAnsi="Courier New" w:cs="Courier New"/>
+                <w:sz w:val="18"/>
+                <w:szCs w:val="18"/>
+              </w:rPr>
+              <w:t>-</w:t>
+            </w:r>
+            <w:r>
+              <w:rPr>
+                <w:rFonts w:ascii="Courier New" w:hAnsi="Courier New" w:cs="Courier New"/>
+                <w:sz w:val="18"/>
+                <w:szCs w:val="18"/>
+              </w:rPr>
+              <w:t xml:space="preserve">mail, </w:t>
+            </w:r>
+            <w:r>
+              <w:rPr>
+                <w:rFonts w:ascii="Courier New" w:hAnsi="Courier New" w:cs="Courier New"/>
+                <w:sz w:val="18"/>
+                <w:szCs w:val="18"/>
+              </w:rPr>
+              <w:t>telefone e celular.</w:t>
+            </w:r>
+          </w:p>
+          <w:p>
+            <w:pPr>
+              <w:pStyle w:val="PargrafodaLista"/>
+              <w:ind w:left="0"/>
+              <w:rPr>
+                <w:rFonts w:ascii="Courier New" w:hAnsi="Courier New" w:cs="Courier New"/>
+                <w:sz w:val="18"/>
+                <w:szCs w:val="18"/>
+              </w:rPr>
+            </w:pPr>
+            <w:r>
+              <w:rPr>
+                <w:rFonts w:ascii="Courier New" w:hAnsi="Courier New" w:cs="Courier New"/>
+                <w:b/>
+                <w:sz w:val="18"/>
+                <w:szCs w:val="18"/>
+              </w:rPr>
+              <w:t>RF01.</w:t>
+            </w:r>
+            <w:r>
+              <w:rPr>
+                <w:rFonts w:ascii="Courier New" w:hAnsi="Courier New" w:cs="Courier New"/>
+                <w:b/>
+                <w:sz w:val="18"/>
+                <w:szCs w:val="18"/>
+              </w:rPr>
+              <w:t>3</w:t>
+            </w:r>
+            <w:r>
+              <w:rPr>
+                <w:rFonts w:ascii="Courier New" w:hAnsi="Courier New" w:cs="Courier New"/>
+                <w:sz w:val="18"/>
+                <w:szCs w:val="18"/>
+              </w:rPr>
+              <w:t xml:space="preserve">- </w:t>
+            </w:r>
+            <w:proofErr w:type="gramStart"/>
+            <w:r>
+              <w:rPr>
+                <w:rFonts w:ascii="Courier New" w:hAnsi="Courier New" w:cs="Courier New"/>
+                <w:sz w:val="18"/>
+                <w:szCs w:val="18"/>
+              </w:rPr>
+              <w:t>O clientes</w:t>
+            </w:r>
+            <w:proofErr w:type="gramEnd"/>
+            <w:r>
+              <w:rPr>
+                <w:rFonts w:ascii="Courier New" w:hAnsi="Courier New" w:cs="Courier New"/>
+                <w:sz w:val="18"/>
+                <w:szCs w:val="18"/>
+              </w:rPr>
+              <w:t xml:space="preserve"> serão identificados pelo CPF.</w:t>
+            </w:r>
+          </w:p>
+          <w:p>
+            <w:pPr>
+              <w:pStyle w:val="PargrafodaLista"/>
+              <w:ind w:left="0"/>
+              <w:rPr>
+                <w:rFonts w:ascii="Courier New" w:hAnsi="Courier New" w:cs="Courier New"/>
+                <w:sz w:val="18"/>
+                <w:szCs w:val="18"/>
               </w:rPr>
             </w:pPr>
           </w:p>
@@ -1388,12 +1953,46 @@
       <w:tr>
         <w:trPr>
           <w:cantSplit/>
-          <w:trHeight w:val="4663"/>
-          <w:jc w:val="center"/>
+          <w:trHeight w:val="1561"/>
         </w:trPr>
         <w:tc>
           <w:tcPr>
-            <w:tcW w:w="704" w:type="dxa"/>
+            <w:tcW w:w="425" w:type="dxa"/>
+            <w:vMerge/>
+            <w:textDirection w:val="btLr"/>
+          </w:tcPr>
+          <w:p>
+            <w:pPr>
+              <w:pStyle w:val="PargrafodaLista"/>
+              <w:ind w:left="113" w:right="113"/>
+              <w:rPr>
+                <w:rFonts w:ascii="Verdana" w:hAnsi="Verdana"/>
+              </w:rPr>
+            </w:pPr>
+          </w:p>
+        </w:tc>
+        <w:tc>
+          <w:tcPr>
+            <w:tcW w:w="421" w:type="dxa"/>
+            <w:vMerge/>
+            <w:textDirection w:val="btLr"/>
+            <w:vAlign w:val="center"/>
+          </w:tcPr>
+          <w:p>
+            <w:pPr>
+              <w:pStyle w:val="PargrafodaLista"/>
+              <w:ind w:left="113" w:right="113"/>
+              <w:rPr>
+                <w:rFonts w:ascii="Courier New" w:hAnsi="Courier New" w:cs="Courier New"/>
+                <w:sz w:val="18"/>
+                <w:szCs w:val="18"/>
+              </w:rPr>
+            </w:pPr>
+          </w:p>
+        </w:tc>
+        <w:tc>
+          <w:tcPr>
+            <w:tcW w:w="425" w:type="dxa"/>
             <w:vMerge w:val="restart"/>
             <w:textDirection w:val="btLr"/>
             <w:vAlign w:val="center"/>
@@ -1404,164 +2003,103 @@
               <w:ind w:left="113" w:right="113"/>
               <w:jc w:val="center"/>
               <w:rPr>
-                <w:rFonts w:ascii="Verdana" w:hAnsi="Verdana"/>
-              </w:rPr>
-            </w:pPr>
-            <w:r>
-              <w:rPr>
-                <w:rFonts w:ascii="Verdana" w:hAnsi="Verdana"/>
-              </w:rPr>
-              <w:lastRenderedPageBreak/>
-              <w:t>Finalidade</w:t>
-            </w:r>
-          </w:p>
-        </w:tc>
-        <w:tc>
-          <w:tcPr>
-            <w:tcW w:w="1701" w:type="dxa"/>
-            <w:gridSpan w:val="2"/>
+                <w:rFonts w:ascii="Courier New" w:hAnsi="Courier New" w:cs="Courier New"/>
+                <w:b/>
+              </w:rPr>
+            </w:pPr>
+            <w:proofErr w:type="gramStart"/>
+            <w:r>
+              <w:rPr>
+                <w:rFonts w:ascii="Courier New" w:hAnsi="Courier New" w:cs="Courier New"/>
+                <w:b/>
+              </w:rPr>
+              <w:t>Não Funcionais</w:t>
+            </w:r>
+            <w:proofErr w:type="gramEnd"/>
+          </w:p>
+        </w:tc>
+        <w:tc>
+          <w:tcPr>
+            <w:tcW w:w="1134" w:type="dxa"/>
             <w:textDirection w:val="btLr"/>
             <w:vAlign w:val="center"/>
           </w:tcPr>
           <w:p>
             <w:pPr>
               <w:pStyle w:val="PargrafodaLista"/>
-              <w:ind w:left="0"/>
-              <w:jc w:val="center"/>
-              <w:rPr>
-                <w:rFonts w:ascii="Verdana" w:hAnsi="Verdana"/>
-              </w:rPr>
-            </w:pPr>
-            <w:r>
-              <w:rPr>
-                <w:rFonts w:ascii="Verdana" w:hAnsi="Verdana"/>
-              </w:rPr>
-              <w:t xml:space="preserve">Funcionais – </w:t>
-            </w:r>
-            <w:r>
-              <w:rPr>
-                <w:rFonts w:ascii="Verdana" w:hAnsi="Verdana"/>
-              </w:rPr>
-              <w:t>F (</w:t>
-            </w:r>
-            <w:proofErr w:type="spellStart"/>
-            <w:r>
-              <w:rPr>
-                <w:rFonts w:ascii="Verdana" w:hAnsi="Verdana"/>
-              </w:rPr>
-              <w:t>Functionality</w:t>
-            </w:r>
-            <w:proofErr w:type="spellEnd"/>
-            <w:r>
-              <w:rPr>
-                <w:rFonts w:ascii="Verdana" w:hAnsi="Verdana"/>
-              </w:rPr>
-              <w:t>):</w:t>
-            </w:r>
-          </w:p>
-        </w:tc>
-        <w:tc>
-          <w:tcPr>
-            <w:tcW w:w="6089" w:type="dxa"/>
-            <w:vAlign w:val="center"/>
-          </w:tcPr>
-          <w:p>
-            <w:pPr>
-              <w:pStyle w:val="PargrafodaLista"/>
-              <w:ind w:left="0"/>
-              <w:rPr>
-                <w:rFonts w:ascii="Verdana" w:hAnsi="Verdana"/>
-              </w:rPr>
-            </w:pPr>
-            <w:bookmarkStart w:id="0" w:name="_GoBack"/>
-            <w:bookmarkEnd w:id="0"/>
-          </w:p>
-        </w:tc>
-      </w:tr>
-      <w:tr>
-        <w:trPr>
-          <w:cantSplit/>
-          <w:trHeight w:val="1979"/>
-          <w:jc w:val="center"/>
-        </w:trPr>
-        <w:tc>
-          <w:tcPr>
-            <w:tcW w:w="704" w:type="dxa"/>
-            <w:vMerge/>
-            <w:textDirection w:val="btLr"/>
-            <w:vAlign w:val="center"/>
-          </w:tcPr>
-          <w:p>
-            <w:pPr>
-              <w:pStyle w:val="PargrafodaLista"/>
-              <w:ind w:left="113" w:right="113"/>
-              <w:rPr>
-                <w:rFonts w:ascii="Verdana" w:hAnsi="Verdana"/>
-              </w:rPr>
-            </w:pPr>
-          </w:p>
-        </w:tc>
-        <w:tc>
-          <w:tcPr>
-            <w:tcW w:w="709" w:type="dxa"/>
-            <w:vMerge w:val="restart"/>
-            <w:textDirection w:val="btLr"/>
-            <w:vAlign w:val="center"/>
-          </w:tcPr>
-          <w:p>
-            <w:pPr>
-              <w:pStyle w:val="PargrafodaLista"/>
               <w:ind w:left="113" w:right="113"/>
               <w:jc w:val="center"/>
               <w:rPr>
-                <w:rFonts w:ascii="Verdana" w:hAnsi="Verdana"/>
-              </w:rPr>
-            </w:pPr>
-            <w:r>
-              <w:rPr>
-                <w:rFonts w:ascii="Verdana" w:hAnsi="Verdana"/>
-              </w:rPr>
-              <w:t>Não Funcionais</w:t>
-            </w:r>
-          </w:p>
-        </w:tc>
-        <w:tc>
-          <w:tcPr>
-            <w:tcW w:w="992" w:type="dxa"/>
-            <w:textDirection w:val="btLr"/>
+                <w:rFonts w:ascii="Courier New" w:hAnsi="Courier New" w:cs="Courier New"/>
+                <w:b/>
+                <w:sz w:val="18"/>
+                <w:szCs w:val="18"/>
+              </w:rPr>
+            </w:pPr>
+            <w:r>
+              <w:rPr>
+                <w:rFonts w:ascii="Courier New" w:hAnsi="Courier New" w:cs="Courier New"/>
+                <w:b/>
+                <w:sz w:val="18"/>
+                <w:szCs w:val="18"/>
+              </w:rPr>
+              <w:t>U (Usability): usabilidade</w:t>
+            </w:r>
+          </w:p>
+        </w:tc>
+        <w:tc>
+          <w:tcPr>
+            <w:tcW w:w="3119" w:type="dxa"/>
             <w:vAlign w:val="center"/>
           </w:tcPr>
           <w:p>
             <w:pPr>
               <w:pStyle w:val="PargrafodaLista"/>
-              <w:ind w:left="113" w:right="113"/>
-              <w:rPr>
-                <w:rFonts w:ascii="Verdana" w:hAnsi="Verdana"/>
-              </w:rPr>
-            </w:pPr>
-            <w:r>
-              <w:rPr>
-                <w:rFonts w:ascii="Verdana" w:hAnsi="Verdana"/>
-              </w:rPr>
-              <w:t>U (Usability):</w:t>
-            </w:r>
-            <w:r>
-              <w:rPr>
-                <w:rFonts w:ascii="Verdana" w:hAnsi="Verdana"/>
-              </w:rPr>
-              <w:t xml:space="preserve"> </w:t>
-            </w:r>
-            <w:r>
-              <w:rPr>
-                <w:rFonts w:ascii="Verdana" w:hAnsi="Verdana"/>
-              </w:rPr>
-              <w:t>usabilidade</w:t>
-            </w:r>
-          </w:p>
-        </w:tc>
-        <w:tc>
-          <w:tcPr>
-            <w:tcW w:w="6089" w:type="dxa"/>
+              <w:ind w:left="0"/>
+              <w:rPr>
+                <w:rFonts w:ascii="Courier New" w:hAnsi="Courier New" w:cs="Courier New"/>
+                <w:sz w:val="18"/>
+                <w:szCs w:val="18"/>
+              </w:rPr>
+            </w:pPr>
+            <w:r>
+              <w:rPr>
+                <w:rFonts w:ascii="Courier New" w:hAnsi="Courier New" w:cs="Courier New"/>
+                <w:b/>
+                <w:sz w:val="18"/>
+                <w:szCs w:val="18"/>
+              </w:rPr>
+              <w:t>RNF01</w:t>
+            </w:r>
+            <w:r>
+              <w:rPr>
+                <w:rFonts w:ascii="Courier New" w:hAnsi="Courier New" w:cs="Courier New"/>
+                <w:sz w:val="18"/>
+                <w:szCs w:val="18"/>
+              </w:rPr>
+              <w:t xml:space="preserve">- O Sistema deve ser </w:t>
+            </w:r>
+            <w:r>
+              <w:rPr>
+                <w:rFonts w:ascii="Courier New" w:hAnsi="Courier New" w:cs="Courier New"/>
+                <w:sz w:val="18"/>
+                <w:szCs w:val="18"/>
+              </w:rPr>
+              <w:t>amigável</w:t>
+            </w:r>
+            <w:r>
+              <w:rPr>
+                <w:rFonts w:ascii="Courier New" w:hAnsi="Courier New" w:cs="Courier New"/>
+                <w:sz w:val="18"/>
+                <w:szCs w:val="18"/>
+              </w:rPr>
+              <w:t xml:space="preserve">. </w:t>
+            </w:r>
+          </w:p>
+        </w:tc>
+        <w:tc>
+          <w:tcPr>
+            <w:tcW w:w="4819" w:type="dxa"/>
             <w:vAlign w:val="center"/>
           </w:tcPr>
           <w:p>
@@ -1569,9 +2107,64 @@
               <w:pStyle w:val="PargrafodaLista"/>
               <w:ind w:left="0"/>
               <w:rPr>
-                <w:rFonts w:ascii="Verdana" w:hAnsi="Verdana"/>
-              </w:rPr>
-            </w:pPr>
+                <w:rFonts w:ascii="Courier New" w:hAnsi="Courier New" w:cs="Courier New"/>
+                <w:sz w:val="18"/>
+                <w:szCs w:val="18"/>
+              </w:rPr>
+            </w:pPr>
+            <w:r>
+              <w:rPr>
+                <w:rFonts w:ascii="Courier New" w:hAnsi="Courier New" w:cs="Courier New"/>
+                <w:b/>
+                <w:sz w:val="18"/>
+                <w:szCs w:val="18"/>
+              </w:rPr>
+              <w:t>RNF01.1</w:t>
+            </w:r>
+            <w:r>
+              <w:rPr>
+                <w:rFonts w:ascii="Courier New" w:hAnsi="Courier New" w:cs="Courier New"/>
+                <w:sz w:val="18"/>
+                <w:szCs w:val="18"/>
+              </w:rPr>
+              <w:t>- Todos os campos de preenchimento ao sobrepor o mouse exemplificam o procedimento de preenchimento</w:t>
+            </w:r>
+            <w:r>
+              <w:rPr>
+                <w:rFonts w:ascii="Courier New" w:hAnsi="Courier New" w:cs="Courier New"/>
+                <w:sz w:val="18"/>
+                <w:szCs w:val="18"/>
+              </w:rPr>
+              <w:t>.</w:t>
+            </w:r>
+          </w:p>
+          <w:p>
+            <w:pPr>
+              <w:pStyle w:val="PargrafodaLista"/>
+              <w:ind w:left="0"/>
+              <w:rPr>
+                <w:rFonts w:ascii="Courier New" w:hAnsi="Courier New" w:cs="Courier New"/>
+                <w:sz w:val="18"/>
+                <w:szCs w:val="18"/>
+              </w:rPr>
+            </w:pPr>
+            <w:r>
+              <w:rPr>
+                <w:rFonts w:ascii="Courier New" w:hAnsi="Courier New" w:cs="Courier New"/>
+                <w:b/>
+                <w:sz w:val="18"/>
+                <w:szCs w:val="18"/>
+              </w:rPr>
+              <w:t>RNF01.2</w:t>
+            </w:r>
+            <w:r>
+              <w:rPr>
+                <w:rFonts w:ascii="Courier New" w:hAnsi="Courier New" w:cs="Courier New"/>
+                <w:sz w:val="18"/>
+                <w:szCs w:val="18"/>
+              </w:rPr>
+              <w:t xml:space="preserve">- A </w:t>
+            </w:r>
           </w:p>
         </w:tc>
       </w:tr>
@@ -1579,11 +2172,26 @@
         <w:trPr>
           <w:cantSplit/>
           <w:trHeight w:val="1838"/>
-          <w:jc w:val="center"/>
         </w:trPr>
         <w:tc>
           <w:tcPr>
-            <w:tcW w:w="704" w:type="dxa"/>
+            <w:tcW w:w="425" w:type="dxa"/>
+            <w:vMerge/>
+            <w:textDirection w:val="btLr"/>
+          </w:tcPr>
+          <w:p>
+            <w:pPr>
+              <w:pStyle w:val="PargrafodaLista"/>
+              <w:ind w:left="113" w:right="113"/>
+              <w:rPr>
+                <w:rFonts w:ascii="Verdana" w:hAnsi="Verdana"/>
+              </w:rPr>
+            </w:pPr>
+          </w:p>
+        </w:tc>
+        <w:tc>
+          <w:tcPr>
+            <w:tcW w:w="421" w:type="dxa"/>
             <w:vMerge/>
             <w:textDirection w:val="btLr"/>
             <w:vAlign w:val="center"/>
@@ -1593,14 +2201,16 @@
               <w:pStyle w:val="PargrafodaLista"/>
               <w:ind w:left="113" w:right="113"/>
               <w:rPr>
-                <w:rFonts w:ascii="Verdana" w:hAnsi="Verdana"/>
-              </w:rPr>
-            </w:pPr>
-          </w:p>
-        </w:tc>
-        <w:tc>
-          <w:tcPr>
-            <w:tcW w:w="709" w:type="dxa"/>
+                <w:rFonts w:ascii="Courier New" w:hAnsi="Courier New" w:cs="Courier New"/>
+                <w:sz w:val="18"/>
+                <w:szCs w:val="18"/>
+              </w:rPr>
+            </w:pPr>
+          </w:p>
+        </w:tc>
+        <w:tc>
+          <w:tcPr>
+            <w:tcW w:w="425" w:type="dxa"/>
             <w:vMerge/>
             <w:textDirection w:val="btLr"/>
             <w:vAlign w:val="center"/>
@@ -1610,14 +2220,16 @@
               <w:pStyle w:val="PargrafodaLista"/>
               <w:ind w:left="113" w:right="113"/>
               <w:rPr>
-                <w:rFonts w:ascii="Verdana" w:hAnsi="Verdana"/>
-              </w:rPr>
-            </w:pPr>
-          </w:p>
-        </w:tc>
-        <w:tc>
-          <w:tcPr>
-            <w:tcW w:w="992" w:type="dxa"/>
+                <w:rFonts w:ascii="Courier New" w:hAnsi="Courier New" w:cs="Courier New"/>
+                <w:sz w:val="18"/>
+                <w:szCs w:val="18"/>
+              </w:rPr>
+            </w:pPr>
+          </w:p>
+        </w:tc>
+        <w:tc>
+          <w:tcPr>
+            <w:tcW w:w="1134" w:type="dxa"/>
             <w:textDirection w:val="btLr"/>
             <w:vAlign w:val="center"/>
           </w:tcPr>
@@ -1625,39 +2237,28 @@
             <w:pPr>
               <w:pStyle w:val="PargrafodaLista"/>
               <w:ind w:left="113" w:right="113"/>
-              <w:rPr>
-                <w:rFonts w:ascii="Verdana" w:hAnsi="Verdana"/>
-              </w:rPr>
-            </w:pPr>
-            <w:r>
-              <w:rPr>
-                <w:rFonts w:ascii="Verdana" w:hAnsi="Verdana"/>
-              </w:rPr>
-              <w:t>R (Reliability</w:t>
-            </w:r>
-            <w:r>
-              <w:rPr>
-                <w:rFonts w:ascii="Verdana" w:hAnsi="Verdana"/>
-              </w:rPr>
-              <w:t>):</w:t>
-            </w:r>
-            <w:r>
-              <w:rPr>
-                <w:rFonts w:ascii="Verdana" w:hAnsi="Verdana"/>
-              </w:rPr>
-              <w:t xml:space="preserve"> </w:t>
-            </w:r>
-            <w:r>
-              <w:rPr>
-                <w:rFonts w:ascii="Verdana" w:hAnsi="Verdana"/>
-              </w:rPr>
-              <w:t>confiabilidade</w:t>
-            </w:r>
-          </w:p>
-        </w:tc>
-        <w:tc>
-          <w:tcPr>
-            <w:tcW w:w="6089" w:type="dxa"/>
+              <w:jc w:val="center"/>
+              <w:rPr>
+                <w:rFonts w:ascii="Courier New" w:hAnsi="Courier New" w:cs="Courier New"/>
+                <w:b/>
+                <w:sz w:val="18"/>
+                <w:szCs w:val="18"/>
+              </w:rPr>
+            </w:pPr>
+            <w:r>
+              <w:rPr>
+                <w:rFonts w:ascii="Courier New" w:hAnsi="Courier New" w:cs="Courier New"/>
+                <w:b/>
+                <w:sz w:val="18"/>
+                <w:szCs w:val="18"/>
+              </w:rPr>
+              <w:t>R (Reliability): confiabilidade</w:t>
+            </w:r>
+          </w:p>
+        </w:tc>
+        <w:tc>
+          <w:tcPr>
+            <w:tcW w:w="3119" w:type="dxa"/>
             <w:vAlign w:val="center"/>
           </w:tcPr>
           <w:p>
@@ -1665,7 +2266,43 @@
               <w:pStyle w:val="PargrafodaLista"/>
               <w:ind w:left="0"/>
               <w:rPr>
-                <w:rFonts w:ascii="Verdana" w:hAnsi="Verdana"/>
+                <w:rFonts w:ascii="Courier New" w:hAnsi="Courier New" w:cs="Courier New"/>
+                <w:sz w:val="18"/>
+                <w:szCs w:val="18"/>
+              </w:rPr>
+            </w:pPr>
+            <w:r>
+              <w:rPr>
+                <w:rFonts w:ascii="Courier New" w:hAnsi="Courier New" w:cs="Courier New"/>
+                <w:b/>
+                <w:sz w:val="18"/>
+                <w:szCs w:val="18"/>
+              </w:rPr>
+              <w:t>RNF02</w:t>
+            </w:r>
+            <w:r>
+              <w:rPr>
+                <w:rFonts w:ascii="Courier New" w:hAnsi="Courier New" w:cs="Courier New"/>
+                <w:sz w:val="18"/>
+                <w:szCs w:val="18"/>
+              </w:rPr>
+              <w:t>- O Sistema não deve ter falhas.</w:t>
+            </w:r>
+          </w:p>
+        </w:tc>
+        <w:tc>
+          <w:tcPr>
+            <w:tcW w:w="4819" w:type="dxa"/>
+            <w:vAlign w:val="center"/>
+          </w:tcPr>
+          <w:p>
+            <w:pPr>
+              <w:pStyle w:val="PargrafodaLista"/>
+              <w:ind w:left="0"/>
+              <w:rPr>
+                <w:rFonts w:ascii="Courier New" w:hAnsi="Courier New" w:cs="Courier New"/>
+                <w:sz w:val="18"/>
+                <w:szCs w:val="18"/>
               </w:rPr>
             </w:pPr>
           </w:p>
@@ -1674,12 +2311,27 @@
       <w:tr>
         <w:trPr>
           <w:cantSplit/>
-          <w:trHeight w:val="2246"/>
-          <w:jc w:val="center"/>
+          <w:trHeight w:val="1824"/>
         </w:trPr>
         <w:tc>
           <w:tcPr>
-            <w:tcW w:w="704" w:type="dxa"/>
+            <w:tcW w:w="425" w:type="dxa"/>
+            <w:vMerge/>
+            <w:textDirection w:val="btLr"/>
+          </w:tcPr>
+          <w:p>
+            <w:pPr>
+              <w:pStyle w:val="PargrafodaLista"/>
+              <w:ind w:left="113" w:right="113"/>
+              <w:rPr>
+                <w:rFonts w:ascii="Verdana" w:hAnsi="Verdana"/>
+              </w:rPr>
+            </w:pPr>
+          </w:p>
+        </w:tc>
+        <w:tc>
+          <w:tcPr>
+            <w:tcW w:w="421" w:type="dxa"/>
             <w:vMerge/>
             <w:textDirection w:val="btLr"/>
             <w:vAlign w:val="center"/>
@@ -1689,14 +2341,16 @@
               <w:pStyle w:val="PargrafodaLista"/>
               <w:ind w:left="113" w:right="113"/>
               <w:rPr>
-                <w:rFonts w:ascii="Verdana" w:hAnsi="Verdana"/>
-              </w:rPr>
-            </w:pPr>
-          </w:p>
-        </w:tc>
-        <w:tc>
-          <w:tcPr>
-            <w:tcW w:w="709" w:type="dxa"/>
+                <w:rFonts w:ascii="Courier New" w:hAnsi="Courier New" w:cs="Courier New"/>
+                <w:sz w:val="18"/>
+                <w:szCs w:val="18"/>
+              </w:rPr>
+            </w:pPr>
+          </w:p>
+        </w:tc>
+        <w:tc>
+          <w:tcPr>
+            <w:tcW w:w="425" w:type="dxa"/>
             <w:vMerge/>
             <w:textDirection w:val="btLr"/>
             <w:vAlign w:val="center"/>
@@ -1706,14 +2360,16 @@
               <w:pStyle w:val="PargrafodaLista"/>
               <w:ind w:left="113" w:right="113"/>
               <w:rPr>
-                <w:rFonts w:ascii="Verdana" w:hAnsi="Verdana"/>
-              </w:rPr>
-            </w:pPr>
-          </w:p>
-        </w:tc>
-        <w:tc>
-          <w:tcPr>
-            <w:tcW w:w="992" w:type="dxa"/>
+                <w:rFonts w:ascii="Courier New" w:hAnsi="Courier New" w:cs="Courier New"/>
+                <w:sz w:val="18"/>
+                <w:szCs w:val="18"/>
+              </w:rPr>
+            </w:pPr>
+          </w:p>
+        </w:tc>
+        <w:tc>
+          <w:tcPr>
+            <w:tcW w:w="1134" w:type="dxa"/>
             <w:textDirection w:val="btLr"/>
             <w:vAlign w:val="center"/>
           </w:tcPr>
@@ -1721,39 +2377,28 @@
             <w:pPr>
               <w:pStyle w:val="PargrafodaLista"/>
               <w:ind w:left="113" w:right="113"/>
-              <w:rPr>
-                <w:rFonts w:ascii="Verdana" w:hAnsi="Verdana"/>
-              </w:rPr>
-            </w:pPr>
-            <w:r>
-              <w:rPr>
-                <w:rFonts w:ascii="Verdana" w:hAnsi="Verdana"/>
-              </w:rPr>
-              <w:t>P (Performance)</w:t>
-            </w:r>
-            <w:r>
-              <w:rPr>
-                <w:rFonts w:ascii="Verdana" w:hAnsi="Verdana"/>
-              </w:rPr>
-              <w:t>:</w:t>
-            </w:r>
-            <w:r>
-              <w:rPr>
-                <w:rFonts w:ascii="Verdana" w:hAnsi="Verdana"/>
-              </w:rPr>
-              <w:t xml:space="preserve"> </w:t>
-            </w:r>
-            <w:r>
-              <w:rPr>
-                <w:rFonts w:ascii="Verdana" w:hAnsi="Verdana"/>
-              </w:rPr>
-              <w:t>desempenho</w:t>
-            </w:r>
-          </w:p>
-        </w:tc>
-        <w:tc>
-          <w:tcPr>
-            <w:tcW w:w="6089" w:type="dxa"/>
+              <w:jc w:val="center"/>
+              <w:rPr>
+                <w:rFonts w:ascii="Courier New" w:hAnsi="Courier New" w:cs="Courier New"/>
+                <w:b/>
+                <w:sz w:val="18"/>
+                <w:szCs w:val="18"/>
+              </w:rPr>
+            </w:pPr>
+            <w:r>
+              <w:rPr>
+                <w:rFonts w:ascii="Courier New" w:hAnsi="Courier New" w:cs="Courier New"/>
+                <w:b/>
+                <w:sz w:val="18"/>
+                <w:szCs w:val="18"/>
+              </w:rPr>
+              <w:t>P (Performance): desempenho</w:t>
+            </w:r>
+          </w:p>
+        </w:tc>
+        <w:tc>
+          <w:tcPr>
+            <w:tcW w:w="3119" w:type="dxa"/>
             <w:vAlign w:val="center"/>
           </w:tcPr>
           <w:p>
@@ -1761,7 +2406,109 @@
               <w:pStyle w:val="PargrafodaLista"/>
               <w:ind w:left="0"/>
               <w:rPr>
-                <w:rFonts w:ascii="Verdana" w:hAnsi="Verdana"/>
+                <w:rFonts w:ascii="Courier New" w:hAnsi="Courier New" w:cs="Courier New"/>
+                <w:sz w:val="18"/>
+                <w:szCs w:val="18"/>
+              </w:rPr>
+            </w:pPr>
+            <w:r>
+              <w:rPr>
+                <w:rFonts w:ascii="Courier New" w:hAnsi="Courier New" w:cs="Courier New"/>
+                <w:b/>
+                <w:sz w:val="18"/>
+                <w:szCs w:val="18"/>
+              </w:rPr>
+              <w:t>R</w:t>
+            </w:r>
+            <w:r>
+              <w:rPr>
+                <w:rFonts w:ascii="Courier New" w:hAnsi="Courier New" w:cs="Courier New"/>
+                <w:b/>
+                <w:sz w:val="18"/>
+                <w:szCs w:val="18"/>
+              </w:rPr>
+              <w:t>NF0</w:t>
+            </w:r>
+            <w:r>
+              <w:rPr>
+                <w:rFonts w:ascii="Courier New" w:hAnsi="Courier New" w:cs="Courier New"/>
+                <w:b/>
+                <w:sz w:val="18"/>
+                <w:szCs w:val="18"/>
+              </w:rPr>
+              <w:t>2</w:t>
+            </w:r>
+            <w:r>
+              <w:rPr>
+                <w:rFonts w:ascii="Courier New" w:hAnsi="Courier New" w:cs="Courier New"/>
+                <w:sz w:val="18"/>
+                <w:szCs w:val="18"/>
+              </w:rPr>
+              <w:t>- O sistema deve ser rápido.</w:t>
+            </w:r>
+          </w:p>
+          <w:p>
+            <w:pPr>
+              <w:pStyle w:val="PargrafodaLista"/>
+              <w:ind w:left="0"/>
+              <w:rPr>
+                <w:rFonts w:ascii="Courier New" w:hAnsi="Courier New" w:cs="Courier New"/>
+                <w:sz w:val="18"/>
+                <w:szCs w:val="18"/>
+              </w:rPr>
+            </w:pPr>
+            <w:r>
+              <w:rPr>
+                <w:rFonts w:ascii="Courier New" w:hAnsi="Courier New" w:cs="Courier New"/>
+                <w:b/>
+                <w:sz w:val="18"/>
+                <w:szCs w:val="18"/>
+              </w:rPr>
+              <w:t>R</w:t>
+            </w:r>
+            <w:r>
+              <w:rPr>
+                <w:rFonts w:ascii="Courier New" w:hAnsi="Courier New" w:cs="Courier New"/>
+                <w:b/>
+                <w:sz w:val="18"/>
+                <w:szCs w:val="18"/>
+              </w:rPr>
+              <w:t>NF03</w:t>
+            </w:r>
+            <w:r>
+              <w:rPr>
+                <w:rFonts w:ascii="Courier New" w:hAnsi="Courier New" w:cs="Courier New"/>
+                <w:sz w:val="18"/>
+                <w:szCs w:val="18"/>
+              </w:rPr>
+              <w:t>- O sistema deve ser simples e eficaz.</w:t>
+            </w:r>
+          </w:p>
+          <w:p>
+            <w:pPr>
+              <w:pStyle w:val="PargrafodaLista"/>
+              <w:ind w:left="0"/>
+              <w:rPr>
+                <w:rFonts w:ascii="Courier New" w:hAnsi="Courier New" w:cs="Courier New"/>
+                <w:sz w:val="18"/>
+                <w:szCs w:val="18"/>
+              </w:rPr>
+            </w:pPr>
+          </w:p>
+        </w:tc>
+        <w:tc>
+          <w:tcPr>
+            <w:tcW w:w="4819" w:type="dxa"/>
+            <w:vAlign w:val="center"/>
+          </w:tcPr>
+          <w:p>
+            <w:pPr>
+              <w:pStyle w:val="PargrafodaLista"/>
+              <w:ind w:left="0"/>
+              <w:rPr>
+                <w:rFonts w:ascii="Courier New" w:hAnsi="Courier New" w:cs="Courier New"/>
+                <w:sz w:val="18"/>
+                <w:szCs w:val="18"/>
               </w:rPr>
             </w:pPr>
           </w:p>
@@ -1770,12 +2517,27 @@
       <w:tr>
         <w:trPr>
           <w:cantSplit/>
-          <w:trHeight w:val="2265"/>
-          <w:jc w:val="center"/>
+          <w:trHeight w:val="2119"/>
         </w:trPr>
         <w:tc>
           <w:tcPr>
-            <w:tcW w:w="704" w:type="dxa"/>
+            <w:tcW w:w="425" w:type="dxa"/>
+            <w:vMerge/>
+            <w:textDirection w:val="btLr"/>
+          </w:tcPr>
+          <w:p>
+            <w:pPr>
+              <w:pStyle w:val="PargrafodaLista"/>
+              <w:ind w:left="113" w:right="113"/>
+              <w:rPr>
+                <w:rFonts w:ascii="Verdana" w:hAnsi="Verdana"/>
+              </w:rPr>
+            </w:pPr>
+          </w:p>
+        </w:tc>
+        <w:tc>
+          <w:tcPr>
+            <w:tcW w:w="421" w:type="dxa"/>
             <w:vMerge/>
             <w:textDirection w:val="btLr"/>
             <w:vAlign w:val="center"/>
@@ -1785,14 +2547,16 @@
               <w:pStyle w:val="PargrafodaLista"/>
               <w:ind w:left="113" w:right="113"/>
               <w:rPr>
-                <w:rFonts w:ascii="Verdana" w:hAnsi="Verdana"/>
-              </w:rPr>
-            </w:pPr>
-          </w:p>
-        </w:tc>
-        <w:tc>
-          <w:tcPr>
-            <w:tcW w:w="709" w:type="dxa"/>
+                <w:rFonts w:ascii="Courier New" w:hAnsi="Courier New" w:cs="Courier New"/>
+                <w:sz w:val="18"/>
+                <w:szCs w:val="18"/>
+              </w:rPr>
+            </w:pPr>
+          </w:p>
+        </w:tc>
+        <w:tc>
+          <w:tcPr>
+            <w:tcW w:w="425" w:type="dxa"/>
             <w:vMerge/>
             <w:textDirection w:val="btLr"/>
             <w:vAlign w:val="center"/>
@@ -1802,14 +2566,16 @@
               <w:pStyle w:val="PargrafodaLista"/>
               <w:ind w:left="113" w:right="113"/>
               <w:rPr>
-                <w:rFonts w:ascii="Verdana" w:hAnsi="Verdana"/>
-              </w:rPr>
-            </w:pPr>
-          </w:p>
-        </w:tc>
-        <w:tc>
-          <w:tcPr>
-            <w:tcW w:w="992" w:type="dxa"/>
+                <w:rFonts w:ascii="Courier New" w:hAnsi="Courier New" w:cs="Courier New"/>
+                <w:sz w:val="18"/>
+                <w:szCs w:val="18"/>
+              </w:rPr>
+            </w:pPr>
+          </w:p>
+        </w:tc>
+        <w:tc>
+          <w:tcPr>
+            <w:tcW w:w="1134" w:type="dxa"/>
             <w:textDirection w:val="btLr"/>
             <w:vAlign w:val="center"/>
           </w:tcPr>
@@ -1817,39 +2583,28 @@
             <w:pPr>
               <w:pStyle w:val="PargrafodaLista"/>
               <w:ind w:left="113" w:right="113"/>
-              <w:rPr>
-                <w:rFonts w:ascii="Verdana" w:hAnsi="Verdana"/>
-              </w:rPr>
-            </w:pPr>
-            <w:r>
-              <w:rPr>
-                <w:rFonts w:ascii="Verdana" w:hAnsi="Verdana"/>
-              </w:rPr>
-              <w:t>S (Supportability</w:t>
-            </w:r>
-            <w:r>
-              <w:rPr>
-                <w:rFonts w:ascii="Verdana" w:hAnsi="Verdana"/>
-              </w:rPr>
-              <w:t>):</w:t>
-            </w:r>
-            <w:r>
-              <w:rPr>
-                <w:rFonts w:ascii="Verdana" w:hAnsi="Verdana"/>
-              </w:rPr>
-              <w:t xml:space="preserve"> </w:t>
-            </w:r>
-            <w:r>
-              <w:rPr>
-                <w:rFonts w:ascii="Verdana" w:hAnsi="Verdana"/>
-              </w:rPr>
-              <w:t>manutenibilidade</w:t>
-            </w:r>
-          </w:p>
-        </w:tc>
-        <w:tc>
-          <w:tcPr>
-            <w:tcW w:w="6089" w:type="dxa"/>
+              <w:jc w:val="center"/>
+              <w:rPr>
+                <w:rFonts w:ascii="Courier New" w:hAnsi="Courier New" w:cs="Courier New"/>
+                <w:b/>
+                <w:sz w:val="18"/>
+                <w:szCs w:val="18"/>
+              </w:rPr>
+            </w:pPr>
+            <w:r>
+              <w:rPr>
+                <w:rFonts w:ascii="Courier New" w:hAnsi="Courier New" w:cs="Courier New"/>
+                <w:b/>
+                <w:sz w:val="18"/>
+                <w:szCs w:val="18"/>
+              </w:rPr>
+              <w:t>S (Supportability): manutenibilidade</w:t>
+            </w:r>
+          </w:p>
+        </w:tc>
+        <w:tc>
+          <w:tcPr>
+            <w:tcW w:w="3119" w:type="dxa"/>
             <w:vAlign w:val="center"/>
           </w:tcPr>
           <w:p>
@@ -1857,7 +2612,65 @@
               <w:pStyle w:val="PargrafodaLista"/>
               <w:ind w:left="0"/>
               <w:rPr>
-                <w:rFonts w:ascii="Verdana" w:hAnsi="Verdana"/>
+                <w:rFonts w:ascii="Courier New" w:hAnsi="Courier New" w:cs="Courier New"/>
+                <w:sz w:val="18"/>
+                <w:szCs w:val="18"/>
+              </w:rPr>
+            </w:pPr>
+          </w:p>
+          <w:p>
+            <w:pPr>
+              <w:pStyle w:val="PargrafodaLista"/>
+              <w:ind w:left="0"/>
+              <w:rPr>
+                <w:rFonts w:ascii="Courier New" w:hAnsi="Courier New" w:cs="Courier New"/>
+                <w:sz w:val="18"/>
+                <w:szCs w:val="18"/>
+              </w:rPr>
+            </w:pPr>
+            <w:r>
+              <w:rPr>
+                <w:rFonts w:ascii="Courier New" w:hAnsi="Courier New" w:cs="Courier New"/>
+                <w:b/>
+                <w:sz w:val="18"/>
+                <w:szCs w:val="18"/>
+              </w:rPr>
+              <w:t>R</w:t>
+            </w:r>
+            <w:r>
+              <w:rPr>
+                <w:rFonts w:ascii="Courier New" w:hAnsi="Courier New" w:cs="Courier New"/>
+                <w:b/>
+                <w:sz w:val="18"/>
+                <w:szCs w:val="18"/>
+              </w:rPr>
+              <w:t>NF04</w:t>
+            </w:r>
+            <w:bookmarkStart w:id="0" w:name="_GoBack"/>
+            <w:bookmarkEnd w:id="0"/>
+            <w:r>
+              <w:rPr>
+                <w:rFonts w:ascii="Courier New" w:hAnsi="Courier New" w:cs="Courier New"/>
+                <w:sz w:val="18"/>
+                <w:szCs w:val="18"/>
+              </w:rPr>
+              <w:t>- O sistema deve ser bem organizado.</w:t>
+            </w:r>
+          </w:p>
+        </w:tc>
+        <w:tc>
+          <w:tcPr>
+            <w:tcW w:w="4819" w:type="dxa"/>
+            <w:vAlign w:val="center"/>
+          </w:tcPr>
+          <w:p>
+            <w:pPr>
+              <w:pStyle w:val="PargrafodaLista"/>
+              <w:ind w:left="0"/>
+              <w:rPr>
+                <w:rFonts w:ascii="Courier New" w:hAnsi="Courier New" w:cs="Courier New"/>
+                <w:sz w:val="18"/>
+                <w:szCs w:val="18"/>
               </w:rPr>
             </w:pPr>
           </w:p>
@@ -1866,12 +2679,27 @@
       <w:tr>
         <w:trPr>
           <w:cantSplit/>
-          <w:trHeight w:val="1686"/>
-          <w:jc w:val="center"/>
+          <w:trHeight w:val="1415"/>
         </w:trPr>
         <w:tc>
           <w:tcPr>
-            <w:tcW w:w="704" w:type="dxa"/>
+            <w:tcW w:w="425" w:type="dxa"/>
+            <w:vMerge/>
+            <w:textDirection w:val="btLr"/>
+          </w:tcPr>
+          <w:p>
+            <w:pPr>
+              <w:pStyle w:val="PargrafodaLista"/>
+              <w:ind w:left="113" w:right="113"/>
+              <w:rPr>
+                <w:rFonts w:ascii="Verdana" w:hAnsi="Verdana"/>
+              </w:rPr>
+            </w:pPr>
+          </w:p>
+        </w:tc>
+        <w:tc>
+          <w:tcPr>
+            <w:tcW w:w="421" w:type="dxa"/>
             <w:vMerge/>
             <w:textDirection w:val="btLr"/>
             <w:vAlign w:val="center"/>
@@ -1881,14 +2709,16 @@
               <w:pStyle w:val="PargrafodaLista"/>
               <w:ind w:left="113" w:right="113"/>
               <w:rPr>
-                <w:rFonts w:ascii="Verdana" w:hAnsi="Verdana"/>
-              </w:rPr>
-            </w:pPr>
-          </w:p>
-        </w:tc>
-        <w:tc>
-          <w:tcPr>
-            <w:tcW w:w="709" w:type="dxa"/>
+                <w:rFonts w:ascii="Courier New" w:hAnsi="Courier New" w:cs="Courier New"/>
+                <w:sz w:val="18"/>
+                <w:szCs w:val="18"/>
+              </w:rPr>
+            </w:pPr>
+          </w:p>
+        </w:tc>
+        <w:tc>
+          <w:tcPr>
+            <w:tcW w:w="425" w:type="dxa"/>
             <w:vMerge/>
             <w:textDirection w:val="btLr"/>
             <w:vAlign w:val="center"/>
@@ -1898,35 +2728,38 @@
               <w:pStyle w:val="PargrafodaLista"/>
               <w:ind w:left="113" w:right="113"/>
               <w:rPr>
-                <w:rFonts w:ascii="Verdana" w:hAnsi="Verdana"/>
-              </w:rPr>
-            </w:pPr>
-          </w:p>
-        </w:tc>
-        <w:tc>
-          <w:tcPr>
-            <w:tcW w:w="992" w:type="dxa"/>
+                <w:rFonts w:ascii="Courier New" w:hAnsi="Courier New" w:cs="Courier New"/>
+                <w:sz w:val="18"/>
+                <w:szCs w:val="18"/>
+              </w:rPr>
+            </w:pPr>
+          </w:p>
+        </w:tc>
+        <w:tc>
+          <w:tcPr>
+            <w:tcW w:w="1134" w:type="dxa"/>
             <w:textDirection w:val="btLr"/>
             <w:vAlign w:val="center"/>
           </w:tcPr>
           <w:p>
             <w:pPr>
               <w:ind w:left="113" w:right="113"/>
-              <w:rPr>
-                <w:rFonts w:ascii="Verdana" w:hAnsi="Verdana"/>
-              </w:rPr>
-            </w:pPr>
-            <w:r>
-              <w:rPr>
-                <w:rFonts w:ascii="Verdana" w:hAnsi="Verdana"/>
-              </w:rPr>
-              <w:t xml:space="preserve">+: </w:t>
-            </w:r>
-            <w:r>
-              <w:rPr>
-                <w:rFonts w:ascii="Verdana" w:hAnsi="Verdana"/>
-              </w:rPr>
-              <w:t>Outros.</w:t>
+              <w:jc w:val="center"/>
+              <w:rPr>
+                <w:rFonts w:ascii="Courier New" w:hAnsi="Courier New" w:cs="Courier New"/>
+                <w:b/>
+                <w:sz w:val="18"/>
+                <w:szCs w:val="18"/>
+              </w:rPr>
+            </w:pPr>
+            <w:r>
+              <w:rPr>
+                <w:rFonts w:ascii="Courier New" w:hAnsi="Courier New" w:cs="Courier New"/>
+                <w:b/>
+                <w:sz w:val="18"/>
+                <w:szCs w:val="18"/>
+              </w:rPr>
+              <w:t>+: Outros.</w:t>
             </w:r>
           </w:p>
           <w:p>
@@ -1934,14 +2767,17 @@
               <w:pStyle w:val="PargrafodaLista"/>
               <w:ind w:left="113" w:right="113"/>
               <w:rPr>
-                <w:rFonts w:ascii="Verdana" w:hAnsi="Verdana"/>
-              </w:rPr>
-            </w:pPr>
-          </w:p>
-        </w:tc>
-        <w:tc>
-          <w:tcPr>
-            <w:tcW w:w="6089" w:type="dxa"/>
+                <w:rFonts w:ascii="Courier New" w:hAnsi="Courier New" w:cs="Courier New"/>
+                <w:b/>
+                <w:sz w:val="18"/>
+                <w:szCs w:val="18"/>
+              </w:rPr>
+            </w:pPr>
+          </w:p>
+        </w:tc>
+        <w:tc>
+          <w:tcPr>
+            <w:tcW w:w="3119" w:type="dxa"/>
             <w:vAlign w:val="center"/>
           </w:tcPr>
           <w:p>
@@ -1949,7 +2785,26 @@
               <w:pStyle w:val="PargrafodaLista"/>
               <w:ind w:left="0"/>
               <w:rPr>
-                <w:rFonts w:ascii="Verdana" w:hAnsi="Verdana"/>
+                <w:rFonts w:ascii="Courier New" w:hAnsi="Courier New" w:cs="Courier New"/>
+                <w:sz w:val="18"/>
+                <w:szCs w:val="18"/>
+              </w:rPr>
+            </w:pPr>
+          </w:p>
+        </w:tc>
+        <w:tc>
+          <w:tcPr>
+            <w:tcW w:w="4819" w:type="dxa"/>
+            <w:vAlign w:val="center"/>
+          </w:tcPr>
+          <w:p>
+            <w:pPr>
+              <w:pStyle w:val="PargrafodaLista"/>
+              <w:ind w:left="0"/>
+              <w:rPr>
+                <w:rFonts w:ascii="Courier New" w:hAnsi="Courier New" w:cs="Courier New"/>
+                <w:sz w:val="18"/>
+                <w:szCs w:val="18"/>
               </w:rPr>
             </w:pPr>
           </w:p>
@@ -1966,6 +2821,257 @@
         </w:rPr>
       </w:pPr>
     </w:p>
+    <w:tbl>
+      <w:tblPr>
+        <w:tblStyle w:val="Tabelacomgrade"/>
+        <w:tblpPr w:leftFromText="141" w:rightFromText="141" w:horzAnchor="margin" w:tblpY="-859"/>
+        <w:tblW w:w="9198" w:type="dxa"/>
+        <w:tblLayout w:type="fixed"/>
+        <w:tblLook w:val="04A0" w:firstRow="1" w:lastRow="0" w:firstColumn="1" w:lastColumn="0" w:noHBand="0" w:noVBand="1"/>
+      </w:tblPr>
+      <w:tblGrid>
+        <w:gridCol w:w="762"/>
+        <w:gridCol w:w="1842"/>
+        <w:gridCol w:w="6594"/>
+      </w:tblGrid>
+      <w:tr>
+        <w:trPr>
+          <w:cantSplit/>
+          <w:trHeight w:val="1127"/>
+        </w:trPr>
+        <w:tc>
+          <w:tcPr>
+            <w:tcW w:w="704" w:type="dxa"/>
+            <w:vMerge w:val="restart"/>
+            <w:textDirection w:val="btLr"/>
+            <w:vAlign w:val="center"/>
+          </w:tcPr>
+          <w:p>
+            <w:pPr>
+              <w:pStyle w:val="PargrafodaLista"/>
+              <w:ind w:left="113" w:right="113"/>
+              <w:jc w:val="center"/>
+              <w:rPr>
+                <w:rFonts w:ascii="Courier New" w:hAnsi="Courier New" w:cs="Courier New"/>
+                <w:b/>
+              </w:rPr>
+            </w:pPr>
+            <w:r>
+              <w:rPr>
+                <w:rFonts w:ascii="Courier New" w:hAnsi="Courier New" w:cs="Courier New"/>
+                <w:b/>
+              </w:rPr>
+              <w:lastRenderedPageBreak/>
+              <w:t>Precisão</w:t>
+            </w:r>
+          </w:p>
+        </w:tc>
+        <w:tc>
+          <w:tcPr>
+            <w:tcW w:w="1701" w:type="dxa"/>
+            <w:textDirection w:val="btLr"/>
+            <w:vAlign w:val="center"/>
+          </w:tcPr>
+          <w:p>
+            <w:pPr>
+              <w:pStyle w:val="PargrafodaLista"/>
+              <w:ind w:left="0"/>
+              <w:jc w:val="center"/>
+              <w:rPr>
+                <w:rFonts w:ascii="Courier New" w:hAnsi="Courier New" w:cs="Courier New"/>
+                <w:sz w:val="18"/>
+                <w:szCs w:val="18"/>
+              </w:rPr>
+            </w:pPr>
+            <w:r>
+              <w:rPr>
+                <w:rFonts w:ascii="Courier New" w:hAnsi="Courier New" w:cs="Courier New"/>
+                <w:sz w:val="18"/>
+                <w:szCs w:val="18"/>
+              </w:rPr>
+              <w:t>Usuários</w:t>
+            </w:r>
+          </w:p>
+        </w:tc>
+        <w:tc>
+          <w:tcPr>
+            <w:tcW w:w="6089" w:type="dxa"/>
+            <w:vAlign w:val="center"/>
+          </w:tcPr>
+          <w:p>
+            <w:pPr>
+              <w:pStyle w:val="PargrafodaLista"/>
+              <w:ind w:left="0"/>
+              <w:rPr>
+                <w:rFonts w:ascii="Courier New" w:hAnsi="Courier New" w:cs="Courier New"/>
+                <w:sz w:val="18"/>
+                <w:szCs w:val="18"/>
+              </w:rPr>
+            </w:pPr>
+          </w:p>
+          <w:p>
+            <w:pPr>
+              <w:pStyle w:val="PargrafodaLista"/>
+              <w:ind w:left="0"/>
+              <w:rPr>
+                <w:rFonts w:ascii="Courier New" w:hAnsi="Courier New" w:cs="Courier New"/>
+                <w:sz w:val="18"/>
+                <w:szCs w:val="18"/>
+              </w:rPr>
+            </w:pPr>
+          </w:p>
+          <w:p>
+            <w:pPr>
+              <w:pStyle w:val="PargrafodaLista"/>
+              <w:ind w:left="0"/>
+              <w:rPr>
+                <w:rFonts w:ascii="Courier New" w:hAnsi="Courier New" w:cs="Courier New"/>
+                <w:sz w:val="18"/>
+                <w:szCs w:val="18"/>
+              </w:rPr>
+            </w:pPr>
+            <w:r>
+              <w:rPr>
+                <w:rFonts w:ascii="Courier New" w:hAnsi="Courier New" w:cs="Courier New"/>
+                <w:b/>
+                <w:sz w:val="18"/>
+                <w:szCs w:val="18"/>
+              </w:rPr>
+              <w:t>RU05</w:t>
+            </w:r>
+            <w:r>
+              <w:rPr>
+                <w:rFonts w:ascii="Courier New" w:hAnsi="Courier New" w:cs="Courier New"/>
+                <w:sz w:val="18"/>
+                <w:szCs w:val="18"/>
+              </w:rPr>
+              <w:t>- O sistema deve ser bem organizado.</w:t>
+            </w:r>
+          </w:p>
+        </w:tc>
+      </w:tr>
+      <w:tr>
+        <w:trPr>
+          <w:cantSplit/>
+          <w:trHeight w:val="973"/>
+        </w:trPr>
+        <w:tc>
+          <w:tcPr>
+            <w:tcW w:w="704" w:type="dxa"/>
+            <w:vMerge/>
+            <w:vAlign w:val="center"/>
+          </w:tcPr>
+          <w:p>
+            <w:pPr>
+              <w:pStyle w:val="PargrafodaLista"/>
+              <w:ind w:left="0"/>
+              <w:rPr>
+                <w:rFonts w:ascii="Courier New" w:hAnsi="Courier New" w:cs="Courier New"/>
+                <w:sz w:val="18"/>
+                <w:szCs w:val="18"/>
+              </w:rPr>
+            </w:pPr>
+          </w:p>
+        </w:tc>
+        <w:tc>
+          <w:tcPr>
+            <w:tcW w:w="1701" w:type="dxa"/>
+            <w:textDirection w:val="btLr"/>
+            <w:vAlign w:val="center"/>
+          </w:tcPr>
+          <w:p>
+            <w:pPr>
+              <w:pStyle w:val="PargrafodaLista"/>
+              <w:ind w:left="0"/>
+              <w:jc w:val="center"/>
+              <w:rPr>
+                <w:rFonts w:ascii="Courier New" w:hAnsi="Courier New" w:cs="Courier New"/>
+                <w:sz w:val="18"/>
+                <w:szCs w:val="18"/>
+              </w:rPr>
+            </w:pPr>
+            <w:r>
+              <w:rPr>
+                <w:rFonts w:ascii="Courier New" w:hAnsi="Courier New" w:cs="Courier New"/>
+                <w:sz w:val="18"/>
+                <w:szCs w:val="18"/>
+              </w:rPr>
+              <w:t>Sistema</w:t>
+            </w:r>
+          </w:p>
+        </w:tc>
+        <w:tc>
+          <w:tcPr>
+            <w:tcW w:w="6089" w:type="dxa"/>
+            <w:vAlign w:val="center"/>
+          </w:tcPr>
+          <w:p>
+            <w:pPr>
+              <w:pStyle w:val="PargrafodaLista"/>
+              <w:ind w:left="0"/>
+              <w:rPr>
+                <w:rFonts w:ascii="Courier New" w:hAnsi="Courier New" w:cs="Courier New"/>
+                <w:sz w:val="18"/>
+                <w:szCs w:val="18"/>
+              </w:rPr>
+            </w:pPr>
+            <w:r>
+              <w:rPr>
+                <w:rFonts w:ascii="Courier New" w:hAnsi="Courier New" w:cs="Courier New"/>
+                <w:b/>
+                <w:sz w:val="18"/>
+                <w:szCs w:val="18"/>
+              </w:rPr>
+              <w:t>RS01</w:t>
+            </w:r>
+            <w:r>
+              <w:rPr>
+                <w:rFonts w:ascii="Courier New" w:hAnsi="Courier New" w:cs="Courier New"/>
+                <w:sz w:val="18"/>
+                <w:szCs w:val="18"/>
+              </w:rPr>
+              <w:t xml:space="preserve">- </w:t>
+            </w:r>
+            <w:r>
+              <w:rPr>
+                <w:rFonts w:ascii="Courier New" w:hAnsi="Courier New" w:cs="Courier New"/>
+                <w:sz w:val="18"/>
+                <w:szCs w:val="18"/>
+              </w:rPr>
+              <w:t>O sistema deverá responder as consultas em menos de 1 segundo.</w:t>
+            </w:r>
+          </w:p>
+          <w:p>
+            <w:pPr>
+              <w:pStyle w:val="PargrafodaLista"/>
+              <w:ind w:left="0"/>
+              <w:rPr>
+                <w:rFonts w:ascii="Courier New" w:hAnsi="Courier New" w:cs="Courier New"/>
+                <w:sz w:val="18"/>
+                <w:szCs w:val="18"/>
+              </w:rPr>
+            </w:pPr>
+            <w:r>
+              <w:rPr>
+                <w:rFonts w:ascii="Courier New" w:hAnsi="Courier New" w:cs="Courier New"/>
+                <w:b/>
+                <w:sz w:val="18"/>
+                <w:szCs w:val="18"/>
+              </w:rPr>
+              <w:t>RS02</w:t>
+            </w:r>
+            <w:r>
+              <w:rPr>
+                <w:rFonts w:ascii="Courier New" w:hAnsi="Courier New" w:cs="Courier New"/>
+                <w:sz w:val="18"/>
+                <w:szCs w:val="18"/>
+              </w:rPr>
+              <w:t xml:space="preserve">- tratar erros em rotinas separadas </w:t>
+            </w:r>
+          </w:p>
+        </w:tc>
+      </w:tr>
+    </w:tbl>
     <w:p/>
     <w:sectPr>
       <w:pgSz w:w="11906" w:h="16838"/>

</xml_diff>

<commit_message>
acrescentado dados a tabela de requisitos
</commit_message>
<xml_diff>
--- a/Documentação de negócio do projeto.docx
+++ b/Documentação de negócio do projeto.docx
@@ -1298,20 +1298,36 @@
           <w:szCs w:val="20"/>
         </w:rPr>
       </w:pPr>
-      <w:r>
+    </w:p>
+    <w:p>
+      <w:pPr>
+        <w:pStyle w:val="PargrafodaLista"/>
+        <w:spacing w:after="0" w:line="240" w:lineRule="auto"/>
+        <w:ind w:left="855" w:hanging="855"/>
         <w:rPr>
           <w:rFonts w:ascii="Verdana" w:hAnsi="Verdana"/>
           <w:b/>
           <w:sz w:val="20"/>
           <w:szCs w:val="20"/>
         </w:rPr>
+      </w:pPr>
+      <w:bookmarkStart w:id="0" w:name="_GoBack"/>
+      <w:bookmarkEnd w:id="0"/>
+      <w:r>
+        <w:rPr>
+          <w:rFonts w:ascii="Verdana" w:hAnsi="Verdana"/>
+          <w:b/>
+          <w:sz w:val="20"/>
+          <w:szCs w:val="20"/>
+        </w:rPr>
+        <w:lastRenderedPageBreak/>
         <w:t>Requisitos</w:t>
       </w:r>
     </w:p>
     <w:tbl>
       <w:tblPr>
         <w:tblStyle w:val="Tabelacomgrade"/>
-        <w:tblpPr w:leftFromText="141" w:rightFromText="141" w:vertAnchor="page" w:horzAnchor="page" w:tblpX="807" w:tblpY="743"/>
+        <w:tblpPr w:leftFromText="141" w:rightFromText="141" w:vertAnchor="page" w:horzAnchor="margin" w:tblpXSpec="center" w:tblpY="1989"/>
         <w:tblW w:w="10343" w:type="dxa"/>
         <w:tblLayout w:type="fixed"/>
         <w:tblLook w:val="04A0" w:firstRow="1" w:lastRow="0" w:firstColumn="1" w:lastColumn="0" w:noHBand="0" w:noVBand="1"/>
@@ -1352,7 +1368,6 @@
                 <w:rFonts w:ascii="Courier New" w:hAnsi="Courier New" w:cs="Courier New"/>
                 <w:b/>
               </w:rPr>
-              <w:lastRenderedPageBreak/>
               <w:t>Requisitos de Projeto</w:t>
             </w:r>
           </w:p>
@@ -2646,8 +2661,6 @@
               </w:rPr>
               <w:t>NF04</w:t>
             </w:r>
-            <w:bookmarkStart w:id="0" w:name="_GoBack"/>
-            <w:bookmarkEnd w:id="0"/>
             <w:r>
               <w:rPr>
                 <w:rFonts w:ascii="Courier New" w:hAnsi="Courier New" w:cs="Courier New"/>
@@ -2821,257 +2834,6 @@
         </w:rPr>
       </w:pPr>
     </w:p>
-    <w:tbl>
-      <w:tblPr>
-        <w:tblStyle w:val="Tabelacomgrade"/>
-        <w:tblpPr w:leftFromText="141" w:rightFromText="141" w:horzAnchor="margin" w:tblpY="-859"/>
-        <w:tblW w:w="9198" w:type="dxa"/>
-        <w:tblLayout w:type="fixed"/>
-        <w:tblLook w:val="04A0" w:firstRow="1" w:lastRow="0" w:firstColumn="1" w:lastColumn="0" w:noHBand="0" w:noVBand="1"/>
-      </w:tblPr>
-      <w:tblGrid>
-        <w:gridCol w:w="762"/>
-        <w:gridCol w:w="1842"/>
-        <w:gridCol w:w="6594"/>
-      </w:tblGrid>
-      <w:tr>
-        <w:trPr>
-          <w:cantSplit/>
-          <w:trHeight w:val="1127"/>
-        </w:trPr>
-        <w:tc>
-          <w:tcPr>
-            <w:tcW w:w="704" w:type="dxa"/>
-            <w:vMerge w:val="restart"/>
-            <w:textDirection w:val="btLr"/>
-            <w:vAlign w:val="center"/>
-          </w:tcPr>
-          <w:p>
-            <w:pPr>
-              <w:pStyle w:val="PargrafodaLista"/>
-              <w:ind w:left="113" w:right="113"/>
-              <w:jc w:val="center"/>
-              <w:rPr>
-                <w:rFonts w:ascii="Courier New" w:hAnsi="Courier New" w:cs="Courier New"/>
-                <w:b/>
-              </w:rPr>
-            </w:pPr>
-            <w:r>
-              <w:rPr>
-                <w:rFonts w:ascii="Courier New" w:hAnsi="Courier New" w:cs="Courier New"/>
-                <w:b/>
-              </w:rPr>
-              <w:lastRenderedPageBreak/>
-              <w:t>Precisão</w:t>
-            </w:r>
-          </w:p>
-        </w:tc>
-        <w:tc>
-          <w:tcPr>
-            <w:tcW w:w="1701" w:type="dxa"/>
-            <w:textDirection w:val="btLr"/>
-            <w:vAlign w:val="center"/>
-          </w:tcPr>
-          <w:p>
-            <w:pPr>
-              <w:pStyle w:val="PargrafodaLista"/>
-              <w:ind w:left="0"/>
-              <w:jc w:val="center"/>
-              <w:rPr>
-                <w:rFonts w:ascii="Courier New" w:hAnsi="Courier New" w:cs="Courier New"/>
-                <w:sz w:val="18"/>
-                <w:szCs w:val="18"/>
-              </w:rPr>
-            </w:pPr>
-            <w:r>
-              <w:rPr>
-                <w:rFonts w:ascii="Courier New" w:hAnsi="Courier New" w:cs="Courier New"/>
-                <w:sz w:val="18"/>
-                <w:szCs w:val="18"/>
-              </w:rPr>
-              <w:t>Usuários</w:t>
-            </w:r>
-          </w:p>
-        </w:tc>
-        <w:tc>
-          <w:tcPr>
-            <w:tcW w:w="6089" w:type="dxa"/>
-            <w:vAlign w:val="center"/>
-          </w:tcPr>
-          <w:p>
-            <w:pPr>
-              <w:pStyle w:val="PargrafodaLista"/>
-              <w:ind w:left="0"/>
-              <w:rPr>
-                <w:rFonts w:ascii="Courier New" w:hAnsi="Courier New" w:cs="Courier New"/>
-                <w:sz w:val="18"/>
-                <w:szCs w:val="18"/>
-              </w:rPr>
-            </w:pPr>
-          </w:p>
-          <w:p>
-            <w:pPr>
-              <w:pStyle w:val="PargrafodaLista"/>
-              <w:ind w:left="0"/>
-              <w:rPr>
-                <w:rFonts w:ascii="Courier New" w:hAnsi="Courier New" w:cs="Courier New"/>
-                <w:sz w:val="18"/>
-                <w:szCs w:val="18"/>
-              </w:rPr>
-            </w:pPr>
-          </w:p>
-          <w:p>
-            <w:pPr>
-              <w:pStyle w:val="PargrafodaLista"/>
-              <w:ind w:left="0"/>
-              <w:rPr>
-                <w:rFonts w:ascii="Courier New" w:hAnsi="Courier New" w:cs="Courier New"/>
-                <w:sz w:val="18"/>
-                <w:szCs w:val="18"/>
-              </w:rPr>
-            </w:pPr>
-            <w:r>
-              <w:rPr>
-                <w:rFonts w:ascii="Courier New" w:hAnsi="Courier New" w:cs="Courier New"/>
-                <w:b/>
-                <w:sz w:val="18"/>
-                <w:szCs w:val="18"/>
-              </w:rPr>
-              <w:t>RU05</w:t>
-            </w:r>
-            <w:r>
-              <w:rPr>
-                <w:rFonts w:ascii="Courier New" w:hAnsi="Courier New" w:cs="Courier New"/>
-                <w:sz w:val="18"/>
-                <w:szCs w:val="18"/>
-              </w:rPr>
-              <w:t>- O sistema deve ser bem organizado.</w:t>
-            </w:r>
-          </w:p>
-        </w:tc>
-      </w:tr>
-      <w:tr>
-        <w:trPr>
-          <w:cantSplit/>
-          <w:trHeight w:val="973"/>
-        </w:trPr>
-        <w:tc>
-          <w:tcPr>
-            <w:tcW w:w="704" w:type="dxa"/>
-            <w:vMerge/>
-            <w:vAlign w:val="center"/>
-          </w:tcPr>
-          <w:p>
-            <w:pPr>
-              <w:pStyle w:val="PargrafodaLista"/>
-              <w:ind w:left="0"/>
-              <w:rPr>
-                <w:rFonts w:ascii="Courier New" w:hAnsi="Courier New" w:cs="Courier New"/>
-                <w:sz w:val="18"/>
-                <w:szCs w:val="18"/>
-              </w:rPr>
-            </w:pPr>
-          </w:p>
-        </w:tc>
-        <w:tc>
-          <w:tcPr>
-            <w:tcW w:w="1701" w:type="dxa"/>
-            <w:textDirection w:val="btLr"/>
-            <w:vAlign w:val="center"/>
-          </w:tcPr>
-          <w:p>
-            <w:pPr>
-              <w:pStyle w:val="PargrafodaLista"/>
-              <w:ind w:left="0"/>
-              <w:jc w:val="center"/>
-              <w:rPr>
-                <w:rFonts w:ascii="Courier New" w:hAnsi="Courier New" w:cs="Courier New"/>
-                <w:sz w:val="18"/>
-                <w:szCs w:val="18"/>
-              </w:rPr>
-            </w:pPr>
-            <w:r>
-              <w:rPr>
-                <w:rFonts w:ascii="Courier New" w:hAnsi="Courier New" w:cs="Courier New"/>
-                <w:sz w:val="18"/>
-                <w:szCs w:val="18"/>
-              </w:rPr>
-              <w:t>Sistema</w:t>
-            </w:r>
-          </w:p>
-        </w:tc>
-        <w:tc>
-          <w:tcPr>
-            <w:tcW w:w="6089" w:type="dxa"/>
-            <w:vAlign w:val="center"/>
-          </w:tcPr>
-          <w:p>
-            <w:pPr>
-              <w:pStyle w:val="PargrafodaLista"/>
-              <w:ind w:left="0"/>
-              <w:rPr>
-                <w:rFonts w:ascii="Courier New" w:hAnsi="Courier New" w:cs="Courier New"/>
-                <w:sz w:val="18"/>
-                <w:szCs w:val="18"/>
-              </w:rPr>
-            </w:pPr>
-            <w:r>
-              <w:rPr>
-                <w:rFonts w:ascii="Courier New" w:hAnsi="Courier New" w:cs="Courier New"/>
-                <w:b/>
-                <w:sz w:val="18"/>
-                <w:szCs w:val="18"/>
-              </w:rPr>
-              <w:t>RS01</w:t>
-            </w:r>
-            <w:r>
-              <w:rPr>
-                <w:rFonts w:ascii="Courier New" w:hAnsi="Courier New" w:cs="Courier New"/>
-                <w:sz w:val="18"/>
-                <w:szCs w:val="18"/>
-              </w:rPr>
-              <w:t xml:space="preserve">- </w:t>
-            </w:r>
-            <w:r>
-              <w:rPr>
-                <w:rFonts w:ascii="Courier New" w:hAnsi="Courier New" w:cs="Courier New"/>
-                <w:sz w:val="18"/>
-                <w:szCs w:val="18"/>
-              </w:rPr>
-              <w:t>O sistema deverá responder as consultas em menos de 1 segundo.</w:t>
-            </w:r>
-          </w:p>
-          <w:p>
-            <w:pPr>
-              <w:pStyle w:val="PargrafodaLista"/>
-              <w:ind w:left="0"/>
-              <w:rPr>
-                <w:rFonts w:ascii="Courier New" w:hAnsi="Courier New" w:cs="Courier New"/>
-                <w:sz w:val="18"/>
-                <w:szCs w:val="18"/>
-              </w:rPr>
-            </w:pPr>
-            <w:r>
-              <w:rPr>
-                <w:rFonts w:ascii="Courier New" w:hAnsi="Courier New" w:cs="Courier New"/>
-                <w:b/>
-                <w:sz w:val="18"/>
-                <w:szCs w:val="18"/>
-              </w:rPr>
-              <w:t>RS02</w:t>
-            </w:r>
-            <w:r>
-              <w:rPr>
-                <w:rFonts w:ascii="Courier New" w:hAnsi="Courier New" w:cs="Courier New"/>
-                <w:sz w:val="18"/>
-                <w:szCs w:val="18"/>
-              </w:rPr>
-              <w:t xml:space="preserve">- tratar erros em rotinas separadas </w:t>
-            </w:r>
-          </w:p>
-        </w:tc>
-      </w:tr>
-    </w:tbl>
     <w:p/>
     <w:sectPr>
       <w:pgSz w:w="11906" w:h="16838"/>

</xml_diff>

<commit_message>
acréscimo de mais um item em Regras de Negócio
item acrescentado RN06
</commit_message>
<xml_diff>
--- a/Documentação de negócio do projeto.docx
+++ b/Documentação de negócio do projeto.docx
@@ -1095,6 +1095,26 @@
           <w:rFonts w:ascii="Verdana" w:hAnsi="Verdana"/>
         </w:rPr>
       </w:pPr>
+      <w:r>
+        <w:rPr>
+          <w:rFonts w:ascii="Verdana" w:hAnsi="Verdana"/>
+        </w:rPr>
+        <w:t xml:space="preserve">RN06 – O </w:t>
+      </w:r>
+      <w:proofErr w:type="spellStart"/>
+      <w:r>
+        <w:rPr>
+          <w:rFonts w:ascii="Verdana" w:hAnsi="Verdana"/>
+        </w:rPr>
+        <w:t>controller</w:t>
+      </w:r>
+      <w:proofErr w:type="spellEnd"/>
+      <w:r>
+        <w:rPr>
+          <w:rFonts w:ascii="Verdana" w:hAnsi="Verdana"/>
+        </w:rPr>
+        <w:t xml:space="preserve"> é responsável pela inclusão e exclusão de produtos.</w:t>
+      </w:r>
     </w:p>
     <w:p>
       <w:pPr>
@@ -1118,6 +1138,14 @@
     </w:p>
     <w:p>
       <w:pPr>
+        <w:spacing w:after="0" w:line="240" w:lineRule="auto"/>
+        <w:rPr>
+          <w:rFonts w:ascii="Verdana" w:hAnsi="Verdana"/>
+        </w:rPr>
+      </w:pPr>
+    </w:p>
+    <w:p>
+      <w:pPr>
         <w:pStyle w:val="PargrafodaLista"/>
         <w:spacing w:after="0" w:line="240" w:lineRule="auto"/>
         <w:ind w:left="855" w:hanging="855"/>
@@ -1133,6 +1161,9 @@
         <w:ind w:left="855" w:hanging="855"/>
         <w:rPr>
           <w:rFonts w:ascii="Verdana" w:hAnsi="Verdana"/>
+          <w:b/>
+          <w:sz w:val="20"/>
+          <w:szCs w:val="20"/>
         </w:rPr>
       </w:pPr>
     </w:p>
@@ -1143,6 +1174,9 @@
         <w:ind w:left="855" w:hanging="855"/>
         <w:rPr>
           <w:rFonts w:ascii="Verdana" w:hAnsi="Verdana"/>
+          <w:b/>
+          <w:sz w:val="20"/>
+          <w:szCs w:val="20"/>
         </w:rPr>
       </w:pPr>
     </w:p>
@@ -1153,6 +1187,9 @@
         <w:ind w:left="855" w:hanging="855"/>
         <w:rPr>
           <w:rFonts w:ascii="Verdana" w:hAnsi="Verdana"/>
+          <w:b/>
+          <w:sz w:val="20"/>
+          <w:szCs w:val="20"/>
         </w:rPr>
       </w:pPr>
     </w:p>
@@ -1163,6 +1200,9 @@
         <w:ind w:left="855" w:hanging="855"/>
         <w:rPr>
           <w:rFonts w:ascii="Verdana" w:hAnsi="Verdana"/>
+          <w:b/>
+          <w:sz w:val="20"/>
+          <w:szCs w:val="20"/>
         </w:rPr>
       </w:pPr>
     </w:p>
@@ -1173,6 +1213,9 @@
         <w:ind w:left="855" w:hanging="855"/>
         <w:rPr>
           <w:rFonts w:ascii="Verdana" w:hAnsi="Verdana"/>
+          <w:b/>
+          <w:sz w:val="20"/>
+          <w:szCs w:val="20"/>
         </w:rPr>
       </w:pPr>
     </w:p>
@@ -1183,6 +1226,9 @@
         <w:ind w:left="855" w:hanging="855"/>
         <w:rPr>
           <w:rFonts w:ascii="Verdana" w:hAnsi="Verdana"/>
+          <w:b/>
+          <w:sz w:val="20"/>
+          <w:szCs w:val="20"/>
         </w:rPr>
       </w:pPr>
     </w:p>
@@ -1193,6 +1239,9 @@
         <w:ind w:left="855" w:hanging="855"/>
         <w:rPr>
           <w:rFonts w:ascii="Verdana" w:hAnsi="Verdana"/>
+          <w:b/>
+          <w:sz w:val="20"/>
+          <w:szCs w:val="20"/>
         </w:rPr>
       </w:pPr>
     </w:p>
@@ -1203,6 +1252,9 @@
         <w:ind w:left="855" w:hanging="855"/>
         <w:rPr>
           <w:rFonts w:ascii="Verdana" w:hAnsi="Verdana"/>
+          <w:b/>
+          <w:sz w:val="20"/>
+          <w:szCs w:val="20"/>
         </w:rPr>
       </w:pPr>
     </w:p>
@@ -1213,6 +1265,9 @@
         <w:ind w:left="855" w:hanging="855"/>
         <w:rPr>
           <w:rFonts w:ascii="Verdana" w:hAnsi="Verdana"/>
+          <w:b/>
+          <w:sz w:val="20"/>
+          <w:szCs w:val="20"/>
         </w:rPr>
       </w:pPr>
     </w:p>
@@ -1223,6 +1278,9 @@
         <w:ind w:left="855" w:hanging="855"/>
         <w:rPr>
           <w:rFonts w:ascii="Verdana" w:hAnsi="Verdana"/>
+          <w:b/>
+          <w:sz w:val="20"/>
+          <w:szCs w:val="20"/>
         </w:rPr>
       </w:pPr>
     </w:p>
@@ -1233,6 +1291,9 @@
         <w:ind w:left="855" w:hanging="855"/>
         <w:rPr>
           <w:rFonts w:ascii="Verdana" w:hAnsi="Verdana"/>
+          <w:b/>
+          <w:sz w:val="20"/>
+          <w:szCs w:val="20"/>
         </w:rPr>
       </w:pPr>
     </w:p>
@@ -1243,6 +1304,9 @@
         <w:ind w:left="855" w:hanging="855"/>
         <w:rPr>
           <w:rFonts w:ascii="Verdana" w:hAnsi="Verdana"/>
+          <w:b/>
+          <w:sz w:val="20"/>
+          <w:szCs w:val="20"/>
         </w:rPr>
       </w:pPr>
     </w:p>
@@ -1253,6 +1317,9 @@
         <w:ind w:left="855" w:hanging="855"/>
         <w:rPr>
           <w:rFonts w:ascii="Verdana" w:hAnsi="Verdana"/>
+          <w:b/>
+          <w:sz w:val="20"/>
+          <w:szCs w:val="20"/>
         </w:rPr>
       </w:pPr>
     </w:p>
@@ -1263,6 +1330,9 @@
         <w:ind w:left="855" w:hanging="855"/>
         <w:rPr>
           <w:rFonts w:ascii="Verdana" w:hAnsi="Verdana"/>
+          <w:b/>
+          <w:sz w:val="20"/>
+          <w:szCs w:val="20"/>
         </w:rPr>
       </w:pPr>
     </w:p>
@@ -1273,6 +1343,9 @@
         <w:ind w:left="855" w:hanging="855"/>
         <w:rPr>
           <w:rFonts w:ascii="Verdana" w:hAnsi="Verdana"/>
+          <w:b/>
+          <w:sz w:val="20"/>
+          <w:szCs w:val="20"/>
         </w:rPr>
       </w:pPr>
     </w:p>
@@ -1283,6 +1356,9 @@
         <w:ind w:left="855" w:hanging="855"/>
         <w:rPr>
           <w:rFonts w:ascii="Verdana" w:hAnsi="Verdana"/>
+          <w:b/>
+          <w:sz w:val="20"/>
+          <w:szCs w:val="20"/>
         </w:rPr>
       </w:pPr>
     </w:p>

</xml_diff>

<commit_message>
atualização da tabela de requisitos
item RF01.3 - acrescentado o CNPJ como identificador de clientes
item RNF01.2 - estava com frase incompleta, acrescentei observação sobre
o design da interface gráfica.
</commit_message>
<xml_diff>
--- a/Documentação de negócio do projeto.docx
+++ b/Documentação de negócio do projeto.docx
@@ -1387,8 +1387,6 @@
           <w:szCs w:val="20"/>
         </w:rPr>
       </w:pPr>
-      <w:bookmarkStart w:id="0" w:name="_GoBack"/>
-      <w:bookmarkEnd w:id="0"/>
       <w:r>
         <w:rPr>
           <w:rFonts w:ascii="Verdana" w:hAnsi="Verdana"/>
@@ -2009,23 +2007,37 @@
               </w:rPr>
               <w:t xml:space="preserve">- </w:t>
             </w:r>
-            <w:proofErr w:type="gramStart"/>
-            <w:r>
-              <w:rPr>
-                <w:rFonts w:ascii="Courier New" w:hAnsi="Courier New" w:cs="Courier New"/>
-                <w:sz w:val="18"/>
-                <w:szCs w:val="18"/>
-              </w:rPr>
-              <w:t>O clientes</w:t>
-            </w:r>
-            <w:proofErr w:type="gramEnd"/>
-            <w:r>
-              <w:rPr>
-                <w:rFonts w:ascii="Courier New" w:hAnsi="Courier New" w:cs="Courier New"/>
-                <w:sz w:val="18"/>
-                <w:szCs w:val="18"/>
-              </w:rPr>
-              <w:t xml:space="preserve"> serão identificados pelo CPF.</w:t>
+            <w:r>
+              <w:rPr>
+                <w:rFonts w:ascii="Courier New" w:hAnsi="Courier New" w:cs="Courier New"/>
+                <w:sz w:val="18"/>
+                <w:szCs w:val="18"/>
+              </w:rPr>
+              <w:t>O</w:t>
+            </w:r>
+            <w:r>
+              <w:rPr>
+                <w:rFonts w:ascii="Courier New" w:hAnsi="Courier New" w:cs="Courier New"/>
+                <w:sz w:val="18"/>
+                <w:szCs w:val="18"/>
+              </w:rPr>
+              <w:t>s</w:t>
+            </w:r>
+            <w:r>
+              <w:rPr>
+                <w:rFonts w:ascii="Courier New" w:hAnsi="Courier New" w:cs="Courier New"/>
+                <w:sz w:val="18"/>
+                <w:szCs w:val="18"/>
+              </w:rPr>
+              <w:t xml:space="preserve"> client</w:t>
+            </w:r>
+            <w:r>
+              <w:rPr>
+                <w:rFonts w:ascii="Courier New" w:hAnsi="Courier New" w:cs="Courier New"/>
+                <w:sz w:val="18"/>
+                <w:szCs w:val="18"/>
+              </w:rPr>
+              <w:t>es serão identificados pelo CPF ou CNPJ.</w:t>
             </w:r>
           </w:p>
           <w:p>
@@ -2256,6 +2268,14 @@
               </w:rPr>
               <w:t xml:space="preserve">- A </w:t>
             </w:r>
+            <w:r>
+              <w:rPr>
+                <w:rFonts w:ascii="Courier New" w:hAnsi="Courier New" w:cs="Courier New"/>
+                <w:sz w:val="18"/>
+                <w:szCs w:val="18"/>
+              </w:rPr>
+              <w:t>interface gráfica deve ter um visual “clean”, com uso de cores predominantemente mais claras.</w:t>
+            </w:r>
           </w:p>
         </w:tc>
       </w:tr>
@@ -2602,6 +2622,8 @@
                 <w:szCs w:val="18"/>
               </w:rPr>
             </w:pPr>
+            <w:bookmarkStart w:id="0" w:name="_GoBack"/>
+            <w:bookmarkEnd w:id="0"/>
           </w:p>
         </w:tc>
       </w:tr>

</xml_diff>